<commit_message>
Redesigns rowname affiliation between metadata and seqtab.nochim; updates graphs (filters out NAs, beluga as prey item in beluga stomachs; minor updates to reference-DB file
</commit_message>
<xml_diff>
--- a/DADA2/Ref-DB/Reference-DB_additions_MB.docx
+++ b/DADA2/Ref-DB/Reference-DB_additions_MB.docx
@@ -16,16 +16,22 @@
         <w:br/>
         <w:t>7/10/25</w:t>
       </w:r>
-    </w:p>
-    <w:p>
-      <w:r>
-        <w:t xml:space="preserve">&gt;Eukaryota;Chordata;Actinopteri;Carangiformes;Pleuronectidae;Myzopsetta;Myzopsetta </w:t>
-      </w:r>
-      <w:proofErr w:type="spellStart"/>
-      <w:r>
-        <w:t>proboscidea</w:t>
-      </w:r>
-      <w:proofErr w:type="spellEnd"/>
+      <w:r>
+        <w:t xml:space="preserve"> ; Taxonomy according to </w:t>
+      </w:r>
+      <w:hyperlink r:id="rId4" w:history="1">
+        <w:r>
+          <w:rPr>
+            <w:rStyle w:val="Hyperlink"/>
+          </w:rPr>
+          <w:t>https://explorer.natureserve.org</w:t>
+        </w:r>
+      </w:hyperlink>
+    </w:p>
+    <w:p>
+      <w:r>
+        <w:t>&gt;Eukaryota;Chordata;Actinopteri;Carangiformes;Pleuronectidae;Myzopsetta;Myzopsetta proboscidea</w:t>
+      </w:r>
     </w:p>
     <w:p>
       <w:r>
@@ -34,13 +40,8 @@
     </w:p>
     <w:p>
       <w:r>
-        <w:t xml:space="preserve">&gt;Eukaryota;Chordata;Actinopteri;Gadiformes;Gadidae;Eleginus;Eleginus </w:t>
-      </w:r>
-      <w:proofErr w:type="spellStart"/>
-      <w:r>
-        <w:t>gracilis</w:t>
-      </w:r>
-      <w:proofErr w:type="spellEnd"/>
+        <w:t>&gt;Eukaryota;Chordata;Actinopteri;Gadiformes;Gadidae;Eleginus;Eleginus gracilis</w:t>
+      </w:r>
     </w:p>
     <w:p>
       <w:r>
@@ -49,13 +50,8 @@
     </w:p>
     <w:p>
       <w:r>
-        <w:t xml:space="preserve">&gt;Eukaryota;Chordata;Actinopteri;Carangiformes;Pleuronectidae;Myzopsetta;Myzopsetta </w:t>
-      </w:r>
-      <w:proofErr w:type="spellStart"/>
-      <w:r>
-        <w:t>proboscidea</w:t>
-      </w:r>
-      <w:proofErr w:type="spellEnd"/>
+        <w:t>&gt;Eukaryota;Chordata;Actinopteri;Carangiformes;Pleuronectidae;Myzopsetta;Myzopsetta proboscidea</w:t>
+      </w:r>
     </w:p>
     <w:p>
       <w:r>
@@ -64,13 +60,8 @@
     </w:p>
     <w:p>
       <w:r>
-        <w:t xml:space="preserve">&gt;Eukaryota;Chordata;Actinopteri;Salmoniformes;Salmondiae;Coregonus;Coregonus </w:t>
-      </w:r>
-      <w:proofErr w:type="spellStart"/>
-      <w:r>
-        <w:t>laurettae</w:t>
-      </w:r>
-      <w:proofErr w:type="spellEnd"/>
+        <w:t>&gt;Eukaryota;Chordata;Actinopteri;Salmoniformes;Salmondiae;Coregonus;Coregonus laurettae</w:t>
+      </w:r>
     </w:p>
     <w:p>
       <w:r>
@@ -93,13 +84,8 @@
     </w:p>
     <w:p>
       <w:r>
-        <w:t xml:space="preserve">&gt;Eukaryota;Chordata;Actinopteri;Perciformes;Stichaeidae;Acantholumpenus;Acantholumpenus </w:t>
-      </w:r>
-      <w:proofErr w:type="spellStart"/>
-      <w:r>
-        <w:t>mackayi</w:t>
-      </w:r>
-      <w:proofErr w:type="spellEnd"/>
+        <w:t>&gt;Eukaryota;Chordata;Actinopteri;Perciformes;Stichaeidae;Acantholumpenus;Acantholumpenus mackayi</w:t>
+      </w:r>
     </w:p>
     <w:p>
       <w:r>
@@ -108,15 +94,7 @@
     </w:p>
     <w:p>
       <w:r>
-        <w:t>&gt;</w:t>
-      </w:r>
-      <w:proofErr w:type="spellStart"/>
-      <w:r>
-        <w:t>Eukaryota;Chordata;Actinopteri;Esociformes;Esocidae;Esox;Exos</w:t>
-      </w:r>
-      <w:proofErr w:type="spellEnd"/>
-      <w:r>
-        <w:t xml:space="preserve"> sp.</w:t>
+        <w:t>&gt;Eukaryota;Chordata;Actinopteri;Esociformes;Esocidae;Esox;Exos sp.</w:t>
       </w:r>
     </w:p>
     <w:p>
@@ -126,21 +104,8 @@
     </w:p>
     <w:p>
       <w:r>
-        <w:t>&gt;</w:t>
-      </w:r>
-      <w:proofErr w:type="spellStart"/>
-      <w:r>
-        <w:t>Eukaryota;Chordata;Actinopteri;Gadiformes;Gadidae;Gadus;Gadus</w:t>
-      </w:r>
-      <w:proofErr w:type="spellEnd"/>
-      <w:r>
-        <w:t xml:space="preserve"> </w:t>
-      </w:r>
-      <w:proofErr w:type="spellStart"/>
-      <w:r>
-        <w:t>chalcogrammus</w:t>
-      </w:r>
-      <w:proofErr w:type="spellEnd"/>
+        <w:t>&gt;Eukaryota;Chordata;Actinopteri;Gadiformes;Gadidae;Gadus;Gadus chalcogrammus</w:t>
+      </w:r>
     </w:p>
     <w:p>
       <w:r>
@@ -150,13 +115,8 @@
     <w:p>
       <w:r>
         <w:lastRenderedPageBreak/>
-        <w:t xml:space="preserve">&gt;Eukaryota;Chordata;Actinopteri;Uranoscopiformes;Ammodytidae;Ammodytes;Ammodytes </w:t>
-      </w:r>
-      <w:proofErr w:type="spellStart"/>
-      <w:r>
-        <w:t>hexapterus</w:t>
-      </w:r>
-      <w:proofErr w:type="spellEnd"/>
+        <w:t>&gt;Eukaryota;Chordata;Actinopteri;Uranoscopiformes;Ammodytidae;Ammodytes;Ammodytes hexapterus</w:t>
+      </w:r>
     </w:p>
     <w:p>
       <w:r>
@@ -1100,6 +1060,29 @@
       <w:spacing w:val="5"/>
     </w:rPr>
   </w:style>
+  <w:style w:type="character" w:styleId="Hyperlink">
+    <w:name w:val="Hyperlink"/>
+    <w:basedOn w:val="DefaultParagraphFont"/>
+    <w:uiPriority w:val="99"/>
+    <w:unhideWhenUsed/>
+    <w:rsid w:val="00767BC8"/>
+    <w:rPr>
+      <w:color w:val="467886" w:themeColor="hyperlink"/>
+      <w:u w:val="single"/>
+    </w:rPr>
+  </w:style>
+  <w:style w:type="character" w:styleId="UnresolvedMention">
+    <w:name w:val="Unresolved Mention"/>
+    <w:basedOn w:val="DefaultParagraphFont"/>
+    <w:uiPriority w:val="99"/>
+    <w:semiHidden/>
+    <w:unhideWhenUsed/>
+    <w:rsid w:val="00767BC8"/>
+    <w:rPr>
+      <w:color w:val="605E5C"/>
+      <w:shd w:val="clear" w:color="auto" w:fill="E1DFDD"/>
+    </w:rPr>
+  </w:style>
 </w:styles>
 </file>
 

</xml_diff>

<commit_message>
Updates phyloseq graphs for 12S and 16S; Updates 12S reference database
</commit_message>
<xml_diff>
--- a/DADA2/Ref-DB/Reference-DB_additions_MB.docx
+++ b/DADA2/Ref-DB/Reference-DB_additions_MB.docx
@@ -7,9 +7,20 @@
         <w:t>ADDITIONS TO REFERENCE DATA BASES</w:t>
       </w:r>
     </w:p>
-    <w:p/>
-    <w:p>
-      <w:r>
+    <w:p>
+      <w:pPr>
+        <w:rPr>
+          <w:b/>
+          <w:bCs/>
+        </w:rPr>
+      </w:pPr>
+    </w:p>
+    <w:p>
+      <w:r>
+        <w:rPr>
+          <w:b/>
+          <w:bCs/>
+        </w:rPr>
         <w:t>16S:</w:t>
       </w:r>
       <w:r>
@@ -30,8 +41,21 @@
     </w:p>
     <w:p>
       <w:r>
-        <w:t>&gt;Eukaryota;Chordata;Actinopteri;Carangiformes;Pleuronectidae;Myzopsetta;Myzopsetta proboscidea</w:t>
-      </w:r>
+        <w:t>Began at line</w:t>
+      </w:r>
+      <w:r>
+        <w:t xml:space="preserve"> 1763:</w:t>
+      </w:r>
+    </w:p>
+    <w:p>
+      <w:r>
+        <w:t xml:space="preserve">&gt;Eukaryota;Chordata;Actinopteri;Carangiformes;Pleuronectidae;Myzopsetta;Myzopsetta </w:t>
+      </w:r>
+      <w:proofErr w:type="spellStart"/>
+      <w:r>
+        <w:t>proboscidea</w:t>
+      </w:r>
+      <w:proofErr w:type="spellEnd"/>
     </w:p>
     <w:p>
       <w:r>
@@ -40,8 +64,13 @@
     </w:p>
     <w:p>
       <w:r>
-        <w:t>&gt;Eukaryota;Chordata;Actinopteri;Gadiformes;Gadidae;Eleginus;Eleginus gracilis</w:t>
-      </w:r>
+        <w:t xml:space="preserve">&gt;Eukaryota;Chordata;Actinopteri;Gadiformes;Gadidae;Eleginus;Eleginus </w:t>
+      </w:r>
+      <w:proofErr w:type="spellStart"/>
+      <w:r>
+        <w:t>gracilis</w:t>
+      </w:r>
+      <w:proofErr w:type="spellEnd"/>
     </w:p>
     <w:p>
       <w:r>
@@ -50,8 +79,13 @@
     </w:p>
     <w:p>
       <w:r>
-        <w:t>&gt;Eukaryota;Chordata;Actinopteri;Carangiformes;Pleuronectidae;Myzopsetta;Myzopsetta proboscidea</w:t>
-      </w:r>
+        <w:t xml:space="preserve">&gt;Eukaryota;Chordata;Actinopteri;Carangiformes;Pleuronectidae;Myzopsetta;Myzopsetta </w:t>
+      </w:r>
+      <w:proofErr w:type="spellStart"/>
+      <w:r>
+        <w:t>proboscidea</w:t>
+      </w:r>
+      <w:proofErr w:type="spellEnd"/>
     </w:p>
     <w:p>
       <w:r>
@@ -60,16 +94,21 @@
     </w:p>
     <w:p>
       <w:r>
-        <w:t>&gt;Eukaryota;Chordata;Actinopteri;Salmoniformes;Salmondiae;Coregonus;Coregonus laurettae</w:t>
-      </w:r>
-    </w:p>
-    <w:p>
-      <w:r>
-        <w:t>GTAATCACTTGTCTTTTAAATGAAGACCTGTATGAATGGCATCACGAGGGCTTAGCTGTCTCCTCTTCCAAGTCAGTGAAATTGATCTGCCCGTGCAGAAGCGGGCATAAGTACATAAGACGAGAAGACCCTATGGAGCTTTAGACACCAGGCAGATCACGTCAAGTAACCTTGGGTTAACAAGTAAAAACGCA</w:t>
+        <w:t xml:space="preserve">&gt;Eukaryota;Chordata;Actinopteri;Salmoniformes;Salmondiae;Coregonus;Coregonus </w:t>
+      </w:r>
+      <w:proofErr w:type="spellStart"/>
+      <w:r>
+        <w:t>laurettae</w:t>
+      </w:r>
+      <w:proofErr w:type="spellEnd"/>
+    </w:p>
+    <w:p>
+      <w:r>
+        <w:t>GTAATCACTTGTCTTTTAAATGAAGACCTGTATGAATGGCATCACGAGGGCTTAGCTGTCTCCTCTTCCAAGTCAGTGAAATTGATCTGCCCGTGCAGAAGCGGGCATAAGTACATAAGACGAGAAGACC</w:t>
       </w:r>
       <w:r>
         <w:lastRenderedPageBreak/>
-        <w:t>GTGACCCCTAGCCCATATGTCTTTGGTTGGGGCGACCGCGGGGGAAAACAAAGCCCCCATGTGGACTGGGGGCACTGCCCCCACAGCCGAGAGCTACAGCTCTAAGCACCAGAATTTCTGACCAGAAATGATCCGGCGAACGCCGATCAACGGACCGAGTTACCCTAGGGATAACAGCGCAATCC</w:t>
+        <w:t>CTATGGAGCTTTAGACACCAGGCAGATCACGTCAAGTAACCTTGGGTTAACAAGTAAAAACGCAGTGACCCCTAGCCCATATGTCTTTGGTTGGGGCGACCGCGGGGGAAAACAAAGCCCCCATGTGGACTGGGGGCACTGCCCCCACAGCCGAGAGCTACAGCTCTAAGCACCAGAATTTCTGACCAGAAATGATCCGGCGAACGCCGATCAACGGACCGAGTTACCCTAGGGATAACAGCGCAATCC</w:t>
       </w:r>
     </w:p>
     <w:p>
@@ -84,8 +123,13 @@
     </w:p>
     <w:p>
       <w:r>
-        <w:t>&gt;Eukaryota;Chordata;Actinopteri;Perciformes;Stichaeidae;Acantholumpenus;Acantholumpenus mackayi</w:t>
-      </w:r>
+        <w:t xml:space="preserve">&gt;Eukaryota;Chordata;Actinopteri;Perciformes;Stichaeidae;Acantholumpenus;Acantholumpenus </w:t>
+      </w:r>
+      <w:proofErr w:type="spellStart"/>
+      <w:r>
+        <w:t>mackayi</w:t>
+      </w:r>
+      <w:proofErr w:type="spellEnd"/>
     </w:p>
     <w:p>
       <w:r>
@@ -94,7 +138,15 @@
     </w:p>
     <w:p>
       <w:r>
-        <w:t>&gt;Eukaryota;Chordata;Actinopteri;Esociformes;Esocidae;Esox;Exos sp.</w:t>
+        <w:t>&gt;</w:t>
+      </w:r>
+      <w:proofErr w:type="spellStart"/>
+      <w:r>
+        <w:t>Eukaryota;Chordata;Actinopteri;Esociformes;Esocidae;Esox;Exos</w:t>
+      </w:r>
+      <w:proofErr w:type="spellEnd"/>
+      <w:r>
+        <w:t xml:space="preserve"> sp.</w:t>
       </w:r>
     </w:p>
     <w:p>
@@ -104,19 +156,40 @@
     </w:p>
     <w:p>
       <w:r>
-        <w:t>&gt;Eukaryota;Chordata;Actinopteri;Gadiformes;Gadidae;Gadus;Gadus chalcogrammus</w:t>
-      </w:r>
-    </w:p>
-    <w:p>
-      <w:r>
-        <w:t>GTAATCACTTGTCTTTTAAATGAAGACCTGTATGAATGGCATCACGAGGGCTTAGCTGTCTCCCATCTCCAGTCAATGAAATTGACCTCCCCGTGCAGAGGCGGGGATAATTACATAAGACGAGAAGACCCTATGGAGCTTTAGACCTAAAGTAAGTCACGTTTAACATGCTAAAATAACAGAAAAAACTTAGTGATATTTACTGAAGTGTCTTTGGTTGGGGCGACCGCGGGGTAAAACACAACCCCCATGTGGACCGGGGATATTATCCCTAATACTCAGAGCCTCTACTCCAAGTAACAGAAATTCTGACTTTTCTGATCCGGTATAACCGATCAACGAACCGAGTTACCCTAGGGATAACAGCGCAATCC</w:t>
-      </w:r>
-    </w:p>
-    <w:p>
+        <w:t>&gt;</w:t>
+      </w:r>
+      <w:proofErr w:type="spellStart"/>
+      <w:r>
+        <w:t>Eukaryota;Chordata;Actinopteri;Gadiformes;Gadidae;Gadus;Gadus</w:t>
+      </w:r>
+      <w:proofErr w:type="spellEnd"/>
+      <w:r>
+        <w:t xml:space="preserve"> </w:t>
+      </w:r>
+      <w:proofErr w:type="spellStart"/>
+      <w:r>
+        <w:t>chalcogrammus</w:t>
+      </w:r>
+      <w:proofErr w:type="spellEnd"/>
+    </w:p>
+    <w:p>
+      <w:r>
+        <w:t>GTAATCACTTGTCTTTTAAATGAAGACCTGTATGAATGGCATCACGAGGGCTTAGCTGTCTCCCATCTCCAGTCAATGAAATTGACCTCCCCGTGCAGAGGCGGGGATAATTACATAAGACGAGAAGACCCTATGGAGCTTTAGACCTAAAGTAAGTCACGTTTAACATGCTAAAATAACAGAAAAAACTTAGTGATATTTACTGAAGTGTCTTTGGTTGGGGCGACCGCGGGGTAAAACACAACCCCCATGTGGACCG</w:t>
+      </w:r>
       <w:r>
         <w:lastRenderedPageBreak/>
-        <w:t>&gt;Eukaryota;Chordata;Actinopteri;Uranoscopiformes;Ammodytidae;Ammodytes;Ammodytes hexapterus</w:t>
-      </w:r>
+        <w:t>GGGATATTATCCCTAATACTCAGAGCCTCTACTCCAAGTAACAGAAATTCTGACTTTTCTGATCCGGTATAACCGATCAACGAACCGAGTTACCCTAGGGATAACAGCGCAATCC</w:t>
+      </w:r>
+    </w:p>
+    <w:p>
+      <w:r>
+        <w:t xml:space="preserve">&gt;Eukaryota;Chordata;Actinopteri;Uranoscopiformes;Ammodytidae;Ammodytes;Ammodytes </w:t>
+      </w:r>
+      <w:proofErr w:type="spellStart"/>
+      <w:r>
+        <w:t>hexapterus</w:t>
+      </w:r>
+      <w:proofErr w:type="spellEnd"/>
     </w:p>
     <w:p>
       <w:r>
@@ -132,6 +205,57 @@
       <w:r>
         <w:t>GTAATCACTTGTCTTTTAAATGAATGGCCACACGAGGGTTTTACTGTCTCTTACTTCTAATCAGTGAAATTGACCTCCCCGTGAAGAGGCGGGGATAATACAATAAGACGAGAAGACCCTATGGAGCTTTAATTAATCAACCCAAAAAACACAAAACAGCACCACCAAGGGATAACAAAATTTTACATGGGTTGACAATTTCGGTTGGGGTGACCTCGGAGTACAAAAAACCCTCCGAGTGATTAAAACCTAGGCCTACTGGCCAAAGTGTAATATCACTTATTGATCCAAATTCTTGATCAACGGAACAAGTTACCCTAGGGATAACAGCGCAATCC</w:t>
       </w:r>
+    </w:p>
+    <w:p>
+      <w:r>
+        <w:br w:type="page"/>
+      </w:r>
+    </w:p>
+    <w:p>
+      <w:pPr>
+        <w:rPr>
+          <w:b/>
+          <w:bCs/>
+        </w:rPr>
+      </w:pPr>
+      <w:r>
+        <w:rPr>
+          <w:b/>
+          <w:bCs/>
+        </w:rPr>
+        <w:lastRenderedPageBreak/>
+        <w:t>12S</w:t>
+      </w:r>
+    </w:p>
+    <w:p>
+      <w:r>
+        <w:t>7/10/25</w:t>
+      </w:r>
+      <w:r>
+        <w:t xml:space="preserve">; Taxonomy according to </w:t>
+      </w:r>
+      <w:hyperlink r:id="rId5" w:history="1">
+        <w:r>
+          <w:rPr>
+            <w:rStyle w:val="Hyperlink"/>
+          </w:rPr>
+          <w:t>https://explorer.natureserve.org</w:t>
+        </w:r>
+      </w:hyperlink>
+    </w:p>
+    <w:p>
+      <w:r>
+        <w:t>Began at line 27120</w:t>
+      </w:r>
+    </w:p>
+    <w:p/>
+    <w:p>
+      <w:pPr>
+        <w:rPr>
+          <w:b/>
+          <w:bCs/>
+        </w:rPr>
+      </w:pPr>
     </w:p>
     <w:sectPr>
       <w:pgSz w:w="12240" w:h="15840"/>

</xml_diff>

<commit_message>
Updates reference DB word file to reflect 12S additions; Adds current figures for ease of access
</commit_message>
<xml_diff>
--- a/DADA2/Ref-DB/Reference-DB_additions_MB.docx
+++ b/DADA2/Ref-DB/Reference-DB_additions_MB.docx
@@ -25,10 +25,18 @@
       </w:r>
       <w:r>
         <w:br/>
-        <w:t>7/10/25</w:t>
-      </w:r>
-      <w:r>
-        <w:t xml:space="preserve"> ; Taxonomy according to </w:t>
+        <w:t>7/10/</w:t>
+      </w:r>
+      <w:proofErr w:type="gramStart"/>
+      <w:r>
+        <w:t>25</w:t>
+      </w:r>
+      <w:r>
+        <w:t xml:space="preserve"> ;</w:t>
+      </w:r>
+      <w:proofErr w:type="gramEnd"/>
+      <w:r>
+        <w:t xml:space="preserve"> Taxonomy according to </w:t>
       </w:r>
       <w:hyperlink r:id="rId4" w:history="1">
         <w:r>
@@ -49,7 +57,31 @@
     </w:p>
     <w:p>
       <w:r>
-        <w:t xml:space="preserve">&gt;Eukaryota;Chordata;Actinopteri;Carangiformes;Pleuronectidae;Myzopsetta;Myzopsetta </w:t>
+        <w:t>&gt;</w:t>
+      </w:r>
+      <w:proofErr w:type="gramStart"/>
+      <w:r>
+        <w:t>Eukaryota;Chordata</w:t>
+      </w:r>
+      <w:proofErr w:type="gramEnd"/>
+      <w:r>
+        <w:t>;</w:t>
+      </w:r>
+      <w:proofErr w:type="gramStart"/>
+      <w:r>
+        <w:t>Actinopteri;Carangiformes</w:t>
+      </w:r>
+      <w:proofErr w:type="gramEnd"/>
+      <w:r>
+        <w:t>;</w:t>
+      </w:r>
+      <w:proofErr w:type="gramStart"/>
+      <w:r>
+        <w:t>Pleuronectidae;Myzopsetta</w:t>
+      </w:r>
+      <w:proofErr w:type="gramEnd"/>
+      <w:r>
+        <w:t xml:space="preserve">;Myzopsetta </w:t>
       </w:r>
       <w:proofErr w:type="spellStart"/>
       <w:r>
@@ -64,7 +96,31 @@
     </w:p>
     <w:p>
       <w:r>
-        <w:t xml:space="preserve">&gt;Eukaryota;Chordata;Actinopteri;Gadiformes;Gadidae;Eleginus;Eleginus </w:t>
+        <w:t>&gt;</w:t>
+      </w:r>
+      <w:proofErr w:type="gramStart"/>
+      <w:r>
+        <w:t>Eukaryota;Chordata</w:t>
+      </w:r>
+      <w:proofErr w:type="gramEnd"/>
+      <w:r>
+        <w:t>;</w:t>
+      </w:r>
+      <w:proofErr w:type="gramStart"/>
+      <w:r>
+        <w:t>Actinopteri;Gadiformes</w:t>
+      </w:r>
+      <w:proofErr w:type="gramEnd"/>
+      <w:r>
+        <w:t>;</w:t>
+      </w:r>
+      <w:proofErr w:type="gramStart"/>
+      <w:r>
+        <w:t>Gadidae;Eleginus</w:t>
+      </w:r>
+      <w:proofErr w:type="gramEnd"/>
+      <w:r>
+        <w:t xml:space="preserve">;Eleginus </w:t>
       </w:r>
       <w:proofErr w:type="spellStart"/>
       <w:r>
@@ -79,7 +135,31 @@
     </w:p>
     <w:p>
       <w:r>
-        <w:t xml:space="preserve">&gt;Eukaryota;Chordata;Actinopteri;Carangiformes;Pleuronectidae;Myzopsetta;Myzopsetta </w:t>
+        <w:t>&gt;</w:t>
+      </w:r>
+      <w:proofErr w:type="gramStart"/>
+      <w:r>
+        <w:t>Eukaryota;Chordata</w:t>
+      </w:r>
+      <w:proofErr w:type="gramEnd"/>
+      <w:r>
+        <w:t>;</w:t>
+      </w:r>
+      <w:proofErr w:type="gramStart"/>
+      <w:r>
+        <w:t>Actinopteri;Carangiformes</w:t>
+      </w:r>
+      <w:proofErr w:type="gramEnd"/>
+      <w:r>
+        <w:t>;</w:t>
+      </w:r>
+      <w:proofErr w:type="gramStart"/>
+      <w:r>
+        <w:t>Pleuronectidae;Myzopsetta</w:t>
+      </w:r>
+      <w:proofErr w:type="gramEnd"/>
+      <w:r>
+        <w:t xml:space="preserve">;Myzopsetta </w:t>
       </w:r>
       <w:proofErr w:type="spellStart"/>
       <w:r>
@@ -94,7 +174,31 @@
     </w:p>
     <w:p>
       <w:r>
-        <w:t xml:space="preserve">&gt;Eukaryota;Chordata;Actinopteri;Salmoniformes;Salmondiae;Coregonus;Coregonus </w:t>
+        <w:t>&gt;</w:t>
+      </w:r>
+      <w:proofErr w:type="gramStart"/>
+      <w:r>
+        <w:t>Eukaryota;Chordata</w:t>
+      </w:r>
+      <w:proofErr w:type="gramEnd"/>
+      <w:r>
+        <w:t>;</w:t>
+      </w:r>
+      <w:proofErr w:type="gramStart"/>
+      <w:r>
+        <w:t>Actinopteri;Salmoniformes</w:t>
+      </w:r>
+      <w:proofErr w:type="gramEnd"/>
+      <w:r>
+        <w:t>;</w:t>
+      </w:r>
+      <w:proofErr w:type="gramStart"/>
+      <w:r>
+        <w:t>Salmondiae;Coregonus</w:t>
+      </w:r>
+      <w:proofErr w:type="gramEnd"/>
+      <w:r>
+        <w:t xml:space="preserve">;Coregonus </w:t>
       </w:r>
       <w:proofErr w:type="spellStart"/>
       <w:r>
@@ -113,7 +217,31 @@
     </w:p>
     <w:p>
       <w:r>
-        <w:t>&gt;Eukaryota;Chordata;Actinopteri;Pleuronectiformes;Pleuronectidae;Limanda;Limanda aspera</w:t>
+        <w:t>&gt;</w:t>
+      </w:r>
+      <w:proofErr w:type="gramStart"/>
+      <w:r>
+        <w:t>Eukaryota;Chordata</w:t>
+      </w:r>
+      <w:proofErr w:type="gramEnd"/>
+      <w:r>
+        <w:t>;</w:t>
+      </w:r>
+      <w:proofErr w:type="gramStart"/>
+      <w:r>
+        <w:t>Actinopteri;Pleuronectiformes</w:t>
+      </w:r>
+      <w:proofErr w:type="gramEnd"/>
+      <w:r>
+        <w:t>;</w:t>
+      </w:r>
+      <w:proofErr w:type="gramStart"/>
+      <w:r>
+        <w:t>Pleuronectidae;Limanda</w:t>
+      </w:r>
+      <w:proofErr w:type="gramEnd"/>
+      <w:r>
+        <w:t>;Limanda aspera</w:t>
       </w:r>
     </w:p>
     <w:p>
@@ -123,7 +251,31 @@
     </w:p>
     <w:p>
       <w:r>
-        <w:t xml:space="preserve">&gt;Eukaryota;Chordata;Actinopteri;Perciformes;Stichaeidae;Acantholumpenus;Acantholumpenus </w:t>
+        <w:t>&gt;</w:t>
+      </w:r>
+      <w:proofErr w:type="gramStart"/>
+      <w:r>
+        <w:t>Eukaryota;Chordata</w:t>
+      </w:r>
+      <w:proofErr w:type="gramEnd"/>
+      <w:r>
+        <w:t>;</w:t>
+      </w:r>
+      <w:proofErr w:type="gramStart"/>
+      <w:r>
+        <w:t>Actinopteri;Perciformes</w:t>
+      </w:r>
+      <w:proofErr w:type="gramEnd"/>
+      <w:r>
+        <w:t>;</w:t>
+      </w:r>
+      <w:proofErr w:type="gramStart"/>
+      <w:r>
+        <w:t>Stichaeidae;Acantholumpenus</w:t>
+      </w:r>
+      <w:proofErr w:type="gramEnd"/>
+      <w:r>
+        <w:t xml:space="preserve">;Acantholumpenus </w:t>
       </w:r>
       <w:proofErr w:type="spellStart"/>
       <w:r>
@@ -141,8 +293,29 @@
         <w:t>&gt;</w:t>
       </w:r>
       <w:proofErr w:type="spellStart"/>
-      <w:r>
-        <w:t>Eukaryota;Chordata;Actinopteri;Esociformes;Esocidae;Esox;Exos</w:t>
+      <w:proofErr w:type="gramStart"/>
+      <w:r>
+        <w:t>Eukaryota;Chordata</w:t>
+      </w:r>
+      <w:proofErr w:type="gramEnd"/>
+      <w:r>
+        <w:t>;</w:t>
+      </w:r>
+      <w:proofErr w:type="gramStart"/>
+      <w:r>
+        <w:t>Actinopteri;Esociformes</w:t>
+      </w:r>
+      <w:proofErr w:type="gramEnd"/>
+      <w:r>
+        <w:t>;</w:t>
+      </w:r>
+      <w:proofErr w:type="gramStart"/>
+      <w:r>
+        <w:t>Esocidae;Esox</w:t>
+      </w:r>
+      <w:proofErr w:type="gramEnd"/>
+      <w:r>
+        <w:t>;Exos</w:t>
       </w:r>
       <w:proofErr w:type="spellEnd"/>
       <w:r>
@@ -159,8 +332,29 @@
         <w:t>&gt;</w:t>
       </w:r>
       <w:proofErr w:type="spellStart"/>
-      <w:r>
-        <w:t>Eukaryota;Chordata;Actinopteri;Gadiformes;Gadidae;Gadus;Gadus</w:t>
+      <w:proofErr w:type="gramStart"/>
+      <w:r>
+        <w:t>Eukaryota;Chordata</w:t>
+      </w:r>
+      <w:proofErr w:type="gramEnd"/>
+      <w:r>
+        <w:t>;</w:t>
+      </w:r>
+      <w:proofErr w:type="gramStart"/>
+      <w:r>
+        <w:t>Actinopteri;Gadiformes</w:t>
+      </w:r>
+      <w:proofErr w:type="gramEnd"/>
+      <w:r>
+        <w:t>;</w:t>
+      </w:r>
+      <w:proofErr w:type="gramStart"/>
+      <w:r>
+        <w:t>Gadidae;Gadus</w:t>
+      </w:r>
+      <w:proofErr w:type="gramEnd"/>
+      <w:r>
+        <w:t>;Gadus</w:t>
       </w:r>
       <w:proofErr w:type="spellEnd"/>
       <w:r>
@@ -183,7 +377,31 @@
     </w:p>
     <w:p>
       <w:r>
-        <w:t xml:space="preserve">&gt;Eukaryota;Chordata;Actinopteri;Uranoscopiformes;Ammodytidae;Ammodytes;Ammodytes </w:t>
+        <w:t>&gt;</w:t>
+      </w:r>
+      <w:proofErr w:type="gramStart"/>
+      <w:r>
+        <w:t>Eukaryota;Chordata</w:t>
+      </w:r>
+      <w:proofErr w:type="gramEnd"/>
+      <w:r>
+        <w:t>;</w:t>
+      </w:r>
+      <w:proofErr w:type="gramStart"/>
+      <w:r>
+        <w:t>Actinopteri;Uranoscopiformes</w:t>
+      </w:r>
+      <w:proofErr w:type="gramEnd"/>
+      <w:r>
+        <w:t>;</w:t>
+      </w:r>
+      <w:proofErr w:type="gramStart"/>
+      <w:r>
+        <w:t>Ammodytidae;Ammodytes</w:t>
+      </w:r>
+      <w:proofErr w:type="gramEnd"/>
+      <w:r>
+        <w:t xml:space="preserve">;Ammodytes </w:t>
       </w:r>
       <w:proofErr w:type="spellStart"/>
       <w:r>
@@ -198,7 +416,31 @@
     </w:p>
     <w:p>
       <w:r>
-        <w:t>&gt;Eukaryota;Chordata;Mammalia;Artiodactyla;Monodontidae;Delphinapterus;Delphinapterus leucas</w:t>
+        <w:t>&gt;</w:t>
+      </w:r>
+      <w:proofErr w:type="gramStart"/>
+      <w:r>
+        <w:t>Eukaryota;Chordata</w:t>
+      </w:r>
+      <w:proofErr w:type="gramEnd"/>
+      <w:r>
+        <w:t>;</w:t>
+      </w:r>
+      <w:proofErr w:type="gramStart"/>
+      <w:r>
+        <w:t>Mammalia;Artiodactyla</w:t>
+      </w:r>
+      <w:proofErr w:type="gramEnd"/>
+      <w:r>
+        <w:t>;</w:t>
+      </w:r>
+      <w:proofErr w:type="gramStart"/>
+      <w:r>
+        <w:t>Monodontidae;Delphinapterus</w:t>
+      </w:r>
+      <w:proofErr w:type="gramEnd"/>
+      <w:r>
+        <w:t>;Delphinapterus leucas</w:t>
       </w:r>
     </w:p>
     <w:p>
@@ -248,7 +490,701 @@
         <w:t>Began at line 27120</w:t>
       </w:r>
     </w:p>
-    <w:p/>
+    <w:p>
+      <w:r>
+        <w:t>&gt;</w:t>
+      </w:r>
+      <w:proofErr w:type="gramStart"/>
+      <w:r>
+        <w:t>Eukaryota;Chordata</w:t>
+      </w:r>
+      <w:proofErr w:type="gramEnd"/>
+      <w:r>
+        <w:t>;</w:t>
+      </w:r>
+      <w:proofErr w:type="gramStart"/>
+      <w:r>
+        <w:t>Actinopteri;Gadiformes</w:t>
+      </w:r>
+      <w:proofErr w:type="gramEnd"/>
+      <w:r>
+        <w:t>;</w:t>
+      </w:r>
+      <w:proofErr w:type="gramStart"/>
+      <w:r>
+        <w:t>Gadidae:Boreogadus</w:t>
+      </w:r>
+      <w:proofErr w:type="gramEnd"/>
+      <w:r>
+        <w:t xml:space="preserve">;Boreogadus </w:t>
+      </w:r>
+      <w:proofErr w:type="spellStart"/>
+      <w:r>
+        <w:t>saida</w:t>
+      </w:r>
+      <w:proofErr w:type="spellEnd"/>
+    </w:p>
+    <w:p>
+      <w:r>
+        <w:t>GCCGGTAAAACTCGTGCCAGCCACCGCGGTTATACGAGAGGCCCAAATTGATGAAAAACGGCGTAAAGCGTGGTTAAGAAAAGAGAGAAAATACGGCCGAACAGCTTCAAAGCAGTTATACGCATCCGAAGTCACGAAGAACAATCACGAAAGTTGCCCTAAAACCTCTGATTCCACGAAAGCCATAAAACAAACTGGGATTAGATACCCCACTATG</w:t>
+      </w:r>
+    </w:p>
+    <w:p>
+      <w:r>
+        <w:t>&gt;</w:t>
+      </w:r>
+      <w:proofErr w:type="gramStart"/>
+      <w:r>
+        <w:t>Eukaryota;Chordata</w:t>
+      </w:r>
+      <w:proofErr w:type="gramEnd"/>
+      <w:r>
+        <w:t>;</w:t>
+      </w:r>
+      <w:proofErr w:type="gramStart"/>
+      <w:r>
+        <w:t>Actinopteri;Salmoniformes</w:t>
+      </w:r>
+      <w:proofErr w:type="gramEnd"/>
+      <w:r>
+        <w:t>;</w:t>
+      </w:r>
+      <w:proofErr w:type="gramStart"/>
+      <w:r>
+        <w:t>Salmonidae;Onchorynchus</w:t>
+      </w:r>
+      <w:proofErr w:type="gramEnd"/>
+      <w:r>
+        <w:t>;Oncorhynchus kisutch</w:t>
+      </w:r>
+    </w:p>
+    <w:p>
+      <w:r>
+        <w:t>GCCGGTAAAACTCGTGCCAGCCACCGCGGTTATACGAGAGGCCCTAGTTGATAACTACCGGCGTAAAGAGTGGTTATGGAAAGATATTTAATAAAGCCGAACACCCCCTCAGCCGTCATACGCACCTGGGAGCACGAAGACCTACCGCGAAAGCAGCTTTAATTACGCCTGACCCCACGACAGCTAAGAAACAAACTGGGATTAGATACCCCACTATG</w:t>
+      </w:r>
+    </w:p>
+    <w:p>
+      <w:r>
+        <w:t>&gt;</w:t>
+      </w:r>
+      <w:proofErr w:type="gramStart"/>
+      <w:r>
+        <w:t>Eukaryota;Chordata</w:t>
+      </w:r>
+      <w:proofErr w:type="gramEnd"/>
+      <w:r>
+        <w:t>;</w:t>
+      </w:r>
+      <w:proofErr w:type="gramStart"/>
+      <w:r>
+        <w:t>Actinopteri;Perciformes</w:t>
+      </w:r>
+      <w:proofErr w:type="gramEnd"/>
+      <w:r>
+        <w:t>;</w:t>
+      </w:r>
+      <w:proofErr w:type="gramStart"/>
+      <w:r>
+        <w:t>Sticheidae;Stichaeus</w:t>
+      </w:r>
+      <w:proofErr w:type="gramEnd"/>
+      <w:r>
+        <w:t>;Stichaeus punctatus</w:t>
+      </w:r>
+    </w:p>
+    <w:p>
+      <w:r>
+        <w:t>GCCGGTAAAACTCGTGCCAGCCACCGCGGTTATACGAGAGGCCCAAGTTGACAGACATCGGCGTAAAGAGTGGTTAAGTTAAAACTTATACTAAAGCCGAACGTCCTCAAGGCTGTTATACGCACCCGAAGATAAGAAGTTCAACCACGAAGGTGGCTTTATTTAGTCTGAACCCACGAAAGCTACGGCGCAAACTGGGATTAGATACCCCACTATG</w:t>
+      </w:r>
+    </w:p>
+    <w:p>
+      <w:r>
+        <w:t>&gt;</w:t>
+      </w:r>
+      <w:proofErr w:type="gramStart"/>
+      <w:r>
+        <w:t>Eukaryota;Chordata</w:t>
+      </w:r>
+      <w:proofErr w:type="gramEnd"/>
+      <w:r>
+        <w:t>;</w:t>
+      </w:r>
+      <w:proofErr w:type="gramStart"/>
+      <w:r>
+        <w:t>Actinopteri;Perciformes</w:t>
+      </w:r>
+      <w:proofErr w:type="gramEnd"/>
+      <w:r>
+        <w:t>;</w:t>
+      </w:r>
+      <w:proofErr w:type="gramStart"/>
+      <w:r>
+        <w:t>Sticheidae;Acantholumpenus</w:t>
+      </w:r>
+      <w:proofErr w:type="gramEnd"/>
+      <w:r>
+        <w:t xml:space="preserve">;Acantholumpenus </w:t>
+      </w:r>
+      <w:proofErr w:type="spellStart"/>
+      <w:r>
+        <w:t>mackayi</w:t>
+      </w:r>
+      <w:proofErr w:type="spellEnd"/>
+    </w:p>
+    <w:p>
+      <w:r>
+        <w:t>GCCGGTAAAACTCGTGCCAGCCACCGCGGTTATACGAGAGGCCCAAGTTGACAGACATCGGCGTAAAGGGTGGTTAAGTTAAATTATAAACTAAAGCCGAACATCCTCAAGGCTGTTATACGCACCCGAAGATAAGAAGTTCAACCACGAAGGTGGCTTTATTTAGTCTGAACCCACGAAAGCTACGGCACAAACTGGGATTAGATACCCCACTATG</w:t>
+      </w:r>
+    </w:p>
+    <w:p>
+      <w:r>
+        <w:t>&gt;</w:t>
+      </w:r>
+      <w:proofErr w:type="spellStart"/>
+      <w:proofErr w:type="gramStart"/>
+      <w:r>
+        <w:t>Eukaryota;Chordata</w:t>
+      </w:r>
+      <w:proofErr w:type="gramEnd"/>
+      <w:r>
+        <w:t>;</w:t>
+      </w:r>
+      <w:proofErr w:type="gramStart"/>
+      <w:r>
+        <w:t>Actinopteri;Gadiformes</w:t>
+      </w:r>
+      <w:proofErr w:type="gramEnd"/>
+      <w:r>
+        <w:t>;</w:t>
+      </w:r>
+      <w:proofErr w:type="gramStart"/>
+      <w:r>
+        <w:t>Gadidae;Gadus</w:t>
+      </w:r>
+      <w:proofErr w:type="gramEnd"/>
+      <w:r>
+        <w:t>;Gadus</w:t>
+      </w:r>
+      <w:proofErr w:type="spellEnd"/>
+      <w:r>
+        <w:t xml:space="preserve"> </w:t>
+      </w:r>
+      <w:proofErr w:type="spellStart"/>
+      <w:r>
+        <w:t>chalcogrammus</w:t>
+      </w:r>
+      <w:proofErr w:type="spellEnd"/>
+    </w:p>
+    <w:p>
+      <w:r>
+        <w:t>GCCGGTAAAACTCGTGCCAGCCACCGCGGTTATACGAGAGGCCCAAATTGATGAAAAACGGCGTAAAGCGTGGTTAAGAAAAAGAGAGAAAATATGGCCGAACAGCTTCAAAGCAGTTATACGCATCCGAAGTCACGAAGAACAATCACGAAAGTTGCCCTAAAACCTCCGATTCCACGAAAGCCATAAAACAAACTGGGATTAGATACCCCACTATG</w:t>
+      </w:r>
+    </w:p>
+    <w:p>
+      <w:r>
+        <w:t>&gt;</w:t>
+      </w:r>
+      <w:proofErr w:type="gramStart"/>
+      <w:r>
+        <w:t>Eukaryota;Chordata</w:t>
+      </w:r>
+      <w:proofErr w:type="gramEnd"/>
+      <w:r>
+        <w:t>;</w:t>
+      </w:r>
+      <w:proofErr w:type="gramStart"/>
+      <w:r>
+        <w:t>Actinopteri;Salmoniformes</w:t>
+      </w:r>
+      <w:proofErr w:type="gramEnd"/>
+      <w:r>
+        <w:t>;</w:t>
+      </w:r>
+      <w:proofErr w:type="gramStart"/>
+      <w:r>
+        <w:t>Salmonidae;Onchorynchus</w:t>
+      </w:r>
+      <w:proofErr w:type="gramEnd"/>
+      <w:r>
+        <w:t>;Oncorhynchus keta</w:t>
+      </w:r>
+    </w:p>
+    <w:p>
+      <w:r>
+        <w:lastRenderedPageBreak/>
+        <w:t>GCCGGTAAAACTCGTGCCAGCCACCGCGGTTATACGAGAGGCCCTAGTTGATAACTACCGGCGTAAAGAGTGGTTATGGAAAATATTTAATAAAGCCGAACACCCCCTCAGCCGTCATACGCACCTGGGAGCACGAAGACCTACCGCGAAAGCAGCTTTAATTATGCCTGACCCCACGACAGCTAAGAAACAAACTGGGATTAGATACCCCACTATG</w:t>
+      </w:r>
+    </w:p>
+    <w:p>
+      <w:r>
+        <w:t>&gt;</w:t>
+      </w:r>
+      <w:proofErr w:type="gramStart"/>
+      <w:r>
+        <w:t>Eukaryota;Chordata</w:t>
+      </w:r>
+      <w:proofErr w:type="gramEnd"/>
+      <w:r>
+        <w:t>;</w:t>
+      </w:r>
+      <w:proofErr w:type="gramStart"/>
+      <w:r>
+        <w:t>Actinopteri;Salmoniformes</w:t>
+      </w:r>
+      <w:proofErr w:type="gramEnd"/>
+      <w:r>
+        <w:t>;</w:t>
+      </w:r>
+      <w:proofErr w:type="gramStart"/>
+      <w:r>
+        <w:t>Salmoniae;Coregonus</w:t>
+      </w:r>
+      <w:proofErr w:type="gramEnd"/>
+      <w:r>
+        <w:t>;Coregonus nasus</w:t>
+      </w:r>
+    </w:p>
+    <w:p>
+      <w:r>
+        <w:t>GCCGGTAAAACTCGTGCCAGCCACCGCGGTTATACGAGAGGCCCTAGTTGATAATCACCGGCGTAAAGAGTGGTTAGGAATTATATTTAATAAAGCCGAACACCCCCTTGGCTGTCATACGCACCTGGGGGCACGAAGCCCCACTGCGAAAGCAGCTTTAATCACCACCTGAACCCACGACAGCTAGGACACAAACTGGGATTAGATACCCCACTATG</w:t>
+      </w:r>
+    </w:p>
+    <w:p>
+      <w:r>
+        <w:t>&gt;</w:t>
+      </w:r>
+      <w:proofErr w:type="gramStart"/>
+      <w:r>
+        <w:t>Eukaryota;Chordata</w:t>
+      </w:r>
+      <w:proofErr w:type="gramEnd"/>
+      <w:r>
+        <w:t>;</w:t>
+      </w:r>
+      <w:proofErr w:type="gramStart"/>
+      <w:r>
+        <w:t>Actinopteri;Perciformes</w:t>
+      </w:r>
+      <w:proofErr w:type="gramEnd"/>
+      <w:r>
+        <w:t>;</w:t>
+      </w:r>
+      <w:proofErr w:type="gramStart"/>
+      <w:r>
+        <w:t>Agonidae;Brachyopsis</w:t>
+      </w:r>
+      <w:proofErr w:type="gramEnd"/>
+      <w:r>
+        <w:t xml:space="preserve">;Brachyopsis </w:t>
+      </w:r>
+      <w:proofErr w:type="spellStart"/>
+      <w:r>
+        <w:t>segaliensis</w:t>
+      </w:r>
+      <w:proofErr w:type="spellEnd"/>
+    </w:p>
+    <w:p>
+      <w:r>
+        <w:t>GCCGGTAAAACTCGTGCCAGCCACCGCGGTTATACGAGAGGCCCAAGTTGATAGACACCGGCGTAAAGCGTGGTTAAGTTAAAACTCATACTAAAGTCAAACATCTTCAAGACTGTTATACGTAACCGAAGACAGGAAGTTCAACCACGAAAGTGACTTTACTTGATCTGACCCCACGAAAGCTAAGGAACAAACTGGGATTAGATACCCCACTATG</w:t>
+      </w:r>
+    </w:p>
+    <w:p>
+      <w:r>
+        <w:t>&gt;</w:t>
+      </w:r>
+      <w:proofErr w:type="gramStart"/>
+      <w:r>
+        <w:t>Eukaryota;Chordata</w:t>
+      </w:r>
+      <w:proofErr w:type="gramEnd"/>
+      <w:r>
+        <w:t>;</w:t>
+      </w:r>
+      <w:proofErr w:type="gramStart"/>
+      <w:r>
+        <w:t>Actinopteri;Gadiformes</w:t>
+      </w:r>
+      <w:proofErr w:type="gramEnd"/>
+      <w:r>
+        <w:t>;</w:t>
+      </w:r>
+      <w:proofErr w:type="gramStart"/>
+      <w:r>
+        <w:t>Gadidae:Boreogadus</w:t>
+      </w:r>
+      <w:proofErr w:type="gramEnd"/>
+      <w:r>
+        <w:t xml:space="preserve">;Boreogadus </w:t>
+      </w:r>
+      <w:proofErr w:type="spellStart"/>
+      <w:r>
+        <w:t>saida</w:t>
+      </w:r>
+      <w:proofErr w:type="spellEnd"/>
+    </w:p>
+    <w:p>
+      <w:r>
+        <w:t>GCCGGTAAAACTCGTGCCAGCCACCGCGGTTATACGAGAGGCCCAAATTGATGAAAAACGGCGTAAAGCGTGGTTAAGAAAAGAGAGAAAATATGGCCGAACAGCTTCAAAGCAGTTATACGCATCCGAAGTCACGAAGAACAATCACGAAAGTTGCCCTAAAACCTCTGATTCCACGAAAGCCATAAAACAAACTGGGATTAGATACCCCACTATG</w:t>
+      </w:r>
+    </w:p>
+    <w:p>
+      <w:r>
+        <w:t>&gt;</w:t>
+      </w:r>
+      <w:proofErr w:type="gramStart"/>
+      <w:r>
+        <w:t>Eukaryota;Chordata</w:t>
+      </w:r>
+      <w:proofErr w:type="gramEnd"/>
+      <w:r>
+        <w:t>;</w:t>
+      </w:r>
+      <w:proofErr w:type="gramStart"/>
+      <w:r>
+        <w:t>Actinopteri;Salmoniformes</w:t>
+      </w:r>
+      <w:proofErr w:type="gramEnd"/>
+      <w:r>
+        <w:t>;</w:t>
+      </w:r>
+      <w:proofErr w:type="gramStart"/>
+      <w:r>
+        <w:t>Salmonidae;Onchorynchus</w:t>
+      </w:r>
+      <w:proofErr w:type="gramEnd"/>
+      <w:r>
+        <w:t xml:space="preserve">;Oncorhynchus </w:t>
+      </w:r>
+      <w:proofErr w:type="spellStart"/>
+      <w:r>
+        <w:t>gorbuscha</w:t>
+      </w:r>
+      <w:proofErr w:type="spellEnd"/>
+    </w:p>
+    <w:p>
+      <w:r>
+        <w:t>GCCGGTAAAACTCGTGCCAGCCACCGCGGTTATACGAGAGGCCCTAGTTGATAACTACCGGCGTAAAGAGTGGTTATGGAAAAATATTTAATAAAGCCGAACACCCCCTCAGCCGTCATACGCATCTGGGAGCACGAAGACCTACTGCGAAAGCAGCTTTAATTATGCCTGACCCCACGACAGCTAAGAAACAAACTGGGATTAGATACCCCACTATG</w:t>
+      </w:r>
+    </w:p>
+    <w:p>
+      <w:r>
+        <w:t>&gt;</w:t>
+      </w:r>
+      <w:proofErr w:type="gramStart"/>
+      <w:r>
+        <w:t>Eukaryota;Chordata</w:t>
+      </w:r>
+      <w:proofErr w:type="gramEnd"/>
+      <w:r>
+        <w:t>;</w:t>
+      </w:r>
+      <w:proofErr w:type="gramStart"/>
+      <w:r>
+        <w:t>Actinopteri;Perciformes</w:t>
+      </w:r>
+      <w:proofErr w:type="gramEnd"/>
+      <w:r>
+        <w:t>;</w:t>
+      </w:r>
+      <w:proofErr w:type="gramStart"/>
+      <w:r>
+        <w:t>Zoarcidae;Gymnelus</w:t>
+      </w:r>
+      <w:proofErr w:type="gramEnd"/>
+      <w:r>
+        <w:t xml:space="preserve">;Gymnelus </w:t>
+      </w:r>
+      <w:proofErr w:type="spellStart"/>
+      <w:r>
+        <w:t>viridis</w:t>
+      </w:r>
+      <w:proofErr w:type="spellEnd"/>
+    </w:p>
+    <w:p>
+      <w:r>
+        <w:t>GCCGGTAAAACTCGTGCCAGCCACCGCGGTTATACGAGAGGCCCAAGTTGAAAGAACCCGGCGTAAGGGGTGGTTAAGTTAGAATTTACACTAAAGTCGAACATCCTCACGGCTGTTATACGCACCCGAAGACAAGAAGACCAACCACGAAGGTAGCTTTATTTAATCTGAATCCACGAAAGCTACGACACAAACTGGGATTAGATACCCCACTATG</w:t>
+      </w:r>
+    </w:p>
+    <w:p>
+      <w:r>
+        <w:t>&gt;</w:t>
+      </w:r>
+      <w:proofErr w:type="gramStart"/>
+      <w:r>
+        <w:t>Eukaryota;Chordata</w:t>
+      </w:r>
+      <w:proofErr w:type="gramEnd"/>
+      <w:r>
+        <w:t>;</w:t>
+      </w:r>
+      <w:proofErr w:type="gramStart"/>
+      <w:r>
+        <w:t>Actinopteri;Perciformes</w:t>
+      </w:r>
+      <w:proofErr w:type="gramEnd"/>
+      <w:r>
+        <w:t>;</w:t>
+      </w:r>
+      <w:proofErr w:type="gramStart"/>
+      <w:r>
+        <w:t>Agonidae;Aspidophoroides</w:t>
+      </w:r>
+      <w:proofErr w:type="gramEnd"/>
+      <w:r>
+        <w:t xml:space="preserve">;Aspidophoroides </w:t>
+      </w:r>
+      <w:proofErr w:type="spellStart"/>
+      <w:r>
+        <w:t>monopterygius</w:t>
+      </w:r>
+      <w:proofErr w:type="spellEnd"/>
+    </w:p>
+    <w:p>
+      <w:r>
+        <w:lastRenderedPageBreak/>
+        <w:t>GCCGGTAAAACTCGTGCCAGCCACCGCGGTTATACGAGAGGCTCAAGTTGATAGCCGCCGGCGTAAAGCGTGGTTAAGTTAAAAGTCATACTAAAGCCAAACATCTTCAAGACTGTTATACGTAGCCGAAGACAGGAAGTTCAACCACGAAAGTGGCTTTATAGATCTGACCCCACGAAAGCTAAGGAACAAACTGGGATTAGATACCCCACTATG</w:t>
+      </w:r>
+    </w:p>
+    <w:p>
+      <w:r>
+        <w:t>&gt;</w:t>
+      </w:r>
+      <w:proofErr w:type="spellStart"/>
+      <w:proofErr w:type="gramStart"/>
+      <w:r>
+        <w:t>Eukaryota;Chordata</w:t>
+      </w:r>
+      <w:proofErr w:type="gramEnd"/>
+      <w:r>
+        <w:t>;</w:t>
+      </w:r>
+      <w:proofErr w:type="gramStart"/>
+      <w:r>
+        <w:t>Mammalia;Primates</w:t>
+      </w:r>
+      <w:proofErr w:type="gramEnd"/>
+      <w:r>
+        <w:t>;</w:t>
+      </w:r>
+      <w:proofErr w:type="gramStart"/>
+      <w:r>
+        <w:t>Hominidae;Homo</w:t>
+      </w:r>
+      <w:proofErr w:type="gramEnd"/>
+      <w:r>
+        <w:t>;Homo</w:t>
+      </w:r>
+      <w:proofErr w:type="spellEnd"/>
+      <w:r>
+        <w:t xml:space="preserve"> sapiens</w:t>
+      </w:r>
+    </w:p>
+    <w:p>
+      <w:r>
+        <w:t>GCCGGTAAAACTCGTGCCAGCCACCGCGGTCACACGATTAACCCAAGTCAATAGAAGCCGGCGTAAAGAGTGTTTTAGATCACCCCCTCCCCAATAAAGCTAAAACTCACCTGAGTTGTAAAAAACTCCAGTTGACACAAAATAGACTACGAAAGTGGCTTTAACATATCTGAACACACAATAGCTAAGACCCAAACTGGGATTAGATACCCCACTATG</w:t>
+      </w:r>
+    </w:p>
+    <w:p>
+      <w:r>
+        <w:t>&gt;</w:t>
+      </w:r>
+      <w:proofErr w:type="gramStart"/>
+      <w:r>
+        <w:t>Eukaryota;Chordata</w:t>
+      </w:r>
+      <w:proofErr w:type="gramEnd"/>
+      <w:r>
+        <w:t>;</w:t>
+      </w:r>
+      <w:proofErr w:type="gramStart"/>
+      <w:r>
+        <w:t>Actinopteri;Salmoniformes</w:t>
+      </w:r>
+      <w:proofErr w:type="gramEnd"/>
+      <w:r>
+        <w:t>;</w:t>
+      </w:r>
+      <w:proofErr w:type="gramStart"/>
+      <w:r>
+        <w:t>Salmonidae;Coregonus</w:t>
+      </w:r>
+      <w:proofErr w:type="gramEnd"/>
+      <w:r>
+        <w:t xml:space="preserve">;Coregonus </w:t>
+      </w:r>
+      <w:proofErr w:type="spellStart"/>
+      <w:r>
+        <w:t>laurettae</w:t>
+      </w:r>
+      <w:proofErr w:type="spellEnd"/>
+    </w:p>
+    <w:p>
+      <w:r>
+        <w:t>GCCGGTAAAACTCGTGCCAGCCACCGCGGTTATACGAGAGGCCCTAGTTGATAATTACCGGCGTAAAGAGTGGTTAGGAATTATATTTAATAAAGCCGAACACCCCCTTGGCTGTCATACGCACCTGGGGGCACGAAGCCCCACTGCGAAAGCAGCTTTAATCAACACCTGAACCCACGACAGCTATGACACAAACTGGGATTAGATACCCCACTATG</w:t>
+      </w:r>
+    </w:p>
+    <w:p>
+      <w:r>
+        <w:t>&gt;</w:t>
+      </w:r>
+      <w:proofErr w:type="spellStart"/>
+      <w:proofErr w:type="gramStart"/>
+      <w:r>
+        <w:t>Eukaryota;Chordata</w:t>
+      </w:r>
+      <w:proofErr w:type="gramEnd"/>
+      <w:r>
+        <w:t>;</w:t>
+      </w:r>
+      <w:proofErr w:type="gramStart"/>
+      <w:r>
+        <w:t>Actinopteri;Gadiformes</w:t>
+      </w:r>
+      <w:proofErr w:type="gramEnd"/>
+      <w:r>
+        <w:t>;</w:t>
+      </w:r>
+      <w:proofErr w:type="gramStart"/>
+      <w:r>
+        <w:t>Gadidae;Gadus</w:t>
+      </w:r>
+      <w:proofErr w:type="gramEnd"/>
+      <w:r>
+        <w:t>;Gadus</w:t>
+      </w:r>
+      <w:proofErr w:type="spellEnd"/>
+      <w:r>
+        <w:t xml:space="preserve"> </w:t>
+      </w:r>
+      <w:proofErr w:type="spellStart"/>
+      <w:r>
+        <w:t>morhua</w:t>
+      </w:r>
+      <w:proofErr w:type="spellEnd"/>
+    </w:p>
+    <w:p>
+      <w:r>
+        <w:t>GCCGGTAAAACTCGTGCCAGCCACCGCGGTTATACGAGAGGCCCAAATTGATGAAAAACGGCGTAAAGCGTGGTTAAGAAAAAAGAGAAAATATGGCCGAACAGCTTCAAAGCAGTTATACGCATCCGAAGTCACGAAGAACAATCACGAAAGTTGCCCTAAAACCTCCGATTCCACGAAAGCCATAAAACAAACTGGGATTAGATACCCCACTATG</w:t>
+      </w:r>
+    </w:p>
+    <w:p>
+      <w:r>
+        <w:t>&gt;</w:t>
+      </w:r>
+      <w:proofErr w:type="gramStart"/>
+      <w:r>
+        <w:t>Eukaryota;Chordata</w:t>
+      </w:r>
+      <w:proofErr w:type="gramEnd"/>
+      <w:r>
+        <w:t>;</w:t>
+      </w:r>
+      <w:proofErr w:type="gramStart"/>
+      <w:r>
+        <w:t>Actinopteri;Perciformes</w:t>
+      </w:r>
+      <w:proofErr w:type="gramEnd"/>
+      <w:r>
+        <w:t>;</w:t>
+      </w:r>
+      <w:proofErr w:type="gramStart"/>
+      <w:r>
+        <w:t>Liparidae;Liparis</w:t>
+      </w:r>
+      <w:proofErr w:type="gramEnd"/>
+      <w:r>
+        <w:t xml:space="preserve">;Liparis </w:t>
+      </w:r>
+      <w:proofErr w:type="spellStart"/>
+      <w:r>
+        <w:t>miostomus</w:t>
+      </w:r>
+      <w:proofErr w:type="spellEnd"/>
+    </w:p>
+    <w:p>
+      <w:r>
+        <w:t>GCCGGTAAAACTCGTGCCAGCCACCGCGGTTATACGAGAGGCCCAAGTTGAAAGACACCGGCGTAAAGCGTGGTTAAGTTAAATTTAAGCTAAAGTTAAACATCTTCAAGACTGTTATACGTATCCGAAGATAGGAACCTCAATTACGAAAGTAACTTTACACAAGCTGAACCCACGAAAGCTATAGCACAAACTGGGATTAGATACCCCACTATG</w:t>
+      </w:r>
+    </w:p>
+    <w:p>
+      <w:r>
+        <w:t>&gt;</w:t>
+      </w:r>
+      <w:proofErr w:type="gramStart"/>
+      <w:r>
+        <w:t>Eukaryota;Chordata</w:t>
+      </w:r>
+      <w:proofErr w:type="gramEnd"/>
+      <w:r>
+        <w:t>;</w:t>
+      </w:r>
+      <w:proofErr w:type="gramStart"/>
+      <w:r>
+        <w:t>Actinopteri;Myctophiformes</w:t>
+      </w:r>
+      <w:proofErr w:type="gramEnd"/>
+      <w:r>
+        <w:t>;</w:t>
+      </w:r>
+      <w:proofErr w:type="gramStart"/>
+      <w:r>
+        <w:t>Mycophidae;Stenobranchius</w:t>
+      </w:r>
+      <w:proofErr w:type="gramEnd"/>
+      <w:r>
+        <w:t xml:space="preserve">;Stenobrachius </w:t>
+      </w:r>
+      <w:proofErr w:type="spellStart"/>
+      <w:r>
+        <w:t>leucopsarus</w:t>
+      </w:r>
+      <w:proofErr w:type="spellEnd"/>
+    </w:p>
+    <w:p>
+      <w:r>
+        <w:t>GCCGGTAAAACTCGTGCCAGCCACCGCGGTCATACGAGTGTTAGCCCAAGCAGATGGTCAACGGCGTAAAGAGTGGTTAGGGAACCCTGAAACTAAAGCTGAACGCCCGCAGGGCCGTTATACGCATCCGACAGCATGAAACCCCACCACGAAAGTGGCTTTAACCTGACCCGAACCCACGACAGCTAAGACACAAACTGGGATTAGATACCCCACTATG</w:t>
+      </w:r>
+    </w:p>
+    <w:p>
+      <w:r>
+        <w:t>&gt;</w:t>
+      </w:r>
+      <w:proofErr w:type="gramStart"/>
+      <w:r>
+        <w:t>Eukaryota;Chordata</w:t>
+      </w:r>
+      <w:proofErr w:type="gramEnd"/>
+      <w:r>
+        <w:t>;</w:t>
+      </w:r>
+      <w:proofErr w:type="gramStart"/>
+      <w:r>
+        <w:t>Actinopteri;Perciformes</w:t>
+      </w:r>
+      <w:proofErr w:type="gramEnd"/>
+      <w:r>
+        <w:t>;</w:t>
+      </w:r>
+      <w:proofErr w:type="gramStart"/>
+      <w:r>
+        <w:t>Sebastidae;Sebastes</w:t>
+      </w:r>
+      <w:proofErr w:type="gramEnd"/>
+      <w:r>
+        <w:t xml:space="preserve">;Sebastes </w:t>
+      </w:r>
+      <w:proofErr w:type="spellStart"/>
+      <w:r>
+        <w:t>entomelas</w:t>
+      </w:r>
+      <w:proofErr w:type="spellEnd"/>
+    </w:p>
+    <w:p>
+      <w:r>
+        <w:lastRenderedPageBreak/>
+        <w:t>GCCGGTAAAACTCGTGCCAGCCACCGCGGCTATACGAGAGACCCAAGTTGATACCATTCGGCGTAAAGAGTGGTTATGGAAAATAAAGACTAAAGCCGCACACCTTCAAAGCTGTTATACGCATCCGAAGGCTAGAAGACCAACCACGAAGGTAGCTTTACAACCCCTGACCCCACGAAAGCTCCGGCACAAACTGGGATTAGATACCCCACTATG</w:t>
+      </w:r>
+    </w:p>
     <w:p>
       <w:pPr>
         <w:rPr>

</xml_diff>

<commit_message>
Updates phyloseq 12s and 16s with adjustments and a .csv output. adds species to 12s database; adds figures and DADA2 outputs
</commit_message>
<xml_diff>
--- a/DADA2/Ref-DB/Reference-DB_additions_MB.docx
+++ b/DADA2/Ref-DB/Reference-DB_additions_MB.docx
@@ -25,18 +25,10 @@
       </w:r>
       <w:r>
         <w:br/>
-        <w:t>7/10/</w:t>
-      </w:r>
-      <w:proofErr w:type="gramStart"/>
-      <w:r>
-        <w:t>25</w:t>
-      </w:r>
-      <w:r>
-        <w:t xml:space="preserve"> ;</w:t>
-      </w:r>
-      <w:proofErr w:type="gramEnd"/>
-      <w:r>
-        <w:t xml:space="preserve"> Taxonomy according to </w:t>
+        <w:t>7/10/25</w:t>
+      </w:r>
+      <w:r>
+        <w:t xml:space="preserve"> ; Taxonomy according to </w:t>
       </w:r>
       <w:hyperlink r:id="rId4" w:history="1">
         <w:r>
@@ -57,31 +49,7 @@
     </w:p>
     <w:p>
       <w:r>
-        <w:t>&gt;</w:t>
-      </w:r>
-      <w:proofErr w:type="gramStart"/>
-      <w:r>
-        <w:t>Eukaryota;Chordata</w:t>
-      </w:r>
-      <w:proofErr w:type="gramEnd"/>
-      <w:r>
-        <w:t>;</w:t>
-      </w:r>
-      <w:proofErr w:type="gramStart"/>
-      <w:r>
-        <w:t>Actinopteri;Carangiformes</w:t>
-      </w:r>
-      <w:proofErr w:type="gramEnd"/>
-      <w:r>
-        <w:t>;</w:t>
-      </w:r>
-      <w:proofErr w:type="gramStart"/>
-      <w:r>
-        <w:t>Pleuronectidae;Myzopsetta</w:t>
-      </w:r>
-      <w:proofErr w:type="gramEnd"/>
-      <w:r>
-        <w:t xml:space="preserve">;Myzopsetta </w:t>
+        <w:t xml:space="preserve">&gt;Eukaryota;Chordata;Actinopteri;Carangiformes;Pleuronectidae;Myzopsetta;Myzopsetta </w:t>
       </w:r>
       <w:proofErr w:type="spellStart"/>
       <w:r>
@@ -96,31 +64,7 @@
     </w:p>
     <w:p>
       <w:r>
-        <w:t>&gt;</w:t>
-      </w:r>
-      <w:proofErr w:type="gramStart"/>
-      <w:r>
-        <w:t>Eukaryota;Chordata</w:t>
-      </w:r>
-      <w:proofErr w:type="gramEnd"/>
-      <w:r>
-        <w:t>;</w:t>
-      </w:r>
-      <w:proofErr w:type="gramStart"/>
-      <w:r>
-        <w:t>Actinopteri;Gadiformes</w:t>
-      </w:r>
-      <w:proofErr w:type="gramEnd"/>
-      <w:r>
-        <w:t>;</w:t>
-      </w:r>
-      <w:proofErr w:type="gramStart"/>
-      <w:r>
-        <w:t>Gadidae;Eleginus</w:t>
-      </w:r>
-      <w:proofErr w:type="gramEnd"/>
-      <w:r>
-        <w:t xml:space="preserve">;Eleginus </w:t>
+        <w:t xml:space="preserve">&gt;Eukaryota;Chordata;Actinopteri;Gadiformes;Gadidae;Eleginus;Eleginus </w:t>
       </w:r>
       <w:proofErr w:type="spellStart"/>
       <w:r>
@@ -135,31 +79,7 @@
     </w:p>
     <w:p>
       <w:r>
-        <w:t>&gt;</w:t>
-      </w:r>
-      <w:proofErr w:type="gramStart"/>
-      <w:r>
-        <w:t>Eukaryota;Chordata</w:t>
-      </w:r>
-      <w:proofErr w:type="gramEnd"/>
-      <w:r>
-        <w:t>;</w:t>
-      </w:r>
-      <w:proofErr w:type="gramStart"/>
-      <w:r>
-        <w:t>Actinopteri;Carangiformes</w:t>
-      </w:r>
-      <w:proofErr w:type="gramEnd"/>
-      <w:r>
-        <w:t>;</w:t>
-      </w:r>
-      <w:proofErr w:type="gramStart"/>
-      <w:r>
-        <w:t>Pleuronectidae;Myzopsetta</w:t>
-      </w:r>
-      <w:proofErr w:type="gramEnd"/>
-      <w:r>
-        <w:t xml:space="preserve">;Myzopsetta </w:t>
+        <w:t xml:space="preserve">&gt;Eukaryota;Chordata;Actinopteri;Carangiformes;Pleuronectidae;Myzopsetta;Myzopsetta </w:t>
       </w:r>
       <w:proofErr w:type="spellStart"/>
       <w:r>
@@ -174,31 +94,7 @@
     </w:p>
     <w:p>
       <w:r>
-        <w:t>&gt;</w:t>
-      </w:r>
-      <w:proofErr w:type="gramStart"/>
-      <w:r>
-        <w:t>Eukaryota;Chordata</w:t>
-      </w:r>
-      <w:proofErr w:type="gramEnd"/>
-      <w:r>
-        <w:t>;</w:t>
-      </w:r>
-      <w:proofErr w:type="gramStart"/>
-      <w:r>
-        <w:t>Actinopteri;Salmoniformes</w:t>
-      </w:r>
-      <w:proofErr w:type="gramEnd"/>
-      <w:r>
-        <w:t>;</w:t>
-      </w:r>
-      <w:proofErr w:type="gramStart"/>
-      <w:r>
-        <w:t>Salmondiae;Coregonus</w:t>
-      </w:r>
-      <w:proofErr w:type="gramEnd"/>
-      <w:r>
-        <w:t xml:space="preserve">;Coregonus </w:t>
+        <w:t xml:space="preserve">&gt;Eukaryota;Chordata;Actinopteri;Salmoniformes;Salmondiae;Coregonus;Coregonus </w:t>
       </w:r>
       <w:proofErr w:type="spellStart"/>
       <w:r>
@@ -217,144 +113,54 @@
     </w:p>
     <w:p>
       <w:r>
+        <w:t>&gt;Eukaryota;Chordata;Actinopteri;Pleuronectiformes;Pleuronectidae;Limanda;Limanda aspera</w:t>
+      </w:r>
+    </w:p>
+    <w:p>
+      <w:r>
+        <w:t>GTAATCACTTGTCTTTTAAATGAAGACCTGTATGAATGGCATAACGAGGGCTTAACTGTCTCCTTCCCCCGGTCAATGAAATTGATCTCCCCGTGCAGAAGCGGGGATGAAACCATAAGACGAGAAGACCCTATGGAGCTTTAGACACACAGGTGGCCCATGTCAAATAACCCCCGCTAAGGGCCTGAACTAAGTGGAACCTGCCTTGATGTCTTCGGTTGGGGCGACCATGGGGAATACAAAACCCCCACGTGGAAGGGGAGCACACCCCTAAGTTACTTCTTCTCCCGCAAGCCAGAGCAACGGCTCTAACCAGCAGAAATTCTGACCAAAATGATCCGGTAATACCGATCAACGAACCAAGTTACCCTAGGGATAACAGCGCAATCC</w:t>
+      </w:r>
+    </w:p>
+    <w:p>
+      <w:r>
+        <w:t xml:space="preserve">&gt;Eukaryota;Chordata;Actinopteri;Perciformes;Stichaeidae;Acantholumpenus;Acantholumpenus </w:t>
+      </w:r>
+      <w:proofErr w:type="spellStart"/>
+      <w:r>
+        <w:t>mackayi</w:t>
+      </w:r>
+      <w:proofErr w:type="spellEnd"/>
+    </w:p>
+    <w:p>
+      <w:r>
+        <w:t>GTAATCACTTGTCTTTTAAATGAAGACCTGTATGAATGGCATAACGAGGGCTTAACTGTCTCCTCTCTCCAGTCAATGAAATTGATCTTCCCGTGCAGAAGCGGGAATACAAACATAAGACGAGAAGACCCTATGGAGCTTTAGACACCAAGACAGATCATGTTAATAACCCTAATTAAAGGACTAAACCAAGTGGAACCTGCCCTAATGTCTTTGGTTGGGGCGACCGCGGGGAATTGAAAAACCCCCACGTGGAATGGGAGCACCCCTCCTACAACTAAGAACTACAGCTCTAGTAAACAGAAATTCTGACCAGTAAGATCCGGCAATGCCGATCAACGGACCGAGTTACCCTAGGGATAACAGCGCAATCC</w:t>
+      </w:r>
+    </w:p>
+    <w:p>
+      <w:r>
         <w:t>&gt;</w:t>
       </w:r>
-      <w:proofErr w:type="gramStart"/>
-      <w:r>
-        <w:t>Eukaryota;Chordata</w:t>
-      </w:r>
-      <w:proofErr w:type="gramEnd"/>
-      <w:r>
-        <w:t>;</w:t>
-      </w:r>
-      <w:proofErr w:type="gramStart"/>
-      <w:r>
-        <w:t>Actinopteri;Pleuronectiformes</w:t>
-      </w:r>
-      <w:proofErr w:type="gramEnd"/>
-      <w:r>
-        <w:t>;</w:t>
-      </w:r>
-      <w:proofErr w:type="gramStart"/>
-      <w:r>
-        <w:t>Pleuronectidae;Limanda</w:t>
-      </w:r>
-      <w:proofErr w:type="gramEnd"/>
-      <w:r>
-        <w:t>;Limanda aspera</w:t>
-      </w:r>
-    </w:p>
-    <w:p>
-      <w:r>
-        <w:t>GTAATCACTTGTCTTTTAAATGAAGACCTGTATGAATGGCATAACGAGGGCTTAACTGTCTCCTTCCCCCGGTCAATGAAATTGATCTCCCCGTGCAGAAGCGGGGATGAAACCATAAGACGAGAAGACCCTATGGAGCTTTAGACACACAGGTGGCCCATGTCAAATAACCCCCGCTAAGGGCCTGAACTAAGTGGAACCTGCCTTGATGTCTTCGGTTGGGGCGACCATGGGGAATACAAAACCCCCACGTGGAAGGGGAGCACACCCCTAAGTTACTTCTTCTCCCGCAAGCCAGAGCAACGGCTCTAACCAGCAGAAATTCTGACCAAAATGATCCGGTAATACCGATCAACGAACCAAGTTACCCTAGGGATAACAGCGCAATCC</w:t>
+      <w:proofErr w:type="spellStart"/>
+      <w:r>
+        <w:t>Eukaryota;Chordata;Actinopteri;Esociformes;Esocidae;Esox;Exos</w:t>
+      </w:r>
+      <w:proofErr w:type="spellEnd"/>
+      <w:r>
+        <w:t xml:space="preserve"> sp.</w:t>
+      </w:r>
+    </w:p>
+    <w:p>
+      <w:r>
+        <w:t>GTAATCACTTGTCTTTTAAATGAAGACCTGTATGAATGGCATCACGAGGGCTTAGCTGTCTCCTCTTTCAAGTCAATGAAATTGATCTGCCCGTGCAGAAGCGGACATAAGAACATAAGACGAGAAGACCCTATGGAGCTTTAGACACCCGGCAGACCCTGTTAAGTAGCTGAACTATCAGATTAAAACAAAGCGGCCCCTGGCCTACATGTCTTCGGTTGGGGCGACCACGGGGGAAAACAAAGCCCCCACGAGGATTAAGGAAAACCTCCTTATAACCACGAGCGACAGCTCTAAGTCTCAGAACTTCTGACCAAAAAGATCCGACACCAGTCGATCAACGGACCAAGTTACCCTAGGGATAACAGCGCAATCC</w:t>
       </w:r>
     </w:p>
     <w:p>
       <w:r>
         <w:t>&gt;</w:t>
       </w:r>
-      <w:proofErr w:type="gramStart"/>
-      <w:r>
-        <w:t>Eukaryota;Chordata</w:t>
-      </w:r>
-      <w:proofErr w:type="gramEnd"/>
-      <w:r>
-        <w:t>;</w:t>
-      </w:r>
-      <w:proofErr w:type="gramStart"/>
-      <w:r>
-        <w:t>Actinopteri;Perciformes</w:t>
-      </w:r>
-      <w:proofErr w:type="gramEnd"/>
-      <w:r>
-        <w:t>;</w:t>
-      </w:r>
-      <w:proofErr w:type="gramStart"/>
-      <w:r>
-        <w:t>Stichaeidae;Acantholumpenus</w:t>
-      </w:r>
-      <w:proofErr w:type="gramEnd"/>
-      <w:r>
-        <w:t xml:space="preserve">;Acantholumpenus </w:t>
-      </w:r>
-      <w:proofErr w:type="spellStart"/>
-      <w:r>
-        <w:t>mackayi</w:t>
-      </w:r>
-      <w:proofErr w:type="spellEnd"/>
-    </w:p>
-    <w:p>
-      <w:r>
-        <w:t>GTAATCACTTGTCTTTTAAATGAAGACCTGTATGAATGGCATAACGAGGGCTTAACTGTCTCCTCTCTCCAGTCAATGAAATTGATCTTCCCGTGCAGAAGCGGGAATACAAACATAAGACGAGAAGACCCTATGGAGCTTTAGACACCAAGACAGATCATGTTAATAACCCTAATTAAAGGACTAAACCAAGTGGAACCTGCCCTAATGTCTTTGGTTGGGGCGACCGCGGGGAATTGAAAAACCCCCACGTGGAATGGGAGCACCCCTCCTACAACTAAGAACTACAGCTCTAGTAAACAGAAATTCTGACCAGTAAGATCCGGCAATGCCGATCAACGGACCGAGTTACCCTAGGGATAACAGCGCAATCC</w:t>
-      </w:r>
-    </w:p>
-    <w:p>
-      <w:r>
-        <w:t>&gt;</w:t>
-      </w:r>
-      <w:proofErr w:type="spellStart"/>
-      <w:proofErr w:type="gramStart"/>
-      <w:r>
-        <w:t>Eukaryota;Chordata</w:t>
-      </w:r>
-      <w:proofErr w:type="gramEnd"/>
-      <w:r>
-        <w:t>;</w:t>
-      </w:r>
-      <w:proofErr w:type="gramStart"/>
-      <w:r>
-        <w:t>Actinopteri;Esociformes</w:t>
-      </w:r>
-      <w:proofErr w:type="gramEnd"/>
-      <w:r>
-        <w:t>;</w:t>
-      </w:r>
-      <w:proofErr w:type="gramStart"/>
-      <w:r>
-        <w:t>Esocidae;Esox</w:t>
-      </w:r>
-      <w:proofErr w:type="gramEnd"/>
-      <w:r>
-        <w:t>;Exos</w:t>
-      </w:r>
-      <w:proofErr w:type="spellEnd"/>
-      <w:r>
-        <w:t xml:space="preserve"> sp.</w:t>
-      </w:r>
-    </w:p>
-    <w:p>
-      <w:r>
-        <w:t>GTAATCACTTGTCTTTTAAATGAAGACCTGTATGAATGGCATCACGAGGGCTTAGCTGTCTCCTCTTTCAAGTCAATGAAATTGATCTGCCCGTGCAGAAGCGGACATAAGAACATAAGACGAGAAGACCCTATGGAGCTTTAGACACCCGGCAGACCCTGTTAAGTAGCTGAACTATCAGATTAAAACAAAGCGGCCCCTGGCCTACATGTCTTCGGTTGGGGCGACCACGGGGGAAAACAAAGCCCCCACGAGGATTAAGGAAAACCTCCTTATAACCACGAGCGACAGCTCTAAGTCTCAGAACTTCTGACCAAAAAGATCCGACACCAGTCGATCAACGGACCAAGTTACCCTAGGGATAACAGCGCAATCC</w:t>
-      </w:r>
-    </w:p>
-    <w:p>
-      <w:r>
-        <w:t>&gt;</w:t>
-      </w:r>
-      <w:proofErr w:type="spellStart"/>
-      <w:proofErr w:type="gramStart"/>
-      <w:r>
-        <w:t>Eukaryota;Chordata</w:t>
-      </w:r>
-      <w:proofErr w:type="gramEnd"/>
-      <w:r>
-        <w:t>;</w:t>
-      </w:r>
-      <w:proofErr w:type="gramStart"/>
-      <w:r>
-        <w:t>Actinopteri;Gadiformes</w:t>
-      </w:r>
-      <w:proofErr w:type="gramEnd"/>
-      <w:r>
-        <w:t>;</w:t>
-      </w:r>
-      <w:proofErr w:type="gramStart"/>
-      <w:r>
-        <w:t>Gadidae;Gadus</w:t>
-      </w:r>
-      <w:proofErr w:type="gramEnd"/>
-      <w:r>
-        <w:t>;Gadus</w:t>
+      <w:proofErr w:type="spellStart"/>
+      <w:r>
+        <w:t>Eukaryota;Chordata;Actinopteri;Gadiformes;Gadidae;Gadus;Gadus</w:t>
       </w:r>
       <w:proofErr w:type="spellEnd"/>
       <w:r>
@@ -377,31 +183,7 @@
     </w:p>
     <w:p>
       <w:r>
-        <w:t>&gt;</w:t>
-      </w:r>
-      <w:proofErr w:type="gramStart"/>
-      <w:r>
-        <w:t>Eukaryota;Chordata</w:t>
-      </w:r>
-      <w:proofErr w:type="gramEnd"/>
-      <w:r>
-        <w:t>;</w:t>
-      </w:r>
-      <w:proofErr w:type="gramStart"/>
-      <w:r>
-        <w:t>Actinopteri;Uranoscopiformes</w:t>
-      </w:r>
-      <w:proofErr w:type="gramEnd"/>
-      <w:r>
-        <w:t>;</w:t>
-      </w:r>
-      <w:proofErr w:type="gramStart"/>
-      <w:r>
-        <w:t>Ammodytidae;Ammodytes</w:t>
-      </w:r>
-      <w:proofErr w:type="gramEnd"/>
-      <w:r>
-        <w:t xml:space="preserve">;Ammodytes </w:t>
+        <w:t xml:space="preserve">&gt;Eukaryota;Chordata;Actinopteri;Uranoscopiformes;Ammodytidae;Ammodytes;Ammodytes </w:t>
       </w:r>
       <w:proofErr w:type="spellStart"/>
       <w:r>
@@ -416,31 +198,7 @@
     </w:p>
     <w:p>
       <w:r>
-        <w:t>&gt;</w:t>
-      </w:r>
-      <w:proofErr w:type="gramStart"/>
-      <w:r>
-        <w:t>Eukaryota;Chordata</w:t>
-      </w:r>
-      <w:proofErr w:type="gramEnd"/>
-      <w:r>
-        <w:t>;</w:t>
-      </w:r>
-      <w:proofErr w:type="gramStart"/>
-      <w:r>
-        <w:t>Mammalia;Artiodactyla</w:t>
-      </w:r>
-      <w:proofErr w:type="gramEnd"/>
-      <w:r>
-        <w:t>;</w:t>
-      </w:r>
-      <w:proofErr w:type="gramStart"/>
-      <w:r>
-        <w:t>Monodontidae;Delphinapterus</w:t>
-      </w:r>
-      <w:proofErr w:type="gramEnd"/>
-      <w:r>
-        <w:t>;Delphinapterus leucas</w:t>
+        <w:t>&gt;Eukaryota;Chordata;Mammalia;Artiodactyla;Monodontidae;Delphinapterus;Delphinapterus leucas</w:t>
       </w:r>
     </w:p>
     <w:p>
@@ -492,178 +250,61 @@
     </w:p>
     <w:p>
       <w:r>
+        <w:t xml:space="preserve">&gt;Eukaryota;Chordata;Actinopteri;Gadiformes;Gadidae:Boreogadus;Boreogadus </w:t>
+      </w:r>
+      <w:proofErr w:type="spellStart"/>
+      <w:r>
+        <w:t>saida</w:t>
+      </w:r>
+      <w:proofErr w:type="spellEnd"/>
+    </w:p>
+    <w:p>
+      <w:r>
+        <w:t>GCCGGTAAAACTCGTGCCAGCCACCGCGGTTATACGAGAGGCCCAAATTGATGAAAAACGGCGTAAAGCGTGGTTAAGAAAAGAGAGAAAATACGGCCGAACAGCTTCAAAGCAGTTATACGCATCCGAAGTCACGAAGAACAATCACGAAAGTTGCCCTAAAACCTCTGATTCCACGAAAGCCATAAAACAAACTGGGATTAGATACCCCACTATG</w:t>
+      </w:r>
+    </w:p>
+    <w:p>
+      <w:r>
+        <w:t>&gt;Eukaryota;Chordata;Actinopteri;Salmoniformes;Salmonidae;Onchorynchus;Oncorhynchus kisutch</w:t>
+      </w:r>
+    </w:p>
+    <w:p>
+      <w:r>
+        <w:t>GCCGGTAAAACTCGTGCCAGCCACCGCGGTTATACGAGAGGCCCTAGTTGATAACTACCGGCGTAAAGAGTGGTTATGGAAAGATATTTAATAAAGCCGAACACCCCCTCAGCCGTCATACGCACCTGGGAGCACGAAGACCTACCGCGAAAGCAGCTTTAATTACGCCTGACCCCACGACAGCTAAGAAACAAACTGGGATTAGATACCCCACTATG</w:t>
+      </w:r>
+    </w:p>
+    <w:p>
+      <w:r>
+        <w:t>&gt;Eukaryota;Chordata;Actinopteri;Perciformes;Sticheidae;Stichaeus;Stichaeus punctatus</w:t>
+      </w:r>
+    </w:p>
+    <w:p>
+      <w:r>
+        <w:t>GCCGGTAAAACTCGTGCCAGCCACCGCGGTTATACGAGAGGCCCAAGTTGACAGACATCGGCGTAAAGAGTGGTTAAGTTAAAACTTATACTAAAGCCGAACGTCCTCAAGGCTGTTATACGCACCCGAAGATAAGAAGTTCAACCACGAAGGTGGCTTTATTTAGTCTGAACCCACGAAAGCTACGGCGCAAACTGGGATTAGATACCCCACTATG</w:t>
+      </w:r>
+    </w:p>
+    <w:p>
+      <w:r>
+        <w:t xml:space="preserve">&gt;Eukaryota;Chordata;Actinopteri;Perciformes;Sticheidae;Acantholumpenus;Acantholumpenus </w:t>
+      </w:r>
+      <w:proofErr w:type="spellStart"/>
+      <w:r>
+        <w:t>mackayi</w:t>
+      </w:r>
+      <w:proofErr w:type="spellEnd"/>
+    </w:p>
+    <w:p>
+      <w:r>
+        <w:t>GCCGGTAAAACTCGTGCCAGCCACCGCGGTTATACGAGAGGCCCAAGTTGACAGACATCGGCGTAAAGGGTGGTTAAGTTAAATTATAAACTAAAGCCGAACATCCTCAAGGCTGTTATACGCACCCGAAGATAAGAAGTTCAACCACGAAGGTGGCTTTATTTAGTCTGAACCCACGAAAGCTACGGCACAAACTGGGATTAGATACCCCACTATG</w:t>
+      </w:r>
+    </w:p>
+    <w:p>
+      <w:r>
         <w:t>&gt;</w:t>
       </w:r>
-      <w:proofErr w:type="gramStart"/>
-      <w:r>
-        <w:t>Eukaryota;Chordata</w:t>
-      </w:r>
-      <w:proofErr w:type="gramEnd"/>
-      <w:r>
-        <w:t>;</w:t>
-      </w:r>
-      <w:proofErr w:type="gramStart"/>
-      <w:r>
-        <w:t>Actinopteri;Gadiformes</w:t>
-      </w:r>
-      <w:proofErr w:type="gramEnd"/>
-      <w:r>
-        <w:t>;</w:t>
-      </w:r>
-      <w:proofErr w:type="gramStart"/>
-      <w:r>
-        <w:t>Gadidae:Boreogadus</w:t>
-      </w:r>
-      <w:proofErr w:type="gramEnd"/>
-      <w:r>
-        <w:t xml:space="preserve">;Boreogadus </w:t>
-      </w:r>
-      <w:proofErr w:type="spellStart"/>
-      <w:r>
-        <w:t>saida</w:t>
-      </w:r>
-      <w:proofErr w:type="spellEnd"/>
-    </w:p>
-    <w:p>
-      <w:r>
-        <w:t>GCCGGTAAAACTCGTGCCAGCCACCGCGGTTATACGAGAGGCCCAAATTGATGAAAAACGGCGTAAAGCGTGGTTAAGAAAAGAGAGAAAATACGGCCGAACAGCTTCAAAGCAGTTATACGCATCCGAAGTCACGAAGAACAATCACGAAAGTTGCCCTAAAACCTCTGATTCCACGAAAGCCATAAAACAAACTGGGATTAGATACCCCACTATG</w:t>
-      </w:r>
-    </w:p>
-    <w:p>
-      <w:r>
-        <w:t>&gt;</w:t>
-      </w:r>
-      <w:proofErr w:type="gramStart"/>
-      <w:r>
-        <w:t>Eukaryota;Chordata</w:t>
-      </w:r>
-      <w:proofErr w:type="gramEnd"/>
-      <w:r>
-        <w:t>;</w:t>
-      </w:r>
-      <w:proofErr w:type="gramStart"/>
-      <w:r>
-        <w:t>Actinopteri;Salmoniformes</w:t>
-      </w:r>
-      <w:proofErr w:type="gramEnd"/>
-      <w:r>
-        <w:t>;</w:t>
-      </w:r>
-      <w:proofErr w:type="gramStart"/>
-      <w:r>
-        <w:t>Salmonidae;Onchorynchus</w:t>
-      </w:r>
-      <w:proofErr w:type="gramEnd"/>
-      <w:r>
-        <w:t>;Oncorhynchus kisutch</w:t>
-      </w:r>
-    </w:p>
-    <w:p>
-      <w:r>
-        <w:t>GCCGGTAAAACTCGTGCCAGCCACCGCGGTTATACGAGAGGCCCTAGTTGATAACTACCGGCGTAAAGAGTGGTTATGGAAAGATATTTAATAAAGCCGAACACCCCCTCAGCCGTCATACGCACCTGGGAGCACGAAGACCTACCGCGAAAGCAGCTTTAATTACGCCTGACCCCACGACAGCTAAGAAACAAACTGGGATTAGATACCCCACTATG</w:t>
-      </w:r>
-    </w:p>
-    <w:p>
-      <w:r>
-        <w:t>&gt;</w:t>
-      </w:r>
-      <w:proofErr w:type="gramStart"/>
-      <w:r>
-        <w:t>Eukaryota;Chordata</w:t>
-      </w:r>
-      <w:proofErr w:type="gramEnd"/>
-      <w:r>
-        <w:t>;</w:t>
-      </w:r>
-      <w:proofErr w:type="gramStart"/>
-      <w:r>
-        <w:t>Actinopteri;Perciformes</w:t>
-      </w:r>
-      <w:proofErr w:type="gramEnd"/>
-      <w:r>
-        <w:t>;</w:t>
-      </w:r>
-      <w:proofErr w:type="gramStart"/>
-      <w:r>
-        <w:t>Sticheidae;Stichaeus</w:t>
-      </w:r>
-      <w:proofErr w:type="gramEnd"/>
-      <w:r>
-        <w:t>;Stichaeus punctatus</w:t>
-      </w:r>
-    </w:p>
-    <w:p>
-      <w:r>
-        <w:t>GCCGGTAAAACTCGTGCCAGCCACCGCGGTTATACGAGAGGCCCAAGTTGACAGACATCGGCGTAAAGAGTGGTTAAGTTAAAACTTATACTAAAGCCGAACGTCCTCAAGGCTGTTATACGCACCCGAAGATAAGAAGTTCAACCACGAAGGTGGCTTTATTTAGTCTGAACCCACGAAAGCTACGGCGCAAACTGGGATTAGATACCCCACTATG</w:t>
-      </w:r>
-    </w:p>
-    <w:p>
-      <w:r>
-        <w:t>&gt;</w:t>
-      </w:r>
-      <w:proofErr w:type="gramStart"/>
-      <w:r>
-        <w:t>Eukaryota;Chordata</w:t>
-      </w:r>
-      <w:proofErr w:type="gramEnd"/>
-      <w:r>
-        <w:t>;</w:t>
-      </w:r>
-      <w:proofErr w:type="gramStart"/>
-      <w:r>
-        <w:t>Actinopteri;Perciformes</w:t>
-      </w:r>
-      <w:proofErr w:type="gramEnd"/>
-      <w:r>
-        <w:t>;</w:t>
-      </w:r>
-      <w:proofErr w:type="gramStart"/>
-      <w:r>
-        <w:t>Sticheidae;Acantholumpenus</w:t>
-      </w:r>
-      <w:proofErr w:type="gramEnd"/>
-      <w:r>
-        <w:t xml:space="preserve">;Acantholumpenus </w:t>
-      </w:r>
-      <w:proofErr w:type="spellStart"/>
-      <w:r>
-        <w:t>mackayi</w:t>
-      </w:r>
-      <w:proofErr w:type="spellEnd"/>
-    </w:p>
-    <w:p>
-      <w:r>
-        <w:t>GCCGGTAAAACTCGTGCCAGCCACCGCGGTTATACGAGAGGCCCAAGTTGACAGACATCGGCGTAAAGGGTGGTTAAGTTAAATTATAAACTAAAGCCGAACATCCTCAAGGCTGTTATACGCACCCGAAGATAAGAAGTTCAACCACGAAGGTGGCTTTATTTAGTCTGAACCCACGAAAGCTACGGCACAAACTGGGATTAGATACCCCACTATG</w:t>
-      </w:r>
-    </w:p>
-    <w:p>
-      <w:r>
-        <w:t>&gt;</w:t>
-      </w:r>
-      <w:proofErr w:type="spellStart"/>
-      <w:proofErr w:type="gramStart"/>
-      <w:r>
-        <w:t>Eukaryota;Chordata</w:t>
-      </w:r>
-      <w:proofErr w:type="gramEnd"/>
-      <w:r>
-        <w:t>;</w:t>
-      </w:r>
-      <w:proofErr w:type="gramStart"/>
-      <w:r>
-        <w:t>Actinopteri;Gadiformes</w:t>
-      </w:r>
-      <w:proofErr w:type="gramEnd"/>
-      <w:r>
-        <w:t>;</w:t>
-      </w:r>
-      <w:proofErr w:type="gramStart"/>
-      <w:r>
-        <w:t>Gadidae;Gadus</w:t>
-      </w:r>
-      <w:proofErr w:type="gramEnd"/>
-      <w:r>
-        <w:t>;Gadus</w:t>
+      <w:proofErr w:type="spellStart"/>
+      <w:r>
+        <w:t>Eukaryota;Chordata;Actinopteri;Gadiformes;Gadidae;Gadus;Gadus</w:t>
       </w:r>
       <w:proofErr w:type="spellEnd"/>
       <w:r>
@@ -682,31 +323,7 @@
     </w:p>
     <w:p>
       <w:r>
-        <w:t>&gt;</w:t>
-      </w:r>
-      <w:proofErr w:type="gramStart"/>
-      <w:r>
-        <w:t>Eukaryota;Chordata</w:t>
-      </w:r>
-      <w:proofErr w:type="gramEnd"/>
-      <w:r>
-        <w:t>;</w:t>
-      </w:r>
-      <w:proofErr w:type="gramStart"/>
-      <w:r>
-        <w:t>Actinopteri;Salmoniformes</w:t>
-      </w:r>
-      <w:proofErr w:type="gramEnd"/>
-      <w:r>
-        <w:t>;</w:t>
-      </w:r>
-      <w:proofErr w:type="gramStart"/>
-      <w:r>
-        <w:t>Salmonidae;Onchorynchus</w:t>
-      </w:r>
-      <w:proofErr w:type="gramEnd"/>
-      <w:r>
-        <w:t>;Oncorhynchus keta</w:t>
+        <w:t>&gt;Eukaryota;Chordata;Actinopteri;Salmoniformes;Salmonidae;Onchorynchus;Oncorhynchus keta</w:t>
       </w:r>
     </w:p>
     <w:p>
@@ -717,31 +334,7 @@
     </w:p>
     <w:p>
       <w:r>
-        <w:t>&gt;</w:t>
-      </w:r>
-      <w:proofErr w:type="gramStart"/>
-      <w:r>
-        <w:t>Eukaryota;Chordata</w:t>
-      </w:r>
-      <w:proofErr w:type="gramEnd"/>
-      <w:r>
-        <w:t>;</w:t>
-      </w:r>
-      <w:proofErr w:type="gramStart"/>
-      <w:r>
-        <w:t>Actinopteri;Salmoniformes</w:t>
-      </w:r>
-      <w:proofErr w:type="gramEnd"/>
-      <w:r>
-        <w:t>;</w:t>
-      </w:r>
-      <w:proofErr w:type="gramStart"/>
-      <w:r>
-        <w:t>Salmoniae;Coregonus</w:t>
-      </w:r>
-      <w:proofErr w:type="gramEnd"/>
-      <w:r>
-        <w:t>;Coregonus nasus</w:t>
+        <w:t>&gt;Eukaryota;Chordata;Actinopteri;Salmoniformes;Salmoniae;Coregonus;Coregonus nasus</w:t>
       </w:r>
     </w:p>
     <w:p>
@@ -751,31 +344,7 @@
     </w:p>
     <w:p>
       <w:r>
-        <w:t>&gt;</w:t>
-      </w:r>
-      <w:proofErr w:type="gramStart"/>
-      <w:r>
-        <w:t>Eukaryota;Chordata</w:t>
-      </w:r>
-      <w:proofErr w:type="gramEnd"/>
-      <w:r>
-        <w:t>;</w:t>
-      </w:r>
-      <w:proofErr w:type="gramStart"/>
-      <w:r>
-        <w:t>Actinopteri;Perciformes</w:t>
-      </w:r>
-      <w:proofErr w:type="gramEnd"/>
-      <w:r>
-        <w:t>;</w:t>
-      </w:r>
-      <w:proofErr w:type="gramStart"/>
-      <w:r>
-        <w:t>Agonidae;Brachyopsis</w:t>
-      </w:r>
-      <w:proofErr w:type="gramEnd"/>
-      <w:r>
-        <w:t xml:space="preserve">;Brachyopsis </w:t>
+        <w:t xml:space="preserve">&gt;Eukaryota;Chordata;Actinopteri;Perciformes;Agonidae;Brachyopsis;Brachyopsis </w:t>
       </w:r>
       <w:proofErr w:type="spellStart"/>
       <w:r>
@@ -790,31 +359,7 @@
     </w:p>
     <w:p>
       <w:r>
-        <w:t>&gt;</w:t>
-      </w:r>
-      <w:proofErr w:type="gramStart"/>
-      <w:r>
-        <w:t>Eukaryota;Chordata</w:t>
-      </w:r>
-      <w:proofErr w:type="gramEnd"/>
-      <w:r>
-        <w:t>;</w:t>
-      </w:r>
-      <w:proofErr w:type="gramStart"/>
-      <w:r>
-        <w:t>Actinopteri;Gadiformes</w:t>
-      </w:r>
-      <w:proofErr w:type="gramEnd"/>
-      <w:r>
-        <w:t>;</w:t>
-      </w:r>
-      <w:proofErr w:type="gramStart"/>
-      <w:r>
-        <w:t>Gadidae:Boreogadus</w:t>
-      </w:r>
-      <w:proofErr w:type="gramEnd"/>
-      <w:r>
-        <w:t xml:space="preserve">;Boreogadus </w:t>
+        <w:t xml:space="preserve">&gt;Eukaryota;Chordata;Actinopteri;Gadiformes;Gadidae:Boreogadus;Boreogadus </w:t>
       </w:r>
       <w:proofErr w:type="spellStart"/>
       <w:r>
@@ -829,31 +374,7 @@
     </w:p>
     <w:p>
       <w:r>
-        <w:t>&gt;</w:t>
-      </w:r>
-      <w:proofErr w:type="gramStart"/>
-      <w:r>
-        <w:t>Eukaryota;Chordata</w:t>
-      </w:r>
-      <w:proofErr w:type="gramEnd"/>
-      <w:r>
-        <w:t>;</w:t>
-      </w:r>
-      <w:proofErr w:type="gramStart"/>
-      <w:r>
-        <w:t>Actinopteri;Salmoniformes</w:t>
-      </w:r>
-      <w:proofErr w:type="gramEnd"/>
-      <w:r>
-        <w:t>;</w:t>
-      </w:r>
-      <w:proofErr w:type="gramStart"/>
-      <w:r>
-        <w:t>Salmonidae;Onchorynchus</w:t>
-      </w:r>
-      <w:proofErr w:type="gramEnd"/>
-      <w:r>
-        <w:t xml:space="preserve">;Oncorhynchus </w:t>
+        <w:t xml:space="preserve">&gt;Eukaryota;Chordata;Actinopteri;Salmoniformes;Salmonidae;Onchorynchus;Oncorhynchus </w:t>
       </w:r>
       <w:proofErr w:type="spellStart"/>
       <w:r>
@@ -868,31 +389,7 @@
     </w:p>
     <w:p>
       <w:r>
-        <w:t>&gt;</w:t>
-      </w:r>
-      <w:proofErr w:type="gramStart"/>
-      <w:r>
-        <w:t>Eukaryota;Chordata</w:t>
-      </w:r>
-      <w:proofErr w:type="gramEnd"/>
-      <w:r>
-        <w:t>;</w:t>
-      </w:r>
-      <w:proofErr w:type="gramStart"/>
-      <w:r>
-        <w:t>Actinopteri;Perciformes</w:t>
-      </w:r>
-      <w:proofErr w:type="gramEnd"/>
-      <w:r>
-        <w:t>;</w:t>
-      </w:r>
-      <w:proofErr w:type="gramStart"/>
-      <w:r>
-        <w:t>Zoarcidae;Gymnelus</w:t>
-      </w:r>
-      <w:proofErr w:type="gramEnd"/>
-      <w:r>
-        <w:t xml:space="preserve">;Gymnelus </w:t>
+        <w:t xml:space="preserve">&gt;Eukaryota;Chordata;Actinopteri;Perciformes;Zoarcidae;Gymnelus;Gymnelus </w:t>
       </w:r>
       <w:proofErr w:type="spellStart"/>
       <w:r>
@@ -907,31 +404,7 @@
     </w:p>
     <w:p>
       <w:r>
-        <w:t>&gt;</w:t>
-      </w:r>
-      <w:proofErr w:type="gramStart"/>
-      <w:r>
-        <w:t>Eukaryota;Chordata</w:t>
-      </w:r>
-      <w:proofErr w:type="gramEnd"/>
-      <w:r>
-        <w:t>;</w:t>
-      </w:r>
-      <w:proofErr w:type="gramStart"/>
-      <w:r>
-        <w:t>Actinopteri;Perciformes</w:t>
-      </w:r>
-      <w:proofErr w:type="gramEnd"/>
-      <w:r>
-        <w:t>;</w:t>
-      </w:r>
-      <w:proofErr w:type="gramStart"/>
-      <w:r>
-        <w:t>Agonidae;Aspidophoroides</w:t>
-      </w:r>
-      <w:proofErr w:type="gramEnd"/>
-      <w:r>
-        <w:t xml:space="preserve">;Aspidophoroides </w:t>
+        <w:t xml:space="preserve">&gt;Eukaryota;Chordata;Actinopteri;Perciformes;Agonidae;Aspidophoroides;Aspidophoroides </w:t>
       </w:r>
       <w:proofErr w:type="spellStart"/>
       <w:r>
@@ -950,29 +423,8 @@
         <w:t>&gt;</w:t>
       </w:r>
       <w:proofErr w:type="spellStart"/>
-      <w:proofErr w:type="gramStart"/>
-      <w:r>
-        <w:t>Eukaryota;Chordata</w:t>
-      </w:r>
-      <w:proofErr w:type="gramEnd"/>
-      <w:r>
-        <w:t>;</w:t>
-      </w:r>
-      <w:proofErr w:type="gramStart"/>
-      <w:r>
-        <w:t>Mammalia;Primates</w:t>
-      </w:r>
-      <w:proofErr w:type="gramEnd"/>
-      <w:r>
-        <w:t>;</w:t>
-      </w:r>
-      <w:proofErr w:type="gramStart"/>
-      <w:r>
-        <w:t>Hominidae;Homo</w:t>
-      </w:r>
-      <w:proofErr w:type="gramEnd"/>
-      <w:r>
-        <w:t>;Homo</w:t>
+      <w:r>
+        <w:t>Eukaryota;Chordata;Mammalia;Primates;Hominidae;Homo;Homo</w:t>
       </w:r>
       <w:proofErr w:type="spellEnd"/>
       <w:r>
@@ -986,71 +438,26 @@
     </w:p>
     <w:p>
       <w:r>
+        <w:t xml:space="preserve">&gt;Eukaryota;Chordata;Actinopteri;Salmoniformes;Salmonidae;Coregonus;Coregonus </w:t>
+      </w:r>
+      <w:proofErr w:type="spellStart"/>
+      <w:r>
+        <w:t>laurettae</w:t>
+      </w:r>
+      <w:proofErr w:type="spellEnd"/>
+    </w:p>
+    <w:p>
+      <w:r>
+        <w:t>GCCGGTAAAACTCGTGCCAGCCACCGCGGTTATACGAGAGGCCCTAGTTGATAATTACCGGCGTAAAGAGTGGTTAGGAATTATATTTAATAAAGCCGAACACCCCCTTGGCTGTCATACGCACCTGGGGGCACGAAGCCCCACTGCGAAAGCAGCTTTAATCAACACCTGAACCCACGACAGCTATGACACAAACTGGGATTAGATACCCCACTATG</w:t>
+      </w:r>
+    </w:p>
+    <w:p>
+      <w:r>
         <w:t>&gt;</w:t>
       </w:r>
-      <w:proofErr w:type="gramStart"/>
-      <w:r>
-        <w:t>Eukaryota;Chordata</w:t>
-      </w:r>
-      <w:proofErr w:type="gramEnd"/>
-      <w:r>
-        <w:t>;</w:t>
-      </w:r>
-      <w:proofErr w:type="gramStart"/>
-      <w:r>
-        <w:t>Actinopteri;Salmoniformes</w:t>
-      </w:r>
-      <w:proofErr w:type="gramEnd"/>
-      <w:r>
-        <w:t>;</w:t>
-      </w:r>
-      <w:proofErr w:type="gramStart"/>
-      <w:r>
-        <w:t>Salmonidae;Coregonus</w:t>
-      </w:r>
-      <w:proofErr w:type="gramEnd"/>
-      <w:r>
-        <w:t xml:space="preserve">;Coregonus </w:t>
-      </w:r>
-      <w:proofErr w:type="spellStart"/>
-      <w:r>
-        <w:t>laurettae</w:t>
-      </w:r>
-      <w:proofErr w:type="spellEnd"/>
-    </w:p>
-    <w:p>
-      <w:r>
-        <w:t>GCCGGTAAAACTCGTGCCAGCCACCGCGGTTATACGAGAGGCCCTAGTTGATAATTACCGGCGTAAAGAGTGGTTAGGAATTATATTTAATAAAGCCGAACACCCCCTTGGCTGTCATACGCACCTGGGGGCACGAAGCCCCACTGCGAAAGCAGCTTTAATCAACACCTGAACCCACGACAGCTATGACACAAACTGGGATTAGATACCCCACTATG</w:t>
-      </w:r>
-    </w:p>
-    <w:p>
-      <w:r>
-        <w:t>&gt;</w:t>
-      </w:r>
-      <w:proofErr w:type="spellStart"/>
-      <w:proofErr w:type="gramStart"/>
-      <w:r>
-        <w:t>Eukaryota;Chordata</w:t>
-      </w:r>
-      <w:proofErr w:type="gramEnd"/>
-      <w:r>
-        <w:t>;</w:t>
-      </w:r>
-      <w:proofErr w:type="gramStart"/>
-      <w:r>
-        <w:t>Actinopteri;Gadiformes</w:t>
-      </w:r>
-      <w:proofErr w:type="gramEnd"/>
-      <w:r>
-        <w:t>;</w:t>
-      </w:r>
-      <w:proofErr w:type="gramStart"/>
-      <w:r>
-        <w:t>Gadidae;Gadus</w:t>
-      </w:r>
-      <w:proofErr w:type="gramEnd"/>
-      <w:r>
-        <w:t>;Gadus</w:t>
+      <w:proofErr w:type="spellStart"/>
+      <w:r>
+        <w:t>Eukaryota;Chordata;Actinopteri;Gadiformes;Gadidae;Gadus;Gadus</w:t>
       </w:r>
       <w:proofErr w:type="spellEnd"/>
       <w:r>
@@ -1069,31 +476,7 @@
     </w:p>
     <w:p>
       <w:r>
-        <w:t>&gt;</w:t>
-      </w:r>
-      <w:proofErr w:type="gramStart"/>
-      <w:r>
-        <w:t>Eukaryota;Chordata</w:t>
-      </w:r>
-      <w:proofErr w:type="gramEnd"/>
-      <w:r>
-        <w:t>;</w:t>
-      </w:r>
-      <w:proofErr w:type="gramStart"/>
-      <w:r>
-        <w:t>Actinopteri;Perciformes</w:t>
-      </w:r>
-      <w:proofErr w:type="gramEnd"/>
-      <w:r>
-        <w:t>;</w:t>
-      </w:r>
-      <w:proofErr w:type="gramStart"/>
-      <w:r>
-        <w:t>Liparidae;Liparis</w:t>
-      </w:r>
-      <w:proofErr w:type="gramEnd"/>
-      <w:r>
-        <w:t xml:space="preserve">;Liparis </w:t>
+        <w:t xml:space="preserve">&gt;Eukaryota;Chordata;Actinopteri;Perciformes;Liparidae;Liparis;Liparis </w:t>
       </w:r>
       <w:proofErr w:type="spellStart"/>
       <w:r>
@@ -1108,31 +491,7 @@
     </w:p>
     <w:p>
       <w:r>
-        <w:t>&gt;</w:t>
-      </w:r>
-      <w:proofErr w:type="gramStart"/>
-      <w:r>
-        <w:t>Eukaryota;Chordata</w:t>
-      </w:r>
-      <w:proofErr w:type="gramEnd"/>
-      <w:r>
-        <w:t>;</w:t>
-      </w:r>
-      <w:proofErr w:type="gramStart"/>
-      <w:r>
-        <w:t>Actinopteri;Myctophiformes</w:t>
-      </w:r>
-      <w:proofErr w:type="gramEnd"/>
-      <w:r>
-        <w:t>;</w:t>
-      </w:r>
-      <w:proofErr w:type="gramStart"/>
-      <w:r>
-        <w:t>Mycophidae;Stenobranchius</w:t>
-      </w:r>
-      <w:proofErr w:type="gramEnd"/>
-      <w:r>
-        <w:t xml:space="preserve">;Stenobrachius </w:t>
+        <w:t xml:space="preserve">&gt;Eukaryota;Chordata;Actinopteri;Myctophiformes;Mycophidae;Stenobranchius;Stenobrachius </w:t>
       </w:r>
       <w:proofErr w:type="spellStart"/>
       <w:r>
@@ -1147,31 +506,7 @@
     </w:p>
     <w:p>
       <w:r>
-        <w:t>&gt;</w:t>
-      </w:r>
-      <w:proofErr w:type="gramStart"/>
-      <w:r>
-        <w:t>Eukaryota;Chordata</w:t>
-      </w:r>
-      <w:proofErr w:type="gramEnd"/>
-      <w:r>
-        <w:t>;</w:t>
-      </w:r>
-      <w:proofErr w:type="gramStart"/>
-      <w:r>
-        <w:t>Actinopteri;Perciformes</w:t>
-      </w:r>
-      <w:proofErr w:type="gramEnd"/>
-      <w:r>
-        <w:t>;</w:t>
-      </w:r>
-      <w:proofErr w:type="gramStart"/>
-      <w:r>
-        <w:t>Sebastidae;Sebastes</w:t>
-      </w:r>
-      <w:proofErr w:type="gramEnd"/>
-      <w:r>
-        <w:t xml:space="preserve">;Sebastes </w:t>
+        <w:t xml:space="preserve">&gt;Eukaryota;Chordata;Actinopteri;Perciformes;Sebastidae;Sebastes;Sebastes </w:t>
       </w:r>
       <w:proofErr w:type="spellStart"/>
       <w:r>
@@ -1192,6 +527,169 @@
           <w:bCs/>
         </w:rPr>
       </w:pPr>
+      <w:r>
+        <w:rPr>
+          <w:b/>
+          <w:bCs/>
+        </w:rPr>
+        <w:t>7/11/2025</w:t>
+      </w:r>
+    </w:p>
+    <w:p>
+      <w:pPr>
+        <w:rPr>
+          <w:b/>
+          <w:bCs/>
+        </w:rPr>
+      </w:pPr>
+      <w:r>
+        <w:rPr>
+          <w:b/>
+          <w:bCs/>
+        </w:rPr>
+        <w:t>Begin at line 27156</w:t>
+      </w:r>
+    </w:p>
+    <w:p>
+      <w:r>
+        <w:t xml:space="preserve">&gt;Eukaryota;Chordata;Actinopteri;Labriformes;Ammodytidae;Ammodytes;Ammodytes </w:t>
+      </w:r>
+      <w:proofErr w:type="spellStart"/>
+      <w:r>
+        <w:t>hexapterus</w:t>
+      </w:r>
+      <w:proofErr w:type="spellEnd"/>
+    </w:p>
+    <w:p>
+      <w:r>
+        <w:t>CACCGCGGTTATACGAGAGGCCCAAGCTGATAGACCCCGGCGTAAAGAGTGGTTAAGATAAGCTTAAAACTAAAGCCGAACACCCTCACAGCTGTTATACGCACCCGAGAGTAAGAAGCCCAACTACGAAAGTGGCTTTACAACCCCTGAACCCACGAAAGCTATGACA</w:t>
+      </w:r>
+    </w:p>
+    <w:p>
+      <w:r>
+        <w:t xml:space="preserve">&gt;Eukaryota;Chordata;Actinopteri;Labriformes;Ammodytidae;Ammodytes;Ammodytes </w:t>
+      </w:r>
+      <w:proofErr w:type="spellStart"/>
+      <w:r>
+        <w:t>hexapterus</w:t>
+      </w:r>
+      <w:proofErr w:type="spellEnd"/>
+    </w:p>
+    <w:p>
+      <w:r>
+        <w:t>CAAAGGCTTGGTCCTGACTTTACTATCAACTTTAGCTAAACTTACACATGCAAGTATCCGCACCCCTGTGAGAATGCCCTACAGTTCCCTGCCCGGGAACAAGGAGCTGGTATCAGGCACACTAGTGTAGCCCACGACACCTTGCTTAGCCACACCCCCAAGGGAACTCAGCAGTGATAGACATTAAGCCATAAGTGAAAACTTGACTTAGTCAAAGCTAAGAGGGCCGGTAAAACTCGTGCCAGCCACCGCGGTTATACGAGAGGCCCAAGCTGATAGACCCCGGCGTAAAGAGTGGTTAAGATAAGCTTAAAACTAAAGCCGAACACCCTCACAGCTGTTATACGCACCCGAGAGTAAGAAGCCCAACTACGAAAGTGGCTTTACAACCCCTGAACCCACGAAAGCTATGACACAAACTGGGATTAGATACCCCACTATGCTTAGCCCTAAACATCGATAGCGCAATACACCTGCTATCCGCCTGGGAACTACGAGCATCAGCTTGAAACCCAAAGGACTTGGCGGTGCTTTAGATCCACCTAGAGGAGCCTGTTCTAGAACCGATAACCCCCGTTCAACCTCACCCCTTCTTGTTTATCCCGCCTATATACCGCCGTCGTCAGCTTACCCTGTGAAGGAAAAATAGTAAGCATAATTGGCACAGCCCAAAACGTCAGGTCGAGGTGTAGCGCATGGAGGGGGAAGAAATGGGCTACATTCCCTAATGTAGTGAATACGAACGATGCACTGAAAGATGTATCTGAAGGAGGATTTAGCAGTAAGCAGGAAATAGAGTGTCCCGCTGAAACTGGCCCTGAAGCGCGCACACACCGCCCGTCACTCTCCCCAAACCCAGAACCTTAAGTAAATAAATCATTATCACCAAGAAGGGGAGGCAAGTCGTAACATGGTAAGTGTACCGGAAGGTGTACTTGGAAAAAT</w:t>
+      </w:r>
+    </w:p>
+    <w:p>
+      <w:r>
+        <w:t>&gt;Eukaryota;Chordata;Actinopteri;Osmeriformes;Osmeridae;Osmerus;Osmerus mordax</w:t>
+      </w:r>
+    </w:p>
+    <w:p>
+      <w:r>
+        <w:t>CCCAAAGGACTTGGCGGTGCCTCACACCCACCTAGAGGAGCCTGTTCTTGAATCGATAATCCCCGTTCAACCTCACCACCCCTTGTTAGACCCGCCTATATACCGCCGTCGTCAGCTCACCCTGTGAAGGACTTAAAGTGAGCAAAATGGGCAAAACCCAGAACGTCAGGTCAAGGTGCAGCGTATGGGGTGGGAAGAAATGGGCTACATTACCTATTGCAGGTTACTACGAATGGGGCCGTGAAACCGGCC</w:t>
+      </w:r>
+      <w:r>
+        <w:lastRenderedPageBreak/>
+        <w:t>CCTGAAGGTGGATTTAGCAGTAAGGGGGAAATAGAGAGTTCTCCTGAAGCCGGCTCTGAGGCGCGCACATACCGC</w:t>
+      </w:r>
+    </w:p>
+    <w:p>
+      <w:r>
+        <w:t>&gt;Eukaryota;Chordata;Actinopteri;Osmeriformes;Osmeridae;Osmerus;Osmerus mordax</w:t>
+      </w:r>
+    </w:p>
+    <w:p>
+      <w:r>
+        <w:t>CTTTGATATTAACTTACCCCTAATATCCGCCAGGGAACTACAAGCGTTAGCTTAAAACCCAAAGGACTTGGCGGTGCCTCACACCCACCTAGAGGAGCCTGTTCTTGAATCGATAATCCCCGTTCAACCTCACCACCCCTTGTTAGACCCGCCTATATACCGCCGTCGTCAGCTCACCCTGTGAAGGACTTAAAGTGAGCAAAATGGGCAAAACCCAGAACGTCAGGTCAAGGTGCAGCGTATGGGGTGGGAAGAAATGGGCTACATTACCTATTGCAGGTTACTACGAATGGGGCCGTGAAACCGGCCCCTGAAGGTGGATTTAGCAGTAAGGGGGAAATAGAGAGTTCTCCTGAAGCCGGCTCTGAGGCGCGCACACACCGCCCGTCACC</w:t>
+      </w:r>
+    </w:p>
+    <w:p>
+      <w:r>
+        <w:t>&gt;Eukaryota;Chordata;Actinopteri;Osmeriformes;Osmeridae;Osmerus;Osmerus mordax</w:t>
+      </w:r>
+    </w:p>
+    <w:p>
+      <w:r>
+        <w:t>CTTTGATATTAACTTACCCCTAATATCCGCCAGGGAACTACAAGCGTTAGCTTAAAACCCAAAGGACTTGGCGGTGCCTCACACCCACCTAGAGGAGCCTGTTCTTGAATCGATAATCCCCGTTCAACCTCACCACCCCTTGTTAGACCCGCCTATATACCGCCGTCGTCAGCTCACCCTGTGAAGGACTTAAAGTGAGCAAAATGGGCAAAACCCAGAACGTCAGGTCAAGGTGCAGCGTATGGGGTGGGAAGAAATGGGCTACATTACCTATTGCAGGTTACTACGAATGGGGCCGTGAAACCGGCCCCTGAAGGTGGATTTAGCAGTAAGGGGGAAATAGAGAGTTCTCCTGAAGCCGGCTCTGAGGCGCGCACACACCGCCCGTCACC</w:t>
+      </w:r>
+    </w:p>
+    <w:p>
+      <w:r>
+        <w:t xml:space="preserve">&gt;Eukaryota;Chordata;Actinopteri;Salmoniformes;Salmonidae;Coregonus;Coregonus </w:t>
+      </w:r>
+      <w:proofErr w:type="spellStart"/>
+      <w:r>
+        <w:t>laurettae</w:t>
+      </w:r>
+      <w:proofErr w:type="spellEnd"/>
+    </w:p>
+    <w:p>
+      <w:r>
+        <w:t>CAAAGGCTTGGTCCTGACTTTATTATCAGCTTTAACTGAACTTACACATGCAAGTCTCCGCACTCCTGTGAGGATGCCCTTAATCCCCTGCCCGGGGACGAGGAGCCGGCATCAGGCACGCCCCGGCAGCCCAAGACGCCTTGCTAAGCCACACCCCCAAGGAAACTCAGCAGTGATAGATATTAAGCTATAAGCGAAAGCTTGACTTAGTTAAGGTTAAGAGGGCCGGTAAAACTCGTGCCAGCCACCGCGGTTATACGAGAGGCCCTAGTTGATAATCACCGGCGTAAAGAGTGGTTAGGAATTATATTTAATAAAGCCGAACACCCCCTTGGCTGTCATACGCACCTGGGGGCACGAAGCCCCACTGCGAAAGCAGCTTTAATCAACACCTGAACCCACGACAGCTATGACACAAACTGGGATTAGATACCCCACTATGCCTAGCCGTAAACTTTGATGGAAACATACAACTAACATCCGCCAGGGAACTACAAGCGCCAGCTTAAAACCCAAAGGACTTGGCGGTGCCTCAGACCCACCTAGAGGAGCCTGTTCTAGAACCGATAACCCCCGTTCAACCTCACCACCTCTTGTTTTCCCCGCCTATATACCACCGTCGTCAGCTTACCCTGTGAAGGATTTATAGTAAGCAAAATGGGCATGACCCAAAACGTCAGGTCGAGGTGTAGCGCATGGGGTGGGAAGAAATGGGCTACATTCTCTAAATTAGAGCATTACGAATCACGCTGTGAAACCAGCGTCCGAAGGTGGATTTAGCAGTAAATAGAAAGCAGAGAGTTCTCTTGAAACTGGCTCTGAGGCGCGCACACACCGCCCGTCACTCTCCCCAAGTTCAATCTACCCTTCTAACTAAGAAGTTAACCGAACAAAGGGGAGGCAAGTCGTAACATGGTAAGTGTACCGGAAGGTGCACTTGGAATAAC</w:t>
+      </w:r>
+    </w:p>
+    <w:p>
+      <w:r>
+        <w:lastRenderedPageBreak/>
+        <w:t xml:space="preserve">&gt;Eukaryota;Chordata;Actinopteri;Salmoniformes;Salmonidae;Coregonus;Coregonus </w:t>
+      </w:r>
+      <w:proofErr w:type="spellStart"/>
+      <w:r>
+        <w:t>laurettae</w:t>
+      </w:r>
+      <w:proofErr w:type="spellEnd"/>
+    </w:p>
+    <w:p>
+      <w:r>
+        <w:t>CAAAGGCTTGGTCCTGACTTTATTATCAGCTTTAACTGAACTTACACATGCAAGTCTCCGCACTCCTGTGAGGATGCCCTTAATCCCCTGCCCGGGGACGAGGAGCCGGCATCAGGCACGCCCCGGCAGCCCAAGACGCCTTGCTAAGCCACACCCCCAAGGAAACTCAGCAGTGATAGATATTAAGCTATAAGCGAAAGCTTGACTTAGTTAAGGTTAAGAGGGCCGGTAAAACTCGTGCCAGCCACCGCGGTTATACGAGAGGCCCTAGTTGATAATCACCGGCGTAAAGAGTGGTTAGGAATTATATTTAATAAAGCCGAACACCCCCTTGGCTGTCATACGCACCTGGGGGCACGAAGCCCCACTGCGAAAGCAGCTTTAATCAACACCTGAACCCACGACAGCTATGACACAAACTGGGATTAGATACCCCACTATGCCTAGCCGTAAACTTTGATGGAAACATACAACTAACATCCGCCAGGGAACTACAAGCGCCAGCTTAAAACCCAAAGGACTTGGCGGTGCCTCAGACCCACCTAGAGGAGCCTGTTCTAGAACCGATAACCCCCGTTCAACCTCACCACCTCTTGTTTTCCCCGCCTATATACCACCGTCGTCAGCTTACCCTGTGAAGGATTTATAGTAAGCAAAATGGGCATGACCCAAAACGTCAGGTCGAGGTGTAGCGCATGGGGTGGGAAGAAATGGGCTACATTCTCTAAATTAGAGCATTACGAACCACGCTGTGAAACCAGCGTCCGAAGGTGGATTTAGCAGTAAATAGAAAGCAGAGAGTTCTCTTGAAACTGGCTCTGAGGCGCGCACACACCGCCCGTCACTCTCCCCAAGTTCAATCTACCCTTCTAACTAAGAAGTTAACCGAACAAAGGGGAGGCAAGTCGTAACATGGTAAGTGTACCGGAAGGTGCACTTGGAATAAC</w:t>
+      </w:r>
+    </w:p>
+    <w:p>
+      <w:r>
+        <w:t xml:space="preserve">&gt;Eukaryota;Chordata;Actinopteri;Salmoniformes;Salmonidae;Coregonus;Coregonus </w:t>
+      </w:r>
+      <w:proofErr w:type="spellStart"/>
+      <w:r>
+        <w:t>laurettae</w:t>
+      </w:r>
+      <w:proofErr w:type="spellEnd"/>
+    </w:p>
+    <w:p>
+      <w:r>
+        <w:t>CAAAGGCTTGGTCCTGACTTTATTATCAGCTTTAACTGAACTTACACATGCAAGTCTCCGCACTCCTGTGAGGATGCCCTTAATCCCCTGCCCGGGGACGAGGAGCCGGCATCAGGCACGCCCCGGCAGCCCAAGACGCCTTGCTAAGCCACACCCCCAAGGAAACTCAGCAGTGATAGATATTAAGCTATAAGCGAAAGCTTGACTTAGTTAAGGTTAAGAGGGCCGGTAAAACTCGTGCCAGCCACCGCGGTTATACGAGAGGCCCTAGTTGATAATTACCGGCGTAAAGAGTGGTTAGGAATTATATTTAATAAAGCCGAACACCCCCTTGGCTGTCATACGCACCTGGGGGCACGAAGCCCCACTGCGAAAGCAGCTTTAATCAACACCTGAACCCACGACAGCTATGACACAAACTGGGATTAGATACCCCACTATGCCTAGCCGTAAACTTTGATGGAAACATACAACTAACATCCGCCAGGGAACTACAAGCGCCAGCTTAAAACCCAAAGGACTTGGCGGTGCCTCAGACCCACCTAGAGGAGCCTGTTCTAGAACCGATAACCCCCGTTCAACCTCACCACCTCTTGTTTTCCCCGCCTATATACCACCGTCGTCAGCTTACCCTGTGAAGGATTTATAGTAAGCAAAATGGGCATGACCCAAAACGTCAGGTCGAGGTGTAGCGCATGGGGTGGGAAGAAATGGGCTACATTCTCTAAATTAGAGCATTACGAACCACGCTGTGAAACCAGCGTCCGAAGGTGGATTTAGCAGTAAATAGAAAGCAGAGAGTTCTCTTGAAACTGGCTCTGAGGCGCGCACACACCGCCCGTCACTCTCCCCAAGTTCAATCTACCCTTCTAACTAAGAAGTTAACCGAACAAAGGGGAGGCAAGTCGTAACATGGTAAGTGTACCGGAAGGTGCACTTGGAATAAC</w:t>
+      </w:r>
+    </w:p>
+    <w:p>
+      <w:r>
+        <w:t xml:space="preserve">&gt;Eukaryota;Chordata;Actinopteri;Perciformes;Sticheidae;Acantholumpenus;Acantholumpenus </w:t>
+      </w:r>
+      <w:proofErr w:type="spellStart"/>
+      <w:r>
+        <w:t>mackayi</w:t>
+      </w:r>
+      <w:proofErr w:type="spellEnd"/>
+    </w:p>
+    <w:p>
+      <w:r>
+        <w:lastRenderedPageBreak/>
+        <w:t>CAAAGGCTTGGTCCTGACTTTACTATCAACTTTAGCTAAACTTACACATGCAAGTATCCGCACTCCTGTGAGAATGCCCTACAGTTCCCCGCCCGGGAACAAGGAGCTGGTATCAGGCACATTCCTAGTGAGCCCACGACGCCTTGCTTAGCCACACCCTCAAGGGAACTCAGCAGTGATAGACATTAAGCCATAAGTGAAAACTTGACTTAGTCAAAGCTAAGAGGGCCGGTAAAACTCGTGCCAGCCACCGCGGTTATACGAGAGGCCCAAGTTGACAGACATCGGCGTAAAGGGTGGTTAAGTTAAATTATAAACTAAAGCCGAACATCCTCAAGGCTGTTATACGCACCCGAAGATAAGAAGTTCAACCACGAAGGTGGCTTTATTTAGTCTGAACCCACGAAAGCTACGGCACAAACTGGGATTAGATACCCCACTATGCCTAGCCCTAAACATTGATAGTAACCTACGCCCACTATCCGCCTGGGAACTACGAGCATCAGCTTAAAACCCAAAGGACTTGGCGGTGCTTTAGATCCACCTAGAGGAGCCTGTTCTAGAACCGATAACCCCCGTTCAACCTCACCTTTCCTTGTTTTCCCCGCCTATATACCGCCGTCGTCAGCTTACCCTGTGAAGGTTAAATAGTAAGCAAAACTGGTAAAACCCCAAACGTCAGGTCGAGGTGTAGCGTATGGGAAGGGAAGAAATGGGCTACATTCGCTATTATAGCGTATACGGACGATGCACTGAAACGTTCATCTGAAGGAGGATTTAGCAGTAAGCAGGAAATAGAGTGTTCCGCTGAAATTGGCCCTGAAGCGCGCACACACCGCCCGTCACTCTCCCCAAGCCCACCAACCTAATTAACTAAACCCTAATAACCGCAAAGGGGAGGCAAGTCGTAACATGGTAAGTGTACCGGAAGGTGCACTTGGAAAAAT</w:t>
+      </w:r>
+    </w:p>
+    <w:p>
+      <w:r>
+        <w:t xml:space="preserve">&gt;Eukaryota;Chordata;Actinopteri;Perciformes;Sticheidae;Acantholumpenus;Acantholumpenus </w:t>
+      </w:r>
+      <w:proofErr w:type="spellStart"/>
+      <w:r>
+        <w:t>mackayi</w:t>
+      </w:r>
+      <w:proofErr w:type="spellEnd"/>
+    </w:p>
+    <w:p>
+      <w:r>
+        <w:t>CAAAGGCTTGGTCCTGACTTTTACTATCAACTTTAGCTAAACTTACACATGCAAGTATCCGCACTCCTGTGAGAATGCCCTACAGTTCCCCGCCCGGGAACAAGGAGCTGGTATCAGGCACATTCCTAGTGAGCCCACGACGCCTTGCTTAGCCACACCCTCAAGGGAACTCAGCAGTGATAGACATTAAGCCATAAGTGAAAACTTGACTTAGTCAAAGCTAAGAGGGCCGGTAAAACTCGTGCCAGCCACCGCGGTTATACGAGAGGCCCAAGTTGACAGACATCGGCGTAAAGGGTGGTTAAGTTAAATTATAAACTAAAGCCGAACATCCTCAAGGCTGTTATACGCACCCGAAGATAAGAAGTTCAACCACGAAGGTGGCTTTATTTAGTCTGAACCCACGAAAGCTACGGCACAAACTGGGATTAGATACCCCACTATGCCTAGCCCTAAACATTGATAGTAACCTACGCCCACTATCCGCCTGGGAACTACGAGCATCAGCTTAAAACCCAAAGGACTTGGCGGTGCTTTAGATCCACCTAGAGGAGCCTGTTCTAGAACCGATAACCCCCGTTCAACCTCACCTTTCCTTGTTTTCCCCGCCTATATACCGCCGTCGTCAGCTTACCCTGTGAAGGTTAAATAGTAAGCAAAACTGGTAAAACCCCAAACGTCAGGTCGAGGTGTAGCGTATGGGAAGGGAAGAAATGGGCTACATTCGCTATTATAGCGTATACGGACGATGCACTGAAACGTTCATCTGAAGGAGGATTTAGCAGTAAGCAGGAAATAGAGTGTTCCGCTGAAATTGGCCCTGAAGCGCGCACACACCGCCCGTCACTCTCCCCAAGCCCACCAACCTAATTAACTAAACCCTAATAACCGCAAAGGGGAGGCAAGTCGTAACATGGTAAGTGTACCGGAAGGTGCACTTGGAAAAAT</w:t>
+      </w:r>
     </w:p>
     <w:sectPr>
       <w:pgSz w:w="12240" w:h="15840"/>

</xml_diff>

<commit_message>
Updates phyloseq code for 12s and 16s; adds code for comparison between 12s and 16s. Saves ps.12s and ps.16s phyloseq objects; adds 12s DADA2 outputs; updates MFU database after 110 truncation in DADA2
</commit_message>
<xml_diff>
--- a/DADA2/Ref-DB/Reference-DB_additions_MB.docx
+++ b/DADA2/Ref-DB/Reference-DB_additions_MB.docx
@@ -25,10 +25,18 @@
       </w:r>
       <w:r>
         <w:br/>
-        <w:t>7/10/25</w:t>
-      </w:r>
-      <w:r>
-        <w:t xml:space="preserve"> ; Taxonomy according to </w:t>
+        <w:t>7/10/</w:t>
+      </w:r>
+      <w:proofErr w:type="gramStart"/>
+      <w:r>
+        <w:t>25</w:t>
+      </w:r>
+      <w:r>
+        <w:t xml:space="preserve"> ;</w:t>
+      </w:r>
+      <w:proofErr w:type="gramEnd"/>
+      <w:r>
+        <w:t xml:space="preserve"> Taxonomy according to </w:t>
       </w:r>
       <w:hyperlink r:id="rId4" w:history="1">
         <w:r>
@@ -49,7 +57,31 @@
     </w:p>
     <w:p>
       <w:r>
-        <w:t xml:space="preserve">&gt;Eukaryota;Chordata;Actinopteri;Carangiformes;Pleuronectidae;Myzopsetta;Myzopsetta </w:t>
+        <w:t>&gt;</w:t>
+      </w:r>
+      <w:proofErr w:type="gramStart"/>
+      <w:r>
+        <w:t>Eukaryota;Chordata</w:t>
+      </w:r>
+      <w:proofErr w:type="gramEnd"/>
+      <w:r>
+        <w:t>;</w:t>
+      </w:r>
+      <w:proofErr w:type="gramStart"/>
+      <w:r>
+        <w:t>Actinopteri;Carangiformes</w:t>
+      </w:r>
+      <w:proofErr w:type="gramEnd"/>
+      <w:r>
+        <w:t>;</w:t>
+      </w:r>
+      <w:proofErr w:type="gramStart"/>
+      <w:r>
+        <w:t>Pleuronectidae;Myzopsetta</w:t>
+      </w:r>
+      <w:proofErr w:type="gramEnd"/>
+      <w:r>
+        <w:t xml:space="preserve">;Myzopsetta </w:t>
       </w:r>
       <w:proofErr w:type="spellStart"/>
       <w:r>
@@ -64,7 +96,31 @@
     </w:p>
     <w:p>
       <w:r>
-        <w:t xml:space="preserve">&gt;Eukaryota;Chordata;Actinopteri;Gadiformes;Gadidae;Eleginus;Eleginus </w:t>
+        <w:t>&gt;</w:t>
+      </w:r>
+      <w:proofErr w:type="gramStart"/>
+      <w:r>
+        <w:t>Eukaryota;Chordata</w:t>
+      </w:r>
+      <w:proofErr w:type="gramEnd"/>
+      <w:r>
+        <w:t>;</w:t>
+      </w:r>
+      <w:proofErr w:type="gramStart"/>
+      <w:r>
+        <w:t>Actinopteri;Gadiformes</w:t>
+      </w:r>
+      <w:proofErr w:type="gramEnd"/>
+      <w:r>
+        <w:t>;</w:t>
+      </w:r>
+      <w:proofErr w:type="gramStart"/>
+      <w:r>
+        <w:t>Gadidae;Eleginus</w:t>
+      </w:r>
+      <w:proofErr w:type="gramEnd"/>
+      <w:r>
+        <w:t xml:space="preserve">;Eleginus </w:t>
       </w:r>
       <w:proofErr w:type="spellStart"/>
       <w:r>
@@ -79,7 +135,31 @@
     </w:p>
     <w:p>
       <w:r>
-        <w:t xml:space="preserve">&gt;Eukaryota;Chordata;Actinopteri;Carangiformes;Pleuronectidae;Myzopsetta;Myzopsetta </w:t>
+        <w:t>&gt;</w:t>
+      </w:r>
+      <w:proofErr w:type="gramStart"/>
+      <w:r>
+        <w:t>Eukaryota;Chordata</w:t>
+      </w:r>
+      <w:proofErr w:type="gramEnd"/>
+      <w:r>
+        <w:t>;</w:t>
+      </w:r>
+      <w:proofErr w:type="gramStart"/>
+      <w:r>
+        <w:t>Actinopteri;Carangiformes</w:t>
+      </w:r>
+      <w:proofErr w:type="gramEnd"/>
+      <w:r>
+        <w:t>;</w:t>
+      </w:r>
+      <w:proofErr w:type="gramStart"/>
+      <w:r>
+        <w:t>Pleuronectidae;Myzopsetta</w:t>
+      </w:r>
+      <w:proofErr w:type="gramEnd"/>
+      <w:r>
+        <w:t xml:space="preserve">;Myzopsetta </w:t>
       </w:r>
       <w:proofErr w:type="spellStart"/>
       <w:r>
@@ -94,7 +174,31 @@
     </w:p>
     <w:p>
       <w:r>
-        <w:t xml:space="preserve">&gt;Eukaryota;Chordata;Actinopteri;Salmoniformes;Salmondiae;Coregonus;Coregonus </w:t>
+        <w:t>&gt;</w:t>
+      </w:r>
+      <w:proofErr w:type="gramStart"/>
+      <w:r>
+        <w:t>Eukaryota;Chordata</w:t>
+      </w:r>
+      <w:proofErr w:type="gramEnd"/>
+      <w:r>
+        <w:t>;</w:t>
+      </w:r>
+      <w:proofErr w:type="gramStart"/>
+      <w:r>
+        <w:t>Actinopteri;Salmoniformes</w:t>
+      </w:r>
+      <w:proofErr w:type="gramEnd"/>
+      <w:r>
+        <w:t>;</w:t>
+      </w:r>
+      <w:proofErr w:type="gramStart"/>
+      <w:r>
+        <w:t>Salmondiae;Coregonus</w:t>
+      </w:r>
+      <w:proofErr w:type="gramEnd"/>
+      <w:r>
+        <w:t xml:space="preserve">;Coregonus </w:t>
       </w:r>
       <w:proofErr w:type="spellStart"/>
       <w:r>
@@ -113,7 +217,31 @@
     </w:p>
     <w:p>
       <w:r>
-        <w:t>&gt;Eukaryota;Chordata;Actinopteri;Pleuronectiformes;Pleuronectidae;Limanda;Limanda aspera</w:t>
+        <w:t>&gt;</w:t>
+      </w:r>
+      <w:proofErr w:type="gramStart"/>
+      <w:r>
+        <w:t>Eukaryota;Chordata</w:t>
+      </w:r>
+      <w:proofErr w:type="gramEnd"/>
+      <w:r>
+        <w:t>;</w:t>
+      </w:r>
+      <w:proofErr w:type="gramStart"/>
+      <w:r>
+        <w:t>Actinopteri;Pleuronectiformes</w:t>
+      </w:r>
+      <w:proofErr w:type="gramEnd"/>
+      <w:r>
+        <w:t>;</w:t>
+      </w:r>
+      <w:proofErr w:type="gramStart"/>
+      <w:r>
+        <w:t>Pleuronectidae;Limanda</w:t>
+      </w:r>
+      <w:proofErr w:type="gramEnd"/>
+      <w:r>
+        <w:t>;Limanda aspera</w:t>
       </w:r>
     </w:p>
     <w:p>
@@ -123,7 +251,31 @@
     </w:p>
     <w:p>
       <w:r>
-        <w:t xml:space="preserve">&gt;Eukaryota;Chordata;Actinopteri;Perciformes;Stichaeidae;Acantholumpenus;Acantholumpenus </w:t>
+        <w:t>&gt;</w:t>
+      </w:r>
+      <w:proofErr w:type="gramStart"/>
+      <w:r>
+        <w:t>Eukaryota;Chordata</w:t>
+      </w:r>
+      <w:proofErr w:type="gramEnd"/>
+      <w:r>
+        <w:t>;</w:t>
+      </w:r>
+      <w:proofErr w:type="gramStart"/>
+      <w:r>
+        <w:t>Actinopteri;Perciformes</w:t>
+      </w:r>
+      <w:proofErr w:type="gramEnd"/>
+      <w:r>
+        <w:t>;</w:t>
+      </w:r>
+      <w:proofErr w:type="gramStart"/>
+      <w:r>
+        <w:t>Stichaeidae;Acantholumpenus</w:t>
+      </w:r>
+      <w:proofErr w:type="gramEnd"/>
+      <w:r>
+        <w:t xml:space="preserve">;Acantholumpenus </w:t>
       </w:r>
       <w:proofErr w:type="spellStart"/>
       <w:r>
@@ -141,8 +293,29 @@
         <w:t>&gt;</w:t>
       </w:r>
       <w:proofErr w:type="spellStart"/>
-      <w:r>
-        <w:t>Eukaryota;Chordata;Actinopteri;Esociformes;Esocidae;Esox;Exos</w:t>
+      <w:proofErr w:type="gramStart"/>
+      <w:r>
+        <w:t>Eukaryota;Chordata</w:t>
+      </w:r>
+      <w:proofErr w:type="gramEnd"/>
+      <w:r>
+        <w:t>;</w:t>
+      </w:r>
+      <w:proofErr w:type="gramStart"/>
+      <w:r>
+        <w:t>Actinopteri;Esociformes</w:t>
+      </w:r>
+      <w:proofErr w:type="gramEnd"/>
+      <w:r>
+        <w:t>;</w:t>
+      </w:r>
+      <w:proofErr w:type="gramStart"/>
+      <w:r>
+        <w:t>Esocidae;Esox</w:t>
+      </w:r>
+      <w:proofErr w:type="gramEnd"/>
+      <w:r>
+        <w:t>;Exos</w:t>
       </w:r>
       <w:proofErr w:type="spellEnd"/>
       <w:r>
@@ -159,8 +332,29 @@
         <w:t>&gt;</w:t>
       </w:r>
       <w:proofErr w:type="spellStart"/>
-      <w:r>
-        <w:t>Eukaryota;Chordata;Actinopteri;Gadiformes;Gadidae;Gadus;Gadus</w:t>
+      <w:proofErr w:type="gramStart"/>
+      <w:r>
+        <w:t>Eukaryota;Chordata</w:t>
+      </w:r>
+      <w:proofErr w:type="gramEnd"/>
+      <w:r>
+        <w:t>;</w:t>
+      </w:r>
+      <w:proofErr w:type="gramStart"/>
+      <w:r>
+        <w:t>Actinopteri;Gadiformes</w:t>
+      </w:r>
+      <w:proofErr w:type="gramEnd"/>
+      <w:r>
+        <w:t>;</w:t>
+      </w:r>
+      <w:proofErr w:type="gramStart"/>
+      <w:r>
+        <w:t>Gadidae;Gadus</w:t>
+      </w:r>
+      <w:proofErr w:type="gramEnd"/>
+      <w:r>
+        <w:t>;Gadus</w:t>
       </w:r>
       <w:proofErr w:type="spellEnd"/>
       <w:r>
@@ -183,7 +377,31 @@
     </w:p>
     <w:p>
       <w:r>
-        <w:t xml:space="preserve">&gt;Eukaryota;Chordata;Actinopteri;Uranoscopiformes;Ammodytidae;Ammodytes;Ammodytes </w:t>
+        <w:t>&gt;</w:t>
+      </w:r>
+      <w:proofErr w:type="gramStart"/>
+      <w:r>
+        <w:t>Eukaryota;Chordata</w:t>
+      </w:r>
+      <w:proofErr w:type="gramEnd"/>
+      <w:r>
+        <w:t>;</w:t>
+      </w:r>
+      <w:proofErr w:type="gramStart"/>
+      <w:r>
+        <w:t>Actinopteri;Uranoscopiformes</w:t>
+      </w:r>
+      <w:proofErr w:type="gramEnd"/>
+      <w:r>
+        <w:t>;</w:t>
+      </w:r>
+      <w:proofErr w:type="gramStart"/>
+      <w:r>
+        <w:t>Ammodytidae;Ammodytes</w:t>
+      </w:r>
+      <w:proofErr w:type="gramEnd"/>
+      <w:r>
+        <w:t xml:space="preserve">;Ammodytes </w:t>
       </w:r>
       <w:proofErr w:type="spellStart"/>
       <w:r>
@@ -198,7 +416,31 @@
     </w:p>
     <w:p>
       <w:r>
-        <w:t>&gt;Eukaryota;Chordata;Mammalia;Artiodactyla;Monodontidae;Delphinapterus;Delphinapterus leucas</w:t>
+        <w:t>&gt;</w:t>
+      </w:r>
+      <w:proofErr w:type="gramStart"/>
+      <w:r>
+        <w:t>Eukaryota;Chordata</w:t>
+      </w:r>
+      <w:proofErr w:type="gramEnd"/>
+      <w:r>
+        <w:t>;</w:t>
+      </w:r>
+      <w:proofErr w:type="gramStart"/>
+      <w:r>
+        <w:t>Mammalia;Artiodactyla</w:t>
+      </w:r>
+      <w:proofErr w:type="gramEnd"/>
+      <w:r>
+        <w:t>;</w:t>
+      </w:r>
+      <w:proofErr w:type="gramStart"/>
+      <w:r>
+        <w:t>Monodontidae;Delphinapterus</w:t>
+      </w:r>
+      <w:proofErr w:type="gramEnd"/>
+      <w:r>
+        <w:t>;Delphinapterus leucas</w:t>
       </w:r>
     </w:p>
     <w:p>
@@ -250,7 +492,31 @@
     </w:p>
     <w:p>
       <w:r>
-        <w:t xml:space="preserve">&gt;Eukaryota;Chordata;Actinopteri;Gadiformes;Gadidae:Boreogadus;Boreogadus </w:t>
+        <w:t>&gt;</w:t>
+      </w:r>
+      <w:proofErr w:type="gramStart"/>
+      <w:r>
+        <w:t>Eukaryota;Chordata</w:t>
+      </w:r>
+      <w:proofErr w:type="gramEnd"/>
+      <w:r>
+        <w:t>;</w:t>
+      </w:r>
+      <w:proofErr w:type="gramStart"/>
+      <w:r>
+        <w:t>Actinopteri;Gadiformes</w:t>
+      </w:r>
+      <w:proofErr w:type="gramEnd"/>
+      <w:r>
+        <w:t>;</w:t>
+      </w:r>
+      <w:proofErr w:type="gramStart"/>
+      <w:r>
+        <w:t>Gadidae:Boreogadus</w:t>
+      </w:r>
+      <w:proofErr w:type="gramEnd"/>
+      <w:r>
+        <w:t xml:space="preserve">;Boreogadus </w:t>
       </w:r>
       <w:proofErr w:type="spellStart"/>
       <w:r>
@@ -265,7 +531,31 @@
     </w:p>
     <w:p>
       <w:r>
-        <w:t>&gt;Eukaryota;Chordata;Actinopteri;Salmoniformes;Salmonidae;Onchorynchus;Oncorhynchus kisutch</w:t>
+        <w:t>&gt;</w:t>
+      </w:r>
+      <w:proofErr w:type="gramStart"/>
+      <w:r>
+        <w:t>Eukaryota;Chordata</w:t>
+      </w:r>
+      <w:proofErr w:type="gramEnd"/>
+      <w:r>
+        <w:t>;</w:t>
+      </w:r>
+      <w:proofErr w:type="gramStart"/>
+      <w:r>
+        <w:t>Actinopteri;Salmoniformes</w:t>
+      </w:r>
+      <w:proofErr w:type="gramEnd"/>
+      <w:r>
+        <w:t>;</w:t>
+      </w:r>
+      <w:proofErr w:type="gramStart"/>
+      <w:r>
+        <w:t>Salmonidae;Onchorynchus</w:t>
+      </w:r>
+      <w:proofErr w:type="gramEnd"/>
+      <w:r>
+        <w:t>;Oncorhynchus kisutch</w:t>
       </w:r>
     </w:p>
     <w:p>
@@ -275,7 +565,31 @@
     </w:p>
     <w:p>
       <w:r>
-        <w:t>&gt;Eukaryota;Chordata;Actinopteri;Perciformes;Sticheidae;Stichaeus;Stichaeus punctatus</w:t>
+        <w:t>&gt;</w:t>
+      </w:r>
+      <w:proofErr w:type="gramStart"/>
+      <w:r>
+        <w:t>Eukaryota;Chordata</w:t>
+      </w:r>
+      <w:proofErr w:type="gramEnd"/>
+      <w:r>
+        <w:t>;</w:t>
+      </w:r>
+      <w:proofErr w:type="gramStart"/>
+      <w:r>
+        <w:t>Actinopteri;Perciformes</w:t>
+      </w:r>
+      <w:proofErr w:type="gramEnd"/>
+      <w:r>
+        <w:t>;</w:t>
+      </w:r>
+      <w:proofErr w:type="gramStart"/>
+      <w:r>
+        <w:t>Sticheidae;Stichaeus</w:t>
+      </w:r>
+      <w:proofErr w:type="gramEnd"/>
+      <w:r>
+        <w:t>;Stichaeus punctatus</w:t>
       </w:r>
     </w:p>
     <w:p>
@@ -285,7 +599,31 @@
     </w:p>
     <w:p>
       <w:r>
-        <w:t xml:space="preserve">&gt;Eukaryota;Chordata;Actinopteri;Perciformes;Sticheidae;Acantholumpenus;Acantholumpenus </w:t>
+        <w:t>&gt;</w:t>
+      </w:r>
+      <w:proofErr w:type="gramStart"/>
+      <w:r>
+        <w:t>Eukaryota;Chordata</w:t>
+      </w:r>
+      <w:proofErr w:type="gramEnd"/>
+      <w:r>
+        <w:t>;</w:t>
+      </w:r>
+      <w:proofErr w:type="gramStart"/>
+      <w:r>
+        <w:t>Actinopteri;Perciformes</w:t>
+      </w:r>
+      <w:proofErr w:type="gramEnd"/>
+      <w:r>
+        <w:t>;</w:t>
+      </w:r>
+      <w:proofErr w:type="gramStart"/>
+      <w:r>
+        <w:t>Sticheidae;Acantholumpenus</w:t>
+      </w:r>
+      <w:proofErr w:type="gramEnd"/>
+      <w:r>
+        <w:t xml:space="preserve">;Acantholumpenus </w:t>
       </w:r>
       <w:proofErr w:type="spellStart"/>
       <w:r>
@@ -303,8 +641,29 @@
         <w:t>&gt;</w:t>
       </w:r>
       <w:proofErr w:type="spellStart"/>
-      <w:r>
-        <w:t>Eukaryota;Chordata;Actinopteri;Gadiformes;Gadidae;Gadus;Gadus</w:t>
+      <w:proofErr w:type="gramStart"/>
+      <w:r>
+        <w:t>Eukaryota;Chordata</w:t>
+      </w:r>
+      <w:proofErr w:type="gramEnd"/>
+      <w:r>
+        <w:t>;</w:t>
+      </w:r>
+      <w:proofErr w:type="gramStart"/>
+      <w:r>
+        <w:t>Actinopteri;Gadiformes</w:t>
+      </w:r>
+      <w:proofErr w:type="gramEnd"/>
+      <w:r>
+        <w:t>;</w:t>
+      </w:r>
+      <w:proofErr w:type="gramStart"/>
+      <w:r>
+        <w:t>Gadidae;Gadus</w:t>
+      </w:r>
+      <w:proofErr w:type="gramEnd"/>
+      <w:r>
+        <w:t>;Gadus</w:t>
       </w:r>
       <w:proofErr w:type="spellEnd"/>
       <w:r>
@@ -323,7 +682,31 @@
     </w:p>
     <w:p>
       <w:r>
-        <w:t>&gt;Eukaryota;Chordata;Actinopteri;Salmoniformes;Salmonidae;Onchorynchus;Oncorhynchus keta</w:t>
+        <w:t>&gt;</w:t>
+      </w:r>
+      <w:proofErr w:type="gramStart"/>
+      <w:r>
+        <w:t>Eukaryota;Chordata</w:t>
+      </w:r>
+      <w:proofErr w:type="gramEnd"/>
+      <w:r>
+        <w:t>;</w:t>
+      </w:r>
+      <w:proofErr w:type="gramStart"/>
+      <w:r>
+        <w:t>Actinopteri;Salmoniformes</w:t>
+      </w:r>
+      <w:proofErr w:type="gramEnd"/>
+      <w:r>
+        <w:t>;</w:t>
+      </w:r>
+      <w:proofErr w:type="gramStart"/>
+      <w:r>
+        <w:t>Salmonidae;Onchorynchus</w:t>
+      </w:r>
+      <w:proofErr w:type="gramEnd"/>
+      <w:r>
+        <w:t>;Oncorhynchus keta</w:t>
       </w:r>
     </w:p>
     <w:p>
@@ -334,7 +717,31 @@
     </w:p>
     <w:p>
       <w:r>
-        <w:t>&gt;Eukaryota;Chordata;Actinopteri;Salmoniformes;Salmoniae;Coregonus;Coregonus nasus</w:t>
+        <w:t>&gt;</w:t>
+      </w:r>
+      <w:proofErr w:type="gramStart"/>
+      <w:r>
+        <w:t>Eukaryota;Chordata</w:t>
+      </w:r>
+      <w:proofErr w:type="gramEnd"/>
+      <w:r>
+        <w:t>;</w:t>
+      </w:r>
+      <w:proofErr w:type="gramStart"/>
+      <w:r>
+        <w:t>Actinopteri;Salmoniformes</w:t>
+      </w:r>
+      <w:proofErr w:type="gramEnd"/>
+      <w:r>
+        <w:t>;</w:t>
+      </w:r>
+      <w:proofErr w:type="gramStart"/>
+      <w:r>
+        <w:t>Salmoniae;Coregonus</w:t>
+      </w:r>
+      <w:proofErr w:type="gramEnd"/>
+      <w:r>
+        <w:t>;Coregonus nasus</w:t>
       </w:r>
     </w:p>
     <w:p>
@@ -344,7 +751,31 @@
     </w:p>
     <w:p>
       <w:r>
-        <w:t xml:space="preserve">&gt;Eukaryota;Chordata;Actinopteri;Perciformes;Agonidae;Brachyopsis;Brachyopsis </w:t>
+        <w:t>&gt;</w:t>
+      </w:r>
+      <w:proofErr w:type="gramStart"/>
+      <w:r>
+        <w:t>Eukaryota;Chordata</w:t>
+      </w:r>
+      <w:proofErr w:type="gramEnd"/>
+      <w:r>
+        <w:t>;</w:t>
+      </w:r>
+      <w:proofErr w:type="gramStart"/>
+      <w:r>
+        <w:t>Actinopteri;Perciformes</w:t>
+      </w:r>
+      <w:proofErr w:type="gramEnd"/>
+      <w:r>
+        <w:t>;</w:t>
+      </w:r>
+      <w:proofErr w:type="gramStart"/>
+      <w:r>
+        <w:t>Agonidae;Brachyopsis</w:t>
+      </w:r>
+      <w:proofErr w:type="gramEnd"/>
+      <w:r>
+        <w:t xml:space="preserve">;Brachyopsis </w:t>
       </w:r>
       <w:proofErr w:type="spellStart"/>
       <w:r>
@@ -359,7 +790,31 @@
     </w:p>
     <w:p>
       <w:r>
-        <w:t xml:space="preserve">&gt;Eukaryota;Chordata;Actinopteri;Gadiformes;Gadidae:Boreogadus;Boreogadus </w:t>
+        <w:t>&gt;</w:t>
+      </w:r>
+      <w:proofErr w:type="gramStart"/>
+      <w:r>
+        <w:t>Eukaryota;Chordata</w:t>
+      </w:r>
+      <w:proofErr w:type="gramEnd"/>
+      <w:r>
+        <w:t>;</w:t>
+      </w:r>
+      <w:proofErr w:type="gramStart"/>
+      <w:r>
+        <w:t>Actinopteri;Gadiformes</w:t>
+      </w:r>
+      <w:proofErr w:type="gramEnd"/>
+      <w:r>
+        <w:t>;</w:t>
+      </w:r>
+      <w:proofErr w:type="gramStart"/>
+      <w:r>
+        <w:t>Gadidae:Boreogadus</w:t>
+      </w:r>
+      <w:proofErr w:type="gramEnd"/>
+      <w:r>
+        <w:t xml:space="preserve">;Boreogadus </w:t>
       </w:r>
       <w:proofErr w:type="spellStart"/>
       <w:r>
@@ -374,7 +829,31 @@
     </w:p>
     <w:p>
       <w:r>
-        <w:t xml:space="preserve">&gt;Eukaryota;Chordata;Actinopteri;Salmoniformes;Salmonidae;Onchorynchus;Oncorhynchus </w:t>
+        <w:t>&gt;</w:t>
+      </w:r>
+      <w:proofErr w:type="gramStart"/>
+      <w:r>
+        <w:t>Eukaryota;Chordata</w:t>
+      </w:r>
+      <w:proofErr w:type="gramEnd"/>
+      <w:r>
+        <w:t>;</w:t>
+      </w:r>
+      <w:proofErr w:type="gramStart"/>
+      <w:r>
+        <w:t>Actinopteri;Salmoniformes</w:t>
+      </w:r>
+      <w:proofErr w:type="gramEnd"/>
+      <w:r>
+        <w:t>;</w:t>
+      </w:r>
+      <w:proofErr w:type="gramStart"/>
+      <w:r>
+        <w:t>Salmonidae;Onchorynchus</w:t>
+      </w:r>
+      <w:proofErr w:type="gramEnd"/>
+      <w:r>
+        <w:t xml:space="preserve">;Oncorhynchus </w:t>
       </w:r>
       <w:proofErr w:type="spellStart"/>
       <w:r>
@@ -389,7 +868,31 @@
     </w:p>
     <w:p>
       <w:r>
-        <w:t xml:space="preserve">&gt;Eukaryota;Chordata;Actinopteri;Perciformes;Zoarcidae;Gymnelus;Gymnelus </w:t>
+        <w:t>&gt;</w:t>
+      </w:r>
+      <w:proofErr w:type="gramStart"/>
+      <w:r>
+        <w:t>Eukaryota;Chordata</w:t>
+      </w:r>
+      <w:proofErr w:type="gramEnd"/>
+      <w:r>
+        <w:t>;</w:t>
+      </w:r>
+      <w:proofErr w:type="gramStart"/>
+      <w:r>
+        <w:t>Actinopteri;Perciformes</w:t>
+      </w:r>
+      <w:proofErr w:type="gramEnd"/>
+      <w:r>
+        <w:t>;</w:t>
+      </w:r>
+      <w:proofErr w:type="gramStart"/>
+      <w:r>
+        <w:t>Zoarcidae;Gymnelus</w:t>
+      </w:r>
+      <w:proofErr w:type="gramEnd"/>
+      <w:r>
+        <w:t xml:space="preserve">;Gymnelus </w:t>
       </w:r>
       <w:proofErr w:type="spellStart"/>
       <w:r>
@@ -404,7 +907,31 @@
     </w:p>
     <w:p>
       <w:r>
-        <w:t xml:space="preserve">&gt;Eukaryota;Chordata;Actinopteri;Perciformes;Agonidae;Aspidophoroides;Aspidophoroides </w:t>
+        <w:t>&gt;</w:t>
+      </w:r>
+      <w:proofErr w:type="gramStart"/>
+      <w:r>
+        <w:t>Eukaryota;Chordata</w:t>
+      </w:r>
+      <w:proofErr w:type="gramEnd"/>
+      <w:r>
+        <w:t>;</w:t>
+      </w:r>
+      <w:proofErr w:type="gramStart"/>
+      <w:r>
+        <w:t>Actinopteri;Perciformes</w:t>
+      </w:r>
+      <w:proofErr w:type="gramEnd"/>
+      <w:r>
+        <w:t>;</w:t>
+      </w:r>
+      <w:proofErr w:type="gramStart"/>
+      <w:r>
+        <w:t>Agonidae;Aspidophoroides</w:t>
+      </w:r>
+      <w:proofErr w:type="gramEnd"/>
+      <w:r>
+        <w:t xml:space="preserve">;Aspidophoroides </w:t>
       </w:r>
       <w:proofErr w:type="spellStart"/>
       <w:r>
@@ -423,8 +950,29 @@
         <w:t>&gt;</w:t>
       </w:r>
       <w:proofErr w:type="spellStart"/>
-      <w:r>
-        <w:t>Eukaryota;Chordata;Mammalia;Primates;Hominidae;Homo;Homo</w:t>
+      <w:proofErr w:type="gramStart"/>
+      <w:r>
+        <w:t>Eukaryota;Chordata</w:t>
+      </w:r>
+      <w:proofErr w:type="gramEnd"/>
+      <w:r>
+        <w:t>;</w:t>
+      </w:r>
+      <w:proofErr w:type="gramStart"/>
+      <w:r>
+        <w:t>Mammalia;Primates</w:t>
+      </w:r>
+      <w:proofErr w:type="gramEnd"/>
+      <w:r>
+        <w:t>;</w:t>
+      </w:r>
+      <w:proofErr w:type="gramStart"/>
+      <w:r>
+        <w:t>Hominidae;Homo</w:t>
+      </w:r>
+      <w:proofErr w:type="gramEnd"/>
+      <w:r>
+        <w:t>;Homo</w:t>
       </w:r>
       <w:proofErr w:type="spellEnd"/>
       <w:r>
@@ -438,7 +986,31 @@
     </w:p>
     <w:p>
       <w:r>
-        <w:t xml:space="preserve">&gt;Eukaryota;Chordata;Actinopteri;Salmoniformes;Salmonidae;Coregonus;Coregonus </w:t>
+        <w:t>&gt;</w:t>
+      </w:r>
+      <w:proofErr w:type="gramStart"/>
+      <w:r>
+        <w:t>Eukaryota;Chordata</w:t>
+      </w:r>
+      <w:proofErr w:type="gramEnd"/>
+      <w:r>
+        <w:t>;</w:t>
+      </w:r>
+      <w:proofErr w:type="gramStart"/>
+      <w:r>
+        <w:t>Actinopteri;Salmoniformes</w:t>
+      </w:r>
+      <w:proofErr w:type="gramEnd"/>
+      <w:r>
+        <w:t>;</w:t>
+      </w:r>
+      <w:proofErr w:type="gramStart"/>
+      <w:r>
+        <w:t>Salmonidae;Coregonus</w:t>
+      </w:r>
+      <w:proofErr w:type="gramEnd"/>
+      <w:r>
+        <w:t xml:space="preserve">;Coregonus </w:t>
       </w:r>
       <w:proofErr w:type="spellStart"/>
       <w:r>
@@ -456,8 +1028,29 @@
         <w:t>&gt;</w:t>
       </w:r>
       <w:proofErr w:type="spellStart"/>
-      <w:r>
-        <w:t>Eukaryota;Chordata;Actinopteri;Gadiformes;Gadidae;Gadus;Gadus</w:t>
+      <w:proofErr w:type="gramStart"/>
+      <w:r>
+        <w:t>Eukaryota;Chordata</w:t>
+      </w:r>
+      <w:proofErr w:type="gramEnd"/>
+      <w:r>
+        <w:t>;</w:t>
+      </w:r>
+      <w:proofErr w:type="gramStart"/>
+      <w:r>
+        <w:t>Actinopteri;Gadiformes</w:t>
+      </w:r>
+      <w:proofErr w:type="gramEnd"/>
+      <w:r>
+        <w:t>;</w:t>
+      </w:r>
+      <w:proofErr w:type="gramStart"/>
+      <w:r>
+        <w:t>Gadidae;Gadus</w:t>
+      </w:r>
+      <w:proofErr w:type="gramEnd"/>
+      <w:r>
+        <w:t>;Gadus</w:t>
       </w:r>
       <w:proofErr w:type="spellEnd"/>
       <w:r>
@@ -476,7 +1069,31 @@
     </w:p>
     <w:p>
       <w:r>
-        <w:t xml:space="preserve">&gt;Eukaryota;Chordata;Actinopteri;Perciformes;Liparidae;Liparis;Liparis </w:t>
+        <w:t>&gt;</w:t>
+      </w:r>
+      <w:proofErr w:type="gramStart"/>
+      <w:r>
+        <w:t>Eukaryota;Chordata</w:t>
+      </w:r>
+      <w:proofErr w:type="gramEnd"/>
+      <w:r>
+        <w:t>;</w:t>
+      </w:r>
+      <w:proofErr w:type="gramStart"/>
+      <w:r>
+        <w:t>Actinopteri;Perciformes</w:t>
+      </w:r>
+      <w:proofErr w:type="gramEnd"/>
+      <w:r>
+        <w:t>;</w:t>
+      </w:r>
+      <w:proofErr w:type="gramStart"/>
+      <w:r>
+        <w:t>Liparidae;Liparis</w:t>
+      </w:r>
+      <w:proofErr w:type="gramEnd"/>
+      <w:r>
+        <w:t xml:space="preserve">;Liparis </w:t>
       </w:r>
       <w:proofErr w:type="spellStart"/>
       <w:r>
@@ -491,7 +1108,31 @@
     </w:p>
     <w:p>
       <w:r>
-        <w:t xml:space="preserve">&gt;Eukaryota;Chordata;Actinopteri;Myctophiformes;Mycophidae;Stenobranchius;Stenobrachius </w:t>
+        <w:t>&gt;</w:t>
+      </w:r>
+      <w:proofErr w:type="gramStart"/>
+      <w:r>
+        <w:t>Eukaryota;Chordata</w:t>
+      </w:r>
+      <w:proofErr w:type="gramEnd"/>
+      <w:r>
+        <w:t>;</w:t>
+      </w:r>
+      <w:proofErr w:type="gramStart"/>
+      <w:r>
+        <w:t>Actinopteri;Myctophiformes</w:t>
+      </w:r>
+      <w:proofErr w:type="gramEnd"/>
+      <w:r>
+        <w:t>;</w:t>
+      </w:r>
+      <w:proofErr w:type="gramStart"/>
+      <w:r>
+        <w:t>Mycophidae;Stenobranchius</w:t>
+      </w:r>
+      <w:proofErr w:type="gramEnd"/>
+      <w:r>
+        <w:t xml:space="preserve">;Stenobrachius </w:t>
       </w:r>
       <w:proofErr w:type="spellStart"/>
       <w:r>
@@ -506,7 +1147,31 @@
     </w:p>
     <w:p>
       <w:r>
-        <w:t xml:space="preserve">&gt;Eukaryota;Chordata;Actinopteri;Perciformes;Sebastidae;Sebastes;Sebastes </w:t>
+        <w:t>&gt;</w:t>
+      </w:r>
+      <w:proofErr w:type="gramStart"/>
+      <w:r>
+        <w:t>Eukaryota;Chordata</w:t>
+      </w:r>
+      <w:proofErr w:type="gramEnd"/>
+      <w:r>
+        <w:t>;</w:t>
+      </w:r>
+      <w:proofErr w:type="gramStart"/>
+      <w:r>
+        <w:t>Actinopteri;Perciformes</w:t>
+      </w:r>
+      <w:proofErr w:type="gramEnd"/>
+      <w:r>
+        <w:t>;</w:t>
+      </w:r>
+      <w:proofErr w:type="gramStart"/>
+      <w:r>
+        <w:t>Sebastidae;Sebastes</w:t>
+      </w:r>
+      <w:proofErr w:type="gramEnd"/>
+      <w:r>
+        <w:t xml:space="preserve">;Sebastes </w:t>
       </w:r>
       <w:proofErr w:type="spellStart"/>
       <w:r>
@@ -552,7 +1217,31 @@
     </w:p>
     <w:p>
       <w:r>
-        <w:t xml:space="preserve">&gt;Eukaryota;Chordata;Actinopteri;Labriformes;Ammodytidae;Ammodytes;Ammodytes </w:t>
+        <w:t>&gt;</w:t>
+      </w:r>
+      <w:proofErr w:type="gramStart"/>
+      <w:r>
+        <w:t>Eukaryota;Chordata</w:t>
+      </w:r>
+      <w:proofErr w:type="gramEnd"/>
+      <w:r>
+        <w:t>;</w:t>
+      </w:r>
+      <w:proofErr w:type="gramStart"/>
+      <w:r>
+        <w:t>Actinopteri;Labriformes</w:t>
+      </w:r>
+      <w:proofErr w:type="gramEnd"/>
+      <w:r>
+        <w:t>;</w:t>
+      </w:r>
+      <w:proofErr w:type="gramStart"/>
+      <w:r>
+        <w:t>Ammodytidae;Ammodytes</w:t>
+      </w:r>
+      <w:proofErr w:type="gramEnd"/>
+      <w:r>
+        <w:t xml:space="preserve">;Ammodytes </w:t>
       </w:r>
       <w:proofErr w:type="spellStart"/>
       <w:r>
@@ -567,7 +1256,31 @@
     </w:p>
     <w:p>
       <w:r>
-        <w:t xml:space="preserve">&gt;Eukaryota;Chordata;Actinopteri;Labriformes;Ammodytidae;Ammodytes;Ammodytes </w:t>
+        <w:t>&gt;</w:t>
+      </w:r>
+      <w:proofErr w:type="gramStart"/>
+      <w:r>
+        <w:t>Eukaryota;Chordata</w:t>
+      </w:r>
+      <w:proofErr w:type="gramEnd"/>
+      <w:r>
+        <w:t>;</w:t>
+      </w:r>
+      <w:proofErr w:type="gramStart"/>
+      <w:r>
+        <w:t>Actinopteri;Labriformes</w:t>
+      </w:r>
+      <w:proofErr w:type="gramEnd"/>
+      <w:r>
+        <w:t>;</w:t>
+      </w:r>
+      <w:proofErr w:type="gramStart"/>
+      <w:r>
+        <w:t>Ammodytidae;Ammodytes</w:t>
+      </w:r>
+      <w:proofErr w:type="gramEnd"/>
+      <w:r>
+        <w:t xml:space="preserve">;Ammodytes </w:t>
       </w:r>
       <w:proofErr w:type="spellStart"/>
       <w:r>
@@ -582,7 +1295,31 @@
     </w:p>
     <w:p>
       <w:r>
-        <w:t>&gt;Eukaryota;Chordata;Actinopteri;Osmeriformes;Osmeridae;Osmerus;Osmerus mordax</w:t>
+        <w:t>&gt;</w:t>
+      </w:r>
+      <w:proofErr w:type="gramStart"/>
+      <w:r>
+        <w:t>Eukaryota;Chordata</w:t>
+      </w:r>
+      <w:proofErr w:type="gramEnd"/>
+      <w:r>
+        <w:t>;</w:t>
+      </w:r>
+      <w:proofErr w:type="gramStart"/>
+      <w:r>
+        <w:t>Actinopteri;Osmeriformes</w:t>
+      </w:r>
+      <w:proofErr w:type="gramEnd"/>
+      <w:r>
+        <w:t>;</w:t>
+      </w:r>
+      <w:proofErr w:type="gramStart"/>
+      <w:r>
+        <w:t>Osmeridae;Osmerus</w:t>
+      </w:r>
+      <w:proofErr w:type="gramEnd"/>
+      <w:r>
+        <w:t>;Osmerus mordax</w:t>
       </w:r>
     </w:p>
     <w:p>
@@ -596,7 +1333,31 @@
     </w:p>
     <w:p>
       <w:r>
-        <w:t>&gt;Eukaryota;Chordata;Actinopteri;Osmeriformes;Osmeridae;Osmerus;Osmerus mordax</w:t>
+        <w:t>&gt;</w:t>
+      </w:r>
+      <w:proofErr w:type="gramStart"/>
+      <w:r>
+        <w:t>Eukaryota;Chordata</w:t>
+      </w:r>
+      <w:proofErr w:type="gramEnd"/>
+      <w:r>
+        <w:t>;</w:t>
+      </w:r>
+      <w:proofErr w:type="gramStart"/>
+      <w:r>
+        <w:t>Actinopteri;Osmeriformes</w:t>
+      </w:r>
+      <w:proofErr w:type="gramEnd"/>
+      <w:r>
+        <w:t>;</w:t>
+      </w:r>
+      <w:proofErr w:type="gramStart"/>
+      <w:r>
+        <w:t>Osmeridae;Osmerus</w:t>
+      </w:r>
+      <w:proofErr w:type="gramEnd"/>
+      <w:r>
+        <w:t>;Osmerus mordax</w:t>
       </w:r>
     </w:p>
     <w:p>
@@ -606,7 +1367,31 @@
     </w:p>
     <w:p>
       <w:r>
-        <w:t>&gt;Eukaryota;Chordata;Actinopteri;Osmeriformes;Osmeridae;Osmerus;Osmerus mordax</w:t>
+        <w:t>&gt;</w:t>
+      </w:r>
+      <w:proofErr w:type="gramStart"/>
+      <w:r>
+        <w:t>Eukaryota;Chordata</w:t>
+      </w:r>
+      <w:proofErr w:type="gramEnd"/>
+      <w:r>
+        <w:t>;</w:t>
+      </w:r>
+      <w:proofErr w:type="gramStart"/>
+      <w:r>
+        <w:t>Actinopteri;Osmeriformes</w:t>
+      </w:r>
+      <w:proofErr w:type="gramEnd"/>
+      <w:r>
+        <w:t>;</w:t>
+      </w:r>
+      <w:proofErr w:type="gramStart"/>
+      <w:r>
+        <w:t>Osmeridae;Osmerus</w:t>
+      </w:r>
+      <w:proofErr w:type="gramEnd"/>
+      <w:r>
+        <w:t>;Osmerus mordax</w:t>
       </w:r>
     </w:p>
     <w:p>
@@ -616,7 +1401,31 @@
     </w:p>
     <w:p>
       <w:r>
-        <w:t xml:space="preserve">&gt;Eukaryota;Chordata;Actinopteri;Salmoniformes;Salmonidae;Coregonus;Coregonus </w:t>
+        <w:t>&gt;</w:t>
+      </w:r>
+      <w:proofErr w:type="gramStart"/>
+      <w:r>
+        <w:t>Eukaryota;Chordata</w:t>
+      </w:r>
+      <w:proofErr w:type="gramEnd"/>
+      <w:r>
+        <w:t>;</w:t>
+      </w:r>
+      <w:proofErr w:type="gramStart"/>
+      <w:r>
+        <w:t>Actinopteri;Salmoniformes</w:t>
+      </w:r>
+      <w:proofErr w:type="gramEnd"/>
+      <w:r>
+        <w:t>;</w:t>
+      </w:r>
+      <w:proofErr w:type="gramStart"/>
+      <w:r>
+        <w:t>Salmonidae;Coregonus</w:t>
+      </w:r>
+      <w:proofErr w:type="gramEnd"/>
+      <w:r>
+        <w:t xml:space="preserve">;Coregonus </w:t>
       </w:r>
       <w:proofErr w:type="spellStart"/>
       <w:r>
@@ -632,7 +1441,31 @@
     <w:p>
       <w:r>
         <w:lastRenderedPageBreak/>
-        <w:t xml:space="preserve">&gt;Eukaryota;Chordata;Actinopteri;Salmoniformes;Salmonidae;Coregonus;Coregonus </w:t>
+        <w:t>&gt;</w:t>
+      </w:r>
+      <w:proofErr w:type="gramStart"/>
+      <w:r>
+        <w:t>Eukaryota;Chordata</w:t>
+      </w:r>
+      <w:proofErr w:type="gramEnd"/>
+      <w:r>
+        <w:t>;</w:t>
+      </w:r>
+      <w:proofErr w:type="gramStart"/>
+      <w:r>
+        <w:t>Actinopteri;Salmoniformes</w:t>
+      </w:r>
+      <w:proofErr w:type="gramEnd"/>
+      <w:r>
+        <w:t>;</w:t>
+      </w:r>
+      <w:proofErr w:type="gramStart"/>
+      <w:r>
+        <w:t>Salmonidae;Coregonus</w:t>
+      </w:r>
+      <w:proofErr w:type="gramEnd"/>
+      <w:r>
+        <w:t xml:space="preserve">;Coregonus </w:t>
       </w:r>
       <w:proofErr w:type="spellStart"/>
       <w:r>
@@ -647,7 +1480,31 @@
     </w:p>
     <w:p>
       <w:r>
-        <w:t xml:space="preserve">&gt;Eukaryota;Chordata;Actinopteri;Salmoniformes;Salmonidae;Coregonus;Coregonus </w:t>
+        <w:t>&gt;</w:t>
+      </w:r>
+      <w:proofErr w:type="gramStart"/>
+      <w:r>
+        <w:t>Eukaryota;Chordata</w:t>
+      </w:r>
+      <w:proofErr w:type="gramEnd"/>
+      <w:r>
+        <w:t>;</w:t>
+      </w:r>
+      <w:proofErr w:type="gramStart"/>
+      <w:r>
+        <w:t>Actinopteri;Salmoniformes</w:t>
+      </w:r>
+      <w:proofErr w:type="gramEnd"/>
+      <w:r>
+        <w:t>;</w:t>
+      </w:r>
+      <w:proofErr w:type="gramStart"/>
+      <w:r>
+        <w:t>Salmonidae;Coregonus</w:t>
+      </w:r>
+      <w:proofErr w:type="gramEnd"/>
+      <w:r>
+        <w:t xml:space="preserve">;Coregonus </w:t>
       </w:r>
       <w:proofErr w:type="spellStart"/>
       <w:r>
@@ -662,7 +1519,31 @@
     </w:p>
     <w:p>
       <w:r>
-        <w:t xml:space="preserve">&gt;Eukaryota;Chordata;Actinopteri;Perciformes;Sticheidae;Acantholumpenus;Acantholumpenus </w:t>
+        <w:t>&gt;</w:t>
+      </w:r>
+      <w:proofErr w:type="gramStart"/>
+      <w:r>
+        <w:t>Eukaryota;Chordata</w:t>
+      </w:r>
+      <w:proofErr w:type="gramEnd"/>
+      <w:r>
+        <w:t>;</w:t>
+      </w:r>
+      <w:proofErr w:type="gramStart"/>
+      <w:r>
+        <w:t>Actinopteri;Perciformes</w:t>
+      </w:r>
+      <w:proofErr w:type="gramEnd"/>
+      <w:r>
+        <w:t>;</w:t>
+      </w:r>
+      <w:proofErr w:type="gramStart"/>
+      <w:r>
+        <w:t>Sticheidae;Acantholumpenus</w:t>
+      </w:r>
+      <w:proofErr w:type="gramEnd"/>
+      <w:r>
+        <w:t xml:space="preserve">;Acantholumpenus </w:t>
       </w:r>
       <w:proofErr w:type="spellStart"/>
       <w:r>
@@ -678,7 +1559,31 @@
     </w:p>
     <w:p>
       <w:r>
-        <w:t xml:space="preserve">&gt;Eukaryota;Chordata;Actinopteri;Perciformes;Sticheidae;Acantholumpenus;Acantholumpenus </w:t>
+        <w:t>&gt;</w:t>
+      </w:r>
+      <w:proofErr w:type="gramStart"/>
+      <w:r>
+        <w:t>Eukaryota;Chordata</w:t>
+      </w:r>
+      <w:proofErr w:type="gramEnd"/>
+      <w:r>
+        <w:t>;</w:t>
+      </w:r>
+      <w:proofErr w:type="gramStart"/>
+      <w:r>
+        <w:t>Actinopteri;Perciformes</w:t>
+      </w:r>
+      <w:proofErr w:type="gramEnd"/>
+      <w:r>
+        <w:t>;</w:t>
+      </w:r>
+      <w:proofErr w:type="gramStart"/>
+      <w:r>
+        <w:t>Sticheidae;Acantholumpenus</w:t>
+      </w:r>
+      <w:proofErr w:type="gramEnd"/>
+      <w:r>
+        <w:t xml:space="preserve">;Acantholumpenus </w:t>
       </w:r>
       <w:proofErr w:type="spellStart"/>
       <w:r>
@@ -691,6 +1596,963 @@
         <w:t>CAAAGGCTTGGTCCTGACTTTTACTATCAACTTTAGCTAAACTTACACATGCAAGTATCCGCACTCCTGTGAGAATGCCCTACAGTTCCCCGCCCGGGAACAAGGAGCTGGTATCAGGCACATTCCTAGTGAGCCCACGACGCCTTGCTTAGCCACACCCTCAAGGGAACTCAGCAGTGATAGACATTAAGCCATAAGTGAAAACTTGACTTAGTCAAAGCTAAGAGGGCCGGTAAAACTCGTGCCAGCCACCGCGGTTATACGAGAGGCCCAAGTTGACAGACATCGGCGTAAAGGGTGGTTAAGTTAAATTATAAACTAAAGCCGAACATCCTCAAGGCTGTTATACGCACCCGAAGATAAGAAGTTCAACCACGAAGGTGGCTTTATTTAGTCTGAACCCACGAAAGCTACGGCACAAACTGGGATTAGATACCCCACTATGCCTAGCCCTAAACATTGATAGTAACCTACGCCCACTATCCGCCTGGGAACTACGAGCATCAGCTTAAAACCCAAAGGACTTGGCGGTGCTTTAGATCCACCTAGAGGAGCCTGTTCTAGAACCGATAACCCCCGTTCAACCTCACCTTTCCTTGTTTTCCCCGCCTATATACCGCCGTCGTCAGCTTACCCTGTGAAGGTTAAATAGTAAGCAAAACTGGTAAAACCCCAAACGTCAGGTCGAGGTGTAGCGTATGGGAAGGGAAGAAATGGGCTACATTCGCTATTATAGCGTATACGGACGATGCACTGAAACGTTCATCTGAAGGAGGATTTAGCAGTAAGCAGGAAATAGAGTGTTCCGCTGAAATTGGCCCTGAAGCGCGCACACACCGCCCGTCACTCTCCCCAAGCCCACCAACCTAATTAACTAAACCCTAATAACCGCAAAGGGGAGGCAAGTCGTAACATGGTAAGTGTACCGGAAGGTGCACTTGGAAAAAT</w:t>
       </w:r>
     </w:p>
+    <w:p>
+      <w:r>
+        <w:t>7/12/25</w:t>
+      </w:r>
+    </w:p>
+    <w:p>
+      <w:r>
+        <w:t>Begin at line 27176</w:t>
+      </w:r>
+    </w:p>
+    <w:p>
+      <w:r>
+        <w:t>&gt;</w:t>
+      </w:r>
+      <w:proofErr w:type="gramStart"/>
+      <w:r>
+        <w:t>Eukaryota;Chordata</w:t>
+      </w:r>
+      <w:proofErr w:type="gramEnd"/>
+      <w:r>
+        <w:t>;</w:t>
+      </w:r>
+      <w:proofErr w:type="gramStart"/>
+      <w:r>
+        <w:t>Actinopteri;Osmeriformes</w:t>
+      </w:r>
+      <w:proofErr w:type="gramEnd"/>
+      <w:r>
+        <w:t>;</w:t>
+      </w:r>
+      <w:proofErr w:type="gramStart"/>
+      <w:r>
+        <w:t>Osmeridae;Osmerus</w:t>
+      </w:r>
+      <w:proofErr w:type="gramEnd"/>
+      <w:r>
+        <w:t>;Osmerus mordax</w:t>
+      </w:r>
+    </w:p>
+    <w:p>
+      <w:r>
+        <w:lastRenderedPageBreak/>
+        <w:t>TATACGAGTGGCCCAAGTTGAAGGTTACCGGCGTAAAGAGTGGTTAGGGAAATAATAAACTAAAGCCGAACCACGAAAGTAACTTTACCATAAACTGAGTACACGACAACTAAG</w:t>
+      </w:r>
+    </w:p>
+    <w:p>
+      <w:r>
+        <w:t>&gt;</w:t>
+      </w:r>
+      <w:proofErr w:type="gramStart"/>
+      <w:r>
+        <w:t>Eukaryota;Chordata</w:t>
+      </w:r>
+      <w:proofErr w:type="gramEnd"/>
+      <w:r>
+        <w:t>;</w:t>
+      </w:r>
+      <w:proofErr w:type="gramStart"/>
+      <w:r>
+        <w:t>Actinopteri;Gadiformes</w:t>
+      </w:r>
+      <w:proofErr w:type="gramEnd"/>
+      <w:r>
+        <w:t>;</w:t>
+      </w:r>
+      <w:proofErr w:type="gramStart"/>
+      <w:r>
+        <w:t>Gadidae;Eleginus</w:t>
+      </w:r>
+      <w:proofErr w:type="gramEnd"/>
+      <w:r>
+        <w:t xml:space="preserve">;Eleginus </w:t>
+      </w:r>
+      <w:proofErr w:type="spellStart"/>
+      <w:r>
+        <w:t>gracilis</w:t>
+      </w:r>
+      <w:proofErr w:type="spellEnd"/>
+    </w:p>
+    <w:p>
+      <w:r>
+        <w:t>TATACGAGAGGCCCAAATTGATGAAAAACGGCGTAAAGCGTGGTTAAGAAAATAAGAGAAAAATATGGCCGAACAGCTTCAAAGCAGTTATACGCATTCGAAGCCACGAAGAACAACCACGAAAGCTACG</w:t>
+      </w:r>
+    </w:p>
+    <w:p>
+      <w:r>
+        <w:t>&gt;</w:t>
+      </w:r>
+      <w:proofErr w:type="gramStart"/>
+      <w:r>
+        <w:t>Eukaryota;Chordata</w:t>
+      </w:r>
+      <w:proofErr w:type="gramEnd"/>
+      <w:r>
+        <w:t>;</w:t>
+      </w:r>
+      <w:proofErr w:type="gramStart"/>
+      <w:r>
+        <w:t>Mammalia;Artiodactyla</w:t>
+      </w:r>
+      <w:proofErr w:type="gramEnd"/>
+      <w:r>
+        <w:t>;</w:t>
+      </w:r>
+      <w:proofErr w:type="gramStart"/>
+      <w:r>
+        <w:t>Monodontidae;Delphinapterus</w:t>
+      </w:r>
+      <w:proofErr w:type="gramEnd"/>
+      <w:r>
+        <w:t>;Delphinapterus leucas</w:t>
+      </w:r>
+    </w:p>
+    <w:p>
+      <w:r>
+        <w:t>CCAGCTGTAAAAAGCCATAATTAAATTTAAGCCGAACCACGAAAGTAACTTTACCATAAACTGAGTACACGACAACTAAGACCCAAACTGGGAT</w:t>
+      </w:r>
+    </w:p>
+    <w:p>
+      <w:r>
+        <w:t>&gt;</w:t>
+      </w:r>
+      <w:proofErr w:type="spellStart"/>
+      <w:proofErr w:type="gramStart"/>
+      <w:r>
+        <w:t>Eukaryota;Chordata</w:t>
+      </w:r>
+      <w:proofErr w:type="gramEnd"/>
+      <w:r>
+        <w:t>;</w:t>
+      </w:r>
+      <w:proofErr w:type="gramStart"/>
+      <w:r>
+        <w:t>Mammalia;Carnivora</w:t>
+      </w:r>
+      <w:proofErr w:type="gramEnd"/>
+      <w:r>
+        <w:t>;</w:t>
+      </w:r>
+      <w:proofErr w:type="gramStart"/>
+      <w:r>
+        <w:t>Phocidae;Pusa</w:t>
+      </w:r>
+      <w:proofErr w:type="spellEnd"/>
+      <w:proofErr w:type="gramEnd"/>
+    </w:p>
+    <w:p>
+      <w:r>
+        <w:t>CATACGATTAACCCAAACTAATAGGCCCTCGGCGTAAAGCGTGTTAAAGATCAGCCCACACTAAAGCTAAAACCTAACCAAGCCGTAAAAAGCTACCGTTAACATAAAATAAACCACGAAAGCCATA</w:t>
+      </w:r>
+    </w:p>
+    <w:p>
+      <w:r>
+        <w:t>&gt;</w:t>
+      </w:r>
+      <w:proofErr w:type="spellStart"/>
+      <w:proofErr w:type="gramStart"/>
+      <w:r>
+        <w:t>Eukaryota;Chordata</w:t>
+      </w:r>
+      <w:proofErr w:type="gramEnd"/>
+      <w:r>
+        <w:t>;</w:t>
+      </w:r>
+      <w:proofErr w:type="gramStart"/>
+      <w:r>
+        <w:t>Mammalia;Carnivora</w:t>
+      </w:r>
+      <w:proofErr w:type="gramEnd"/>
+      <w:r>
+        <w:t>;</w:t>
+      </w:r>
+      <w:proofErr w:type="gramStart"/>
+      <w:r>
+        <w:t>Phocidae;Pusa</w:t>
+      </w:r>
+      <w:proofErr w:type="spellEnd"/>
+      <w:proofErr w:type="gramEnd"/>
+    </w:p>
+    <w:p>
+      <w:r>
+        <w:t>CATACGATTAACCCAAACTAATAGGCCCTCGGCGTAAAGCGTGTTAAAGATCAGCCCACACTAAAGCTAAAACCTCTGATTCCACGAAAGCCATA</w:t>
+      </w:r>
+    </w:p>
+    <w:p>
+      <w:r>
+        <w:t>&gt;</w:t>
+      </w:r>
+      <w:proofErr w:type="spellStart"/>
+      <w:proofErr w:type="gramStart"/>
+      <w:r>
+        <w:t>Eukaryota;Chordata</w:t>
+      </w:r>
+      <w:proofErr w:type="gramEnd"/>
+      <w:r>
+        <w:t>;</w:t>
+      </w:r>
+      <w:proofErr w:type="gramStart"/>
+      <w:r>
+        <w:t>Mammalia;Carnivora</w:t>
+      </w:r>
+      <w:proofErr w:type="gramEnd"/>
+      <w:r>
+        <w:t>;</w:t>
+      </w:r>
+      <w:proofErr w:type="gramStart"/>
+      <w:r>
+        <w:t>Phocidae;Pusa</w:t>
+      </w:r>
+      <w:proofErr w:type="spellEnd"/>
+      <w:proofErr w:type="gramEnd"/>
+    </w:p>
+    <w:p>
+      <w:r>
+        <w:t>TGCCAGCCGTAAAAAGCTACCGTTAACATAAAATAAACCACGAAAGTGACTTTACTAATTCTGACTGCACGATAGCTAAGATCCAAACTGGGATTA</w:t>
+      </w:r>
+    </w:p>
+    <w:p>
+      <w:r>
+        <w:t>&gt;</w:t>
+      </w:r>
+      <w:proofErr w:type="spellStart"/>
+      <w:proofErr w:type="gramStart"/>
+      <w:r>
+        <w:t>Eukaryota;Chordata</w:t>
+      </w:r>
+      <w:proofErr w:type="gramEnd"/>
+      <w:r>
+        <w:t>;</w:t>
+      </w:r>
+      <w:proofErr w:type="gramStart"/>
+      <w:r>
+        <w:t>Mammalia;Carnivora</w:t>
+      </w:r>
+      <w:proofErr w:type="gramEnd"/>
+      <w:r>
+        <w:t>;</w:t>
+      </w:r>
+      <w:proofErr w:type="gramStart"/>
+      <w:r>
+        <w:t>Phocidae;Pusa</w:t>
+      </w:r>
+      <w:proofErr w:type="spellEnd"/>
+      <w:proofErr w:type="gramEnd"/>
+    </w:p>
+    <w:p>
+      <w:r>
+        <w:t>CATACGATTAACCCAAACTAATAGGCCCTCGGCGTAAAGCGTGTTAAAGATCAGCCCACACTAAAGCTAAAACCTAACCAAGCCGTA</w:t>
+      </w:r>
+    </w:p>
+    <w:p>
+      <w:r>
+        <w:t>&gt;</w:t>
+      </w:r>
+      <w:proofErr w:type="spellStart"/>
+      <w:proofErr w:type="gramStart"/>
+      <w:r>
+        <w:t>Eukaryota;Chordata</w:t>
+      </w:r>
+      <w:proofErr w:type="gramEnd"/>
+      <w:r>
+        <w:t>;</w:t>
+      </w:r>
+      <w:proofErr w:type="gramStart"/>
+      <w:r>
+        <w:t>Mammalia;Carnivora</w:t>
+      </w:r>
+      <w:proofErr w:type="gramEnd"/>
+      <w:r>
+        <w:t>;</w:t>
+      </w:r>
+      <w:proofErr w:type="gramStart"/>
+      <w:r>
+        <w:t>Phocidae;Pusa</w:t>
+      </w:r>
+      <w:proofErr w:type="spellEnd"/>
+      <w:proofErr w:type="gramEnd"/>
+    </w:p>
+    <w:p>
+      <w:r>
+        <w:t>ACCAAGCCGTAAAAAGCTACCGTTAACATAAAATAAACCACGAAAGTGACTTTACTAATTCTGACTGCACGATAGCTAAGATCCAAACTGGGATTA</w:t>
+      </w:r>
+    </w:p>
+    <w:p>
+      <w:r>
+        <w:t>&gt;</w:t>
+      </w:r>
+      <w:proofErr w:type="spellStart"/>
+      <w:proofErr w:type="gramStart"/>
+      <w:r>
+        <w:t>Eukaryota;Chordata</w:t>
+      </w:r>
+      <w:proofErr w:type="gramEnd"/>
+      <w:r>
+        <w:t>;</w:t>
+      </w:r>
+      <w:proofErr w:type="gramStart"/>
+      <w:r>
+        <w:t>Mammalia;Carnivora</w:t>
+      </w:r>
+      <w:proofErr w:type="gramEnd"/>
+      <w:r>
+        <w:t>;</w:t>
+      </w:r>
+      <w:proofErr w:type="gramStart"/>
+      <w:r>
+        <w:t>Phocidae;Pusa</w:t>
+      </w:r>
+      <w:proofErr w:type="spellEnd"/>
+      <w:proofErr w:type="gramEnd"/>
+    </w:p>
+    <w:p>
+      <w:r>
+        <w:t>TATACGAGAGGCCCACACTAAAGCTAAAACCTAACCAAGCCGTAAAAAGCTACCGTTAACATAAAATAAACCACGAAAGTGACTTTACTAATTCTGACTGCACGATAGCTAAG</w:t>
+      </w:r>
+    </w:p>
+    <w:p>
+      <w:r>
+        <w:t>&gt;</w:t>
+      </w:r>
+      <w:proofErr w:type="spellStart"/>
+      <w:proofErr w:type="gramStart"/>
+      <w:r>
+        <w:t>Eukaryota;Chordata</w:t>
+      </w:r>
+      <w:proofErr w:type="gramEnd"/>
+      <w:r>
+        <w:t>;</w:t>
+      </w:r>
+      <w:proofErr w:type="gramStart"/>
+      <w:r>
+        <w:t>Mammalia;Carnivora</w:t>
+      </w:r>
+      <w:proofErr w:type="gramEnd"/>
+      <w:r>
+        <w:t>;</w:t>
+      </w:r>
+      <w:proofErr w:type="gramStart"/>
+      <w:r>
+        <w:t>Phocidae;Pusa</w:t>
+      </w:r>
+      <w:proofErr w:type="spellEnd"/>
+      <w:proofErr w:type="gramEnd"/>
+    </w:p>
+    <w:p>
+      <w:r>
+        <w:lastRenderedPageBreak/>
+        <w:t>ATAGGCCCTCGGCGTAAAGCGTGTTAAAGATCAGCCCACACTAAAGCTAAAACCTAACCAAGCCGTAAAAAGCTACCGTTAACATAAAATAAACCACGAAAGTGACTTTACTAATTCTGACTGCACGATAGCTAAG</w:t>
+      </w:r>
+    </w:p>
+    <w:p>
+      <w:r>
+        <w:t>&gt;</w:t>
+      </w:r>
+      <w:proofErr w:type="spellStart"/>
+      <w:proofErr w:type="gramStart"/>
+      <w:r>
+        <w:t>Eukaryota;Chordata</w:t>
+      </w:r>
+      <w:proofErr w:type="gramEnd"/>
+      <w:r>
+        <w:t>;Mammalia</w:t>
+      </w:r>
+      <w:proofErr w:type="spellEnd"/>
+    </w:p>
+    <w:p>
+      <w:r>
+        <w:t>CCACCCCGCTCACCCTCGCCCCTGCCAGGGCACCCGCCTGCGCCTGCCCGGTCCCCAAGGCTGCGCCGAGGCCAGTCGGCTGACA</w:t>
+      </w:r>
+    </w:p>
+    <w:p>
+      <w:r>
+        <w:t>&gt;</w:t>
+      </w:r>
+      <w:proofErr w:type="gramStart"/>
+      <w:r>
+        <w:t>Eukaryota;Chordata</w:t>
+      </w:r>
+      <w:proofErr w:type="gramEnd"/>
+      <w:r>
+        <w:t>;</w:t>
+      </w:r>
+      <w:proofErr w:type="gramStart"/>
+      <w:r>
+        <w:t>Actinopteri;Gadiformes</w:t>
+      </w:r>
+      <w:proofErr w:type="gramEnd"/>
+      <w:r>
+        <w:t>;</w:t>
+      </w:r>
+      <w:proofErr w:type="gramStart"/>
+      <w:r>
+        <w:t>Gadidae;Eleginus</w:t>
+      </w:r>
+      <w:proofErr w:type="gramEnd"/>
+      <w:r>
+        <w:t xml:space="preserve">;Eleginus </w:t>
+      </w:r>
+      <w:proofErr w:type="spellStart"/>
+      <w:r>
+        <w:t>gracilis</w:t>
+      </w:r>
+      <w:proofErr w:type="spellEnd"/>
+    </w:p>
+    <w:p>
+      <w:r>
+        <w:t>TATACGAGAGGCCCAAATTGATGAAAAACGGCGTAAAGCGTGGTTAAGAAAATAAGAGAAAAATATGGCCGAACAGCTTCAAAGCAGTTATACGCATTCGAAGCCACGAAAGCTACG</w:t>
+      </w:r>
+    </w:p>
+    <w:p>
+      <w:r>
+        <w:t>&gt;</w:t>
+      </w:r>
+      <w:proofErr w:type="gramStart"/>
+      <w:r>
+        <w:t>Eukaryota;Chordata</w:t>
+      </w:r>
+      <w:proofErr w:type="gramEnd"/>
+      <w:r>
+        <w:t>;</w:t>
+      </w:r>
+      <w:proofErr w:type="gramStart"/>
+      <w:r>
+        <w:t>Actinopteri;Gadiformes</w:t>
+      </w:r>
+      <w:proofErr w:type="gramEnd"/>
+      <w:r>
+        <w:t>;</w:t>
+      </w:r>
+      <w:proofErr w:type="gramStart"/>
+      <w:r>
+        <w:t>Gadidae;Eleginus</w:t>
+      </w:r>
+      <w:proofErr w:type="gramEnd"/>
+      <w:r>
+        <w:t xml:space="preserve">;Eleginus </w:t>
+      </w:r>
+      <w:proofErr w:type="spellStart"/>
+      <w:r>
+        <w:t>gracilis</w:t>
+      </w:r>
+      <w:proofErr w:type="spellEnd"/>
+    </w:p>
+    <w:p>
+      <w:r>
+        <w:t>TATACGAGAGGCCCAAATTGATGAAAAACGGCGTAAAGCGTGGTTAAGAAAATAAGAGAAAAATATGGCCGAACAGCTTCAAAGCAGTTATACGCATTCGAAGCCACGAAAGCTAAG</w:t>
+      </w:r>
+    </w:p>
+    <w:p>
+      <w:r>
+        <w:t>&gt;</w:t>
+      </w:r>
+      <w:proofErr w:type="gramStart"/>
+      <w:r>
+        <w:t>Eukaryota;Chordata</w:t>
+      </w:r>
+      <w:proofErr w:type="gramEnd"/>
+      <w:r>
+        <w:t>;</w:t>
+      </w:r>
+      <w:proofErr w:type="gramStart"/>
+      <w:r>
+        <w:t>Actinopteri;Gadiformes</w:t>
+      </w:r>
+      <w:proofErr w:type="gramEnd"/>
+      <w:r>
+        <w:t>;</w:t>
+      </w:r>
+      <w:proofErr w:type="gramStart"/>
+      <w:r>
+        <w:t>Gadidae;Eleginus</w:t>
+      </w:r>
+      <w:proofErr w:type="gramEnd"/>
+      <w:r>
+        <w:t xml:space="preserve">;Eleginus </w:t>
+      </w:r>
+      <w:proofErr w:type="spellStart"/>
+      <w:r>
+        <w:t>gracilis</w:t>
+      </w:r>
+      <w:proofErr w:type="spellEnd"/>
+    </w:p>
+    <w:p>
+      <w:r>
+        <w:t>TATACGAGAGGCCCAAATTGATGAAAAACGGCGTAAAGCGTGGTTAAGAAAATAAGAGAAAAATATGGCCGAACAGCTTCAAAGCAGTTATACGCATTCGAAGCCACGAAGAACAACCACGAGAGCTGGG</w:t>
+      </w:r>
+    </w:p>
+    <w:p>
+      <w:r>
+        <w:t>&gt;</w:t>
+      </w:r>
+      <w:proofErr w:type="gramStart"/>
+      <w:r>
+        <w:t>Eukaryota;Chordata</w:t>
+      </w:r>
+      <w:proofErr w:type="gramEnd"/>
+      <w:r>
+        <w:t>;</w:t>
+      </w:r>
+      <w:proofErr w:type="gramStart"/>
+      <w:r>
+        <w:t>Actinopteri;Gadiformes</w:t>
+      </w:r>
+      <w:proofErr w:type="gramEnd"/>
+      <w:r>
+        <w:t>;</w:t>
+      </w:r>
+      <w:proofErr w:type="gramStart"/>
+      <w:r>
+        <w:t>Gadidae;Eleginus</w:t>
+      </w:r>
+      <w:proofErr w:type="gramEnd"/>
+      <w:r>
+        <w:t xml:space="preserve">;Eleginus </w:t>
+      </w:r>
+      <w:proofErr w:type="spellStart"/>
+      <w:r>
+        <w:t>gracilis</w:t>
+      </w:r>
+      <w:proofErr w:type="spellEnd"/>
+    </w:p>
+    <w:p>
+      <w:r>
+        <w:t>TATACGAGAGGCCCAAATTGATGAAAAACGGCGTAAAGCGTGGTTAAGAAAATAAGAGAAAAATATGGCCGAACAGCTTCAAAGCAGTTATACGCATTCGAAGCCACGACAACTAAG</w:t>
+      </w:r>
+    </w:p>
+    <w:p>
+      <w:r>
+        <w:t>&gt;</w:t>
+      </w:r>
+      <w:proofErr w:type="gramStart"/>
+      <w:r>
+        <w:t>Eukaryota;Chordata</w:t>
+      </w:r>
+      <w:proofErr w:type="gramEnd"/>
+      <w:r>
+        <w:t>;</w:t>
+      </w:r>
+      <w:proofErr w:type="gramStart"/>
+      <w:r>
+        <w:t>Actinopteri;Gadiformes</w:t>
+      </w:r>
+      <w:proofErr w:type="gramEnd"/>
+      <w:r>
+        <w:t>;</w:t>
+      </w:r>
+      <w:proofErr w:type="gramStart"/>
+      <w:r>
+        <w:t>Gadidae;Eleginus</w:t>
+      </w:r>
+      <w:proofErr w:type="gramEnd"/>
+      <w:r>
+        <w:t xml:space="preserve">;Eleginus </w:t>
+      </w:r>
+      <w:proofErr w:type="spellStart"/>
+      <w:r>
+        <w:t>gracilis</w:t>
+      </w:r>
+      <w:proofErr w:type="spellEnd"/>
+    </w:p>
+    <w:p>
+      <w:r>
+        <w:t>TATACGAGAGACCCTAGTTGATATACTCGGCGTAAAGAGTGGTTATGGCCGAACAGCTTCAAAGCAGTTATACGCATTCGAAGCCACGAAGAACAACCACGAAAGTTGCCCTAAAACCTCTGATTCCACGAAAGCCATA</w:t>
+      </w:r>
+    </w:p>
+    <w:p>
+      <w:r>
+        <w:t>&gt;</w:t>
+      </w:r>
+      <w:proofErr w:type="gramStart"/>
+      <w:r>
+        <w:t>Eukaryota;Chordata</w:t>
+      </w:r>
+      <w:proofErr w:type="gramEnd"/>
+      <w:r>
+        <w:t>;</w:t>
+      </w:r>
+      <w:proofErr w:type="gramStart"/>
+      <w:r>
+        <w:t>Actinopteri;Gadiformes</w:t>
+      </w:r>
+      <w:proofErr w:type="gramEnd"/>
+      <w:r>
+        <w:t>;</w:t>
+      </w:r>
+      <w:proofErr w:type="gramStart"/>
+      <w:r>
+        <w:t>Gadidae;Eleginus</w:t>
+      </w:r>
+      <w:proofErr w:type="gramEnd"/>
+      <w:r>
+        <w:t xml:space="preserve">;Eleginus </w:t>
+      </w:r>
+      <w:proofErr w:type="spellStart"/>
+      <w:r>
+        <w:t>gracilis</w:t>
+      </w:r>
+      <w:proofErr w:type="spellEnd"/>
+    </w:p>
+    <w:p>
+      <w:r>
+        <w:t>TATACGAGAGGCCCAAATTGATGAAAAACGGCGTAAAGCGTGGTTAAGAAAATAAGAGAAAAATATGGCCGAACAGCTTCAAAGCAGTTATACGCATTCGAAGCCACGAAGAACAACCACGAAAGCCATA</w:t>
+      </w:r>
+    </w:p>
+    <w:p>
+      <w:r>
+        <w:t>&gt;</w:t>
+      </w:r>
+      <w:proofErr w:type="gramStart"/>
+      <w:r>
+        <w:t>Eukaryota;Chordata</w:t>
+      </w:r>
+      <w:proofErr w:type="gramEnd"/>
+      <w:r>
+        <w:t>;</w:t>
+      </w:r>
+      <w:proofErr w:type="gramStart"/>
+      <w:r>
+        <w:t>Actinopteri;Gadiformes</w:t>
+      </w:r>
+      <w:proofErr w:type="gramEnd"/>
+      <w:r>
+        <w:t>;</w:t>
+      </w:r>
+      <w:proofErr w:type="gramStart"/>
+      <w:r>
+        <w:t>Gadidae;Eleginus</w:t>
+      </w:r>
+      <w:proofErr w:type="gramEnd"/>
+      <w:r>
+        <w:t xml:space="preserve">;Eleginus </w:t>
+      </w:r>
+      <w:proofErr w:type="spellStart"/>
+      <w:r>
+        <w:t>gracilis</w:t>
+      </w:r>
+      <w:proofErr w:type="spellEnd"/>
+    </w:p>
+    <w:p>
+      <w:r>
+        <w:t>TATACGAGAGGCCCAAATTGATGAAAAACGGCGTAAAGCGTGGTTAAGAAAATAAGAGAAAAATATGGCCGAACAGCTTCAAAGCAGTTATACGCATTCGAAGCCACGAGAGCTGGG</w:t>
+      </w:r>
+    </w:p>
+    <w:p>
+      <w:r>
+        <w:lastRenderedPageBreak/>
+        <w:t>&gt;</w:t>
+      </w:r>
+      <w:proofErr w:type="gramStart"/>
+      <w:r>
+        <w:t>Eukaryota;Chordata</w:t>
+      </w:r>
+      <w:proofErr w:type="gramEnd"/>
+      <w:r>
+        <w:t>;</w:t>
+      </w:r>
+      <w:proofErr w:type="gramStart"/>
+      <w:r>
+        <w:t>Mammalia;Carnivora</w:t>
+      </w:r>
+      <w:proofErr w:type="gramEnd"/>
+      <w:r>
+        <w:t>;</w:t>
+      </w:r>
+      <w:proofErr w:type="gramStart"/>
+      <w:r>
+        <w:t>Phocidae;Erignathus</w:t>
+      </w:r>
+      <w:proofErr w:type="gramEnd"/>
+      <w:r>
+        <w:t>;Erignathus barbatus</w:t>
+      </w:r>
+    </w:p>
+    <w:p>
+      <w:r>
+        <w:t>GGTAAAACTCGTGCCAGCCACCGCGGTCATACACAAACTACGAAAGTGACTTTATCAACTCTGACCACACGATAGCTAAGACCCAAACTGGGATTAGATACCCCACT</w:t>
+      </w:r>
+    </w:p>
+    <w:p>
+      <w:r>
+        <w:t>&gt;</w:t>
+      </w:r>
+      <w:proofErr w:type="gramStart"/>
+      <w:r>
+        <w:t>Eukaryota;Chordata</w:t>
+      </w:r>
+      <w:proofErr w:type="gramEnd"/>
+      <w:r>
+        <w:t>;</w:t>
+      </w:r>
+      <w:proofErr w:type="gramStart"/>
+      <w:r>
+        <w:t>Mammalia;Carnivora</w:t>
+      </w:r>
+      <w:proofErr w:type="gramEnd"/>
+      <w:r>
+        <w:t>;</w:t>
+      </w:r>
+      <w:proofErr w:type="gramStart"/>
+      <w:r>
+        <w:t>Phocidae;Erignathus</w:t>
+      </w:r>
+      <w:proofErr w:type="gramEnd"/>
+      <w:r>
+        <w:t>;Erignathus barbatus</w:t>
+      </w:r>
+    </w:p>
+    <w:p>
+      <w:r>
+        <w:t>CATACGATTAACCCAAATTAATAGGCCCTCGGCGTAAAGCGTGTTAAGGATTAACTCACACTAAAGTTAAAATCTAACCAAGCCGTAAAAAGCTACCGTTAACATA</w:t>
+      </w:r>
+    </w:p>
+    <w:p>
+      <w:r>
+        <w:t>&gt;</w:t>
+      </w:r>
+      <w:proofErr w:type="gramStart"/>
+      <w:r>
+        <w:t>Eukaryota;Chordata</w:t>
+      </w:r>
+      <w:proofErr w:type="gramEnd"/>
+      <w:r>
+        <w:t>;</w:t>
+      </w:r>
+      <w:proofErr w:type="gramStart"/>
+      <w:r>
+        <w:t>Mammalia;Carnivora</w:t>
+      </w:r>
+      <w:proofErr w:type="gramEnd"/>
+      <w:r>
+        <w:t>;</w:t>
+      </w:r>
+      <w:proofErr w:type="gramStart"/>
+      <w:r>
+        <w:t>Phocidae;Erignathus</w:t>
+      </w:r>
+      <w:proofErr w:type="gramEnd"/>
+      <w:r>
+        <w:t>;Erignathus barbatus</w:t>
+      </w:r>
+    </w:p>
+    <w:p>
+      <w:r>
+        <w:t>TATACGAGAGGCCCAAGTTGACAGACTCCGGCGTAAAGAGTGGTTAAGTTAAAATCTAACCAAGCCGTAAAAAGCTACCGTTAACATAAAACAAACTACGAAAGTGACTTTATCAACTCTGACCACACGATAGCTAAG</w:t>
+      </w:r>
+    </w:p>
+    <w:p>
+      <w:r>
+        <w:t>&gt;</w:t>
+      </w:r>
+      <w:proofErr w:type="gramStart"/>
+      <w:r>
+        <w:t>Eukaryota;Chordata</w:t>
+      </w:r>
+      <w:proofErr w:type="gramEnd"/>
+      <w:r>
+        <w:t>;</w:t>
+      </w:r>
+      <w:proofErr w:type="gramStart"/>
+      <w:r>
+        <w:t>Mammalia;Artiodactyla</w:t>
+      </w:r>
+      <w:proofErr w:type="gramEnd"/>
+      <w:r>
+        <w:t>;</w:t>
+      </w:r>
+      <w:proofErr w:type="gramStart"/>
+      <w:r>
+        <w:t>Monodontidae;Delphinapterus</w:t>
+      </w:r>
+      <w:proofErr w:type="gramEnd"/>
+      <w:r>
+        <w:t>;Delphinapterus leucas</w:t>
+      </w:r>
+    </w:p>
+    <w:p>
+      <w:r>
+        <w:t>AAAACTCGTGCCAGCCATAATTAAATTTAAGCCGAACCACGAAAGTAACTTTACCATAAACTGAGTACACGACAACTAAGACCCAAACTGGGATTAGATACCCC</w:t>
+      </w:r>
+    </w:p>
+    <w:p>
+      <w:r>
+        <w:t>&gt;</w:t>
+      </w:r>
+      <w:proofErr w:type="gramStart"/>
+      <w:r>
+        <w:t>Eukaryota;Chordata</w:t>
+      </w:r>
+      <w:proofErr w:type="gramEnd"/>
+      <w:r>
+        <w:t>;</w:t>
+      </w:r>
+      <w:proofErr w:type="gramStart"/>
+      <w:r>
+        <w:t>Mammalia;Artiodactyla</w:t>
+      </w:r>
+      <w:proofErr w:type="gramEnd"/>
+      <w:r>
+        <w:t>;</w:t>
+      </w:r>
+      <w:proofErr w:type="gramStart"/>
+      <w:r>
+        <w:t>Monodontidae;Delphinapterus</w:t>
+      </w:r>
+      <w:proofErr w:type="gramEnd"/>
+      <w:r>
+        <w:t>;Delphinapterus leucas</w:t>
+      </w:r>
+    </w:p>
+    <w:p>
+      <w:r>
+        <w:t>CATACGATTGACCCGAATTAATAGGCATCCGGCGTAAAGAGTGTCAAGGAACAATACAAAATAAAGTCAAGCTTTAATTACGCCTGACCCCACGACAGCTAAG</w:t>
+      </w:r>
+    </w:p>
+    <w:p>
+      <w:r>
+        <w:t>&gt;</w:t>
+      </w:r>
+      <w:proofErr w:type="gramStart"/>
+      <w:r>
+        <w:t>Eukaryota;Chordata</w:t>
+      </w:r>
+      <w:proofErr w:type="gramEnd"/>
+      <w:r>
+        <w:t>;</w:t>
+      </w:r>
+      <w:proofErr w:type="gramStart"/>
+      <w:r>
+        <w:t>Mammalia;Artiodactyla</w:t>
+      </w:r>
+      <w:proofErr w:type="gramEnd"/>
+      <w:r>
+        <w:t>;</w:t>
+      </w:r>
+      <w:proofErr w:type="gramStart"/>
+      <w:r>
+        <w:t>Monodontidae;Delphinapterus</w:t>
+      </w:r>
+      <w:proofErr w:type="gramEnd"/>
+      <w:r>
+        <w:t>;Delphinapterus leucas</w:t>
+      </w:r>
+    </w:p>
+    <w:p>
+      <w:r>
+        <w:t>TAAGCTGTAAAAAGCCATAATTAAATTTAAGCCGAACCACGAAAGTAACTTTACCATAAACTGAGTACACGACAACTAAGACCCAAACTGGGATTAGATACCCC</w:t>
+      </w:r>
+    </w:p>
+    <w:p>
+      <w:r>
+        <w:t>&gt;</w:t>
+      </w:r>
+      <w:proofErr w:type="gramStart"/>
+      <w:r>
+        <w:t>Eukaryota;Chordata</w:t>
+      </w:r>
+      <w:proofErr w:type="gramEnd"/>
+      <w:r>
+        <w:t>;</w:t>
+      </w:r>
+      <w:proofErr w:type="gramStart"/>
+      <w:r>
+        <w:t>Actinopteri;Osmeriformes</w:t>
+      </w:r>
+      <w:proofErr w:type="gramEnd"/>
+      <w:r>
+        <w:t>;</w:t>
+      </w:r>
+      <w:proofErr w:type="gramStart"/>
+      <w:r>
+        <w:t>Osmeridae;Osmerus</w:t>
+      </w:r>
+      <w:proofErr w:type="gramEnd"/>
+      <w:r>
+        <w:t>;Osmerus mordax</w:t>
+      </w:r>
+    </w:p>
+    <w:p>
+      <w:r>
+        <w:t>TATACGAGTGGCCCAAGTTGAAGGTTACCGGCGTAAAGAGTGGTTAGGGAAATAATAAACTAAAGCCGAACACCCTCTAGGCTGTTATACGCTTCTGAGGGTACGAAGCCCCACTACGAAAGCTACG</w:t>
+      </w:r>
+    </w:p>
+    <w:p>
+      <w:r>
+        <w:t>&gt;</w:t>
+      </w:r>
+      <w:proofErr w:type="gramStart"/>
+      <w:r>
+        <w:t>Eukaryota;Chordata</w:t>
+      </w:r>
+      <w:proofErr w:type="gramEnd"/>
+      <w:r>
+        <w:t>;</w:t>
+      </w:r>
+      <w:proofErr w:type="gramStart"/>
+      <w:r>
+        <w:t>Actinopteri;Osmeriformes</w:t>
+      </w:r>
+      <w:proofErr w:type="gramEnd"/>
+      <w:r>
+        <w:t>;</w:t>
+      </w:r>
+      <w:proofErr w:type="gramStart"/>
+      <w:r>
+        <w:t>Osmeridae;Osmerus</w:t>
+      </w:r>
+      <w:proofErr w:type="gramEnd"/>
+      <w:r>
+        <w:t>;Osmerus mordax</w:t>
+      </w:r>
+    </w:p>
+    <w:p>
+      <w:r>
+        <w:t>TATACGAGTGGCCCAAGTTGAAGGTTACCGGCGTAAAGAGTGGTTAGGGAAATAATAAACTAAAGCCGAACACCCTCTAGGCTGTTAT</w:t>
+      </w:r>
+    </w:p>
+    <w:p>
+      <w:r>
+        <w:t>&gt;</w:t>
+      </w:r>
+      <w:proofErr w:type="gramStart"/>
+      <w:r>
+        <w:t>Eukaryota;Chordata</w:t>
+      </w:r>
+      <w:proofErr w:type="gramEnd"/>
+      <w:r>
+        <w:t>;</w:t>
+      </w:r>
+      <w:proofErr w:type="gramStart"/>
+      <w:r>
+        <w:t>Actinopteri;Osmeriformes</w:t>
+      </w:r>
+      <w:proofErr w:type="gramEnd"/>
+      <w:r>
+        <w:t>;</w:t>
+      </w:r>
+      <w:proofErr w:type="gramStart"/>
+      <w:r>
+        <w:t>Osmeridae;Hypomesus</w:t>
+      </w:r>
+      <w:proofErr w:type="gramEnd"/>
+      <w:r>
+        <w:t xml:space="preserve">;Hypomesus </w:t>
+      </w:r>
+      <w:proofErr w:type="spellStart"/>
+      <w:r>
+        <w:t>olidus</w:t>
+      </w:r>
+      <w:proofErr w:type="spellEnd"/>
+    </w:p>
+    <w:p>
+      <w:r>
+        <w:lastRenderedPageBreak/>
+        <w:t>TATACGAGTGGCCCAAGTTGAAAGTTACCGGCGTAAAGAGTGGTTAGGGAGACAATAAACTAAAGCCGAACCACGAAAGTAACTTTACCATAAACTGAGTACACGACAACTAAG</w:t>
+      </w:r>
+    </w:p>
+    <w:p/>
     <w:sectPr>
       <w:pgSz w:w="12240" w:h="15840"/>
       <w:pgMar w:top="1440" w:right="1440" w:bottom="1440" w:left="1440" w:header="720" w:footer="720" w:gutter="0"/>

</xml_diff>

<commit_message>
Updates 12S and 16S taxa tables, databases, and outputs from DADA2 to include notes from NCBI BLAST and increased taxa.
</commit_message>
<xml_diff>
--- a/DADA2/Ref-DB/Reference-DB_additions_MB.docx
+++ b/DADA2/Ref-DB/Reference-DB_additions_MB.docx
@@ -1719,28 +1719,10 @@
         <w:t>&gt;</w:t>
       </w:r>
       <w:proofErr w:type="spellStart"/>
-      <w:proofErr w:type="gramStart"/>
-      <w:r>
-        <w:t>Eukaryota;Chordata</w:t>
-      </w:r>
-      <w:proofErr w:type="gramEnd"/>
-      <w:r>
-        <w:t>;</w:t>
-      </w:r>
-      <w:proofErr w:type="gramStart"/>
-      <w:r>
-        <w:t>Mammalia;Carnivora</w:t>
-      </w:r>
-      <w:proofErr w:type="gramEnd"/>
-      <w:r>
-        <w:t>;</w:t>
-      </w:r>
-      <w:proofErr w:type="gramStart"/>
-      <w:r>
-        <w:t>Phocidae;Pusa</w:t>
-      </w:r>
-      <w:proofErr w:type="spellEnd"/>
-      <w:proofErr w:type="gramEnd"/>
+      <w:r>
+        <w:t>Eukaryota;Chordata;Mammalia;Carnivora;Phocidae;Pusa</w:t>
+      </w:r>
+      <w:proofErr w:type="spellEnd"/>
     </w:p>
     <w:p>
       <w:r>
@@ -1752,28 +1734,10 @@
         <w:t>&gt;</w:t>
       </w:r>
       <w:proofErr w:type="spellStart"/>
-      <w:proofErr w:type="gramStart"/>
-      <w:r>
-        <w:t>Eukaryota;Chordata</w:t>
-      </w:r>
-      <w:proofErr w:type="gramEnd"/>
-      <w:r>
-        <w:t>;</w:t>
-      </w:r>
-      <w:proofErr w:type="gramStart"/>
-      <w:r>
-        <w:t>Mammalia;Carnivora</w:t>
-      </w:r>
-      <w:proofErr w:type="gramEnd"/>
-      <w:r>
-        <w:t>;</w:t>
-      </w:r>
-      <w:proofErr w:type="gramStart"/>
-      <w:r>
-        <w:t>Phocidae;Pusa</w:t>
-      </w:r>
-      <w:proofErr w:type="spellEnd"/>
-      <w:proofErr w:type="gramEnd"/>
+      <w:r>
+        <w:t>Eukaryota;Chordata;Mammalia;Carnivora;Phocidae;Pusa</w:t>
+      </w:r>
+      <w:proofErr w:type="spellEnd"/>
     </w:p>
     <w:p>
       <w:r>
@@ -1785,28 +1749,10 @@
         <w:t>&gt;</w:t>
       </w:r>
       <w:proofErr w:type="spellStart"/>
-      <w:proofErr w:type="gramStart"/>
-      <w:r>
-        <w:t>Eukaryota;Chordata</w:t>
-      </w:r>
-      <w:proofErr w:type="gramEnd"/>
-      <w:r>
-        <w:t>;</w:t>
-      </w:r>
-      <w:proofErr w:type="gramStart"/>
-      <w:r>
-        <w:t>Mammalia;Carnivora</w:t>
-      </w:r>
-      <w:proofErr w:type="gramEnd"/>
-      <w:r>
-        <w:t>;</w:t>
-      </w:r>
-      <w:proofErr w:type="gramStart"/>
-      <w:r>
-        <w:t>Phocidae;Pusa</w:t>
-      </w:r>
-      <w:proofErr w:type="spellEnd"/>
-      <w:proofErr w:type="gramEnd"/>
+      <w:r>
+        <w:t>Eukaryota;Chordata;Mammalia;Carnivora;Phocidae;Pusa</w:t>
+      </w:r>
+      <w:proofErr w:type="spellEnd"/>
     </w:p>
     <w:p>
       <w:r>
@@ -1818,28 +1764,10 @@
         <w:t>&gt;</w:t>
       </w:r>
       <w:proofErr w:type="spellStart"/>
-      <w:proofErr w:type="gramStart"/>
-      <w:r>
-        <w:t>Eukaryota;Chordata</w:t>
-      </w:r>
-      <w:proofErr w:type="gramEnd"/>
-      <w:r>
-        <w:t>;</w:t>
-      </w:r>
-      <w:proofErr w:type="gramStart"/>
-      <w:r>
-        <w:t>Mammalia;Carnivora</w:t>
-      </w:r>
-      <w:proofErr w:type="gramEnd"/>
-      <w:r>
-        <w:t>;</w:t>
-      </w:r>
-      <w:proofErr w:type="gramStart"/>
-      <w:r>
-        <w:t>Phocidae;Pusa</w:t>
-      </w:r>
-      <w:proofErr w:type="spellEnd"/>
-      <w:proofErr w:type="gramEnd"/>
+      <w:r>
+        <w:t>Eukaryota;Chordata;Mammalia;Carnivora;Phocidae;Pusa</w:t>
+      </w:r>
+      <w:proofErr w:type="spellEnd"/>
     </w:p>
     <w:p>
       <w:r>
@@ -1851,28 +1779,10 @@
         <w:t>&gt;</w:t>
       </w:r>
       <w:proofErr w:type="spellStart"/>
-      <w:proofErr w:type="gramStart"/>
-      <w:r>
-        <w:t>Eukaryota;Chordata</w:t>
-      </w:r>
-      <w:proofErr w:type="gramEnd"/>
-      <w:r>
-        <w:t>;</w:t>
-      </w:r>
-      <w:proofErr w:type="gramStart"/>
-      <w:r>
-        <w:t>Mammalia;Carnivora</w:t>
-      </w:r>
-      <w:proofErr w:type="gramEnd"/>
-      <w:r>
-        <w:t>;</w:t>
-      </w:r>
-      <w:proofErr w:type="gramStart"/>
-      <w:r>
-        <w:t>Phocidae;Pusa</w:t>
-      </w:r>
-      <w:proofErr w:type="spellEnd"/>
-      <w:proofErr w:type="gramEnd"/>
+      <w:r>
+        <w:t>Eukaryota;Chordata;Mammalia;Carnivora;Phocidae;Pusa</w:t>
+      </w:r>
+      <w:proofErr w:type="spellEnd"/>
     </w:p>
     <w:p>
       <w:r>
@@ -1884,28 +1794,10 @@
         <w:t>&gt;</w:t>
       </w:r>
       <w:proofErr w:type="spellStart"/>
-      <w:proofErr w:type="gramStart"/>
-      <w:r>
-        <w:t>Eukaryota;Chordata</w:t>
-      </w:r>
-      <w:proofErr w:type="gramEnd"/>
-      <w:r>
-        <w:t>;</w:t>
-      </w:r>
-      <w:proofErr w:type="gramStart"/>
-      <w:r>
-        <w:t>Mammalia;Carnivora</w:t>
-      </w:r>
-      <w:proofErr w:type="gramEnd"/>
-      <w:r>
-        <w:t>;</w:t>
-      </w:r>
-      <w:proofErr w:type="gramStart"/>
-      <w:r>
-        <w:t>Phocidae;Pusa</w:t>
-      </w:r>
-      <w:proofErr w:type="spellEnd"/>
-      <w:proofErr w:type="gramEnd"/>
+      <w:r>
+        <w:t>Eukaryota;Chordata;Mammalia;Carnivora;Phocidae;Pusa</w:t>
+      </w:r>
+      <w:proofErr w:type="spellEnd"/>
     </w:p>
     <w:p>
       <w:r>
@@ -1917,28 +1809,10 @@
         <w:t>&gt;</w:t>
       </w:r>
       <w:proofErr w:type="spellStart"/>
-      <w:proofErr w:type="gramStart"/>
-      <w:r>
-        <w:t>Eukaryota;Chordata</w:t>
-      </w:r>
-      <w:proofErr w:type="gramEnd"/>
-      <w:r>
-        <w:t>;</w:t>
-      </w:r>
-      <w:proofErr w:type="gramStart"/>
-      <w:r>
-        <w:t>Mammalia;Carnivora</w:t>
-      </w:r>
-      <w:proofErr w:type="gramEnd"/>
-      <w:r>
-        <w:t>;</w:t>
-      </w:r>
-      <w:proofErr w:type="gramStart"/>
-      <w:r>
-        <w:t>Phocidae;Pusa</w:t>
-      </w:r>
-      <w:proofErr w:type="spellEnd"/>
-      <w:proofErr w:type="gramEnd"/>
+      <w:r>
+        <w:t>Eukaryota;Chordata;Mammalia;Carnivora;Phocidae;Pusa</w:t>
+      </w:r>
+      <w:proofErr w:type="spellEnd"/>
     </w:p>
     <w:p>
       <w:r>
@@ -1951,13 +1825,8 @@
         <w:t>&gt;</w:t>
       </w:r>
       <w:proofErr w:type="spellStart"/>
-      <w:proofErr w:type="gramStart"/>
-      <w:r>
-        <w:t>Eukaryota;Chordata</w:t>
-      </w:r>
-      <w:proofErr w:type="gramEnd"/>
-      <w:r>
-        <w:t>;Mammalia</w:t>
+      <w:r>
+        <w:t>Eukaryota;Chordata;Mammalia</w:t>
       </w:r>
       <w:proofErr w:type="spellEnd"/>
     </w:p>
@@ -1968,31 +1837,7 @@
     </w:p>
     <w:p>
       <w:r>
-        <w:t>&gt;</w:t>
-      </w:r>
-      <w:proofErr w:type="gramStart"/>
-      <w:r>
-        <w:t>Eukaryota;Chordata</w:t>
-      </w:r>
-      <w:proofErr w:type="gramEnd"/>
-      <w:r>
-        <w:t>;</w:t>
-      </w:r>
-      <w:proofErr w:type="gramStart"/>
-      <w:r>
-        <w:t>Actinopteri;Gadiformes</w:t>
-      </w:r>
-      <w:proofErr w:type="gramEnd"/>
-      <w:r>
-        <w:t>;</w:t>
-      </w:r>
-      <w:proofErr w:type="gramStart"/>
-      <w:r>
-        <w:t>Gadidae;Eleginus</w:t>
-      </w:r>
-      <w:proofErr w:type="gramEnd"/>
-      <w:r>
-        <w:t xml:space="preserve">;Eleginus </w:t>
+        <w:t xml:space="preserve">&gt;Eukaryota;Chordata;Actinopteri;Gadiformes;Gadidae;Eleginus;Eleginus </w:t>
       </w:r>
       <w:proofErr w:type="spellStart"/>
       <w:r>
@@ -2007,31 +1852,7 @@
     </w:p>
     <w:p>
       <w:r>
-        <w:t>&gt;</w:t>
-      </w:r>
-      <w:proofErr w:type="gramStart"/>
-      <w:r>
-        <w:t>Eukaryota;Chordata</w:t>
-      </w:r>
-      <w:proofErr w:type="gramEnd"/>
-      <w:r>
-        <w:t>;</w:t>
-      </w:r>
-      <w:proofErr w:type="gramStart"/>
-      <w:r>
-        <w:t>Actinopteri;Gadiformes</w:t>
-      </w:r>
-      <w:proofErr w:type="gramEnd"/>
-      <w:r>
-        <w:t>;</w:t>
-      </w:r>
-      <w:proofErr w:type="gramStart"/>
-      <w:r>
-        <w:t>Gadidae;Eleginus</w:t>
-      </w:r>
-      <w:proofErr w:type="gramEnd"/>
-      <w:r>
-        <w:t xml:space="preserve">;Eleginus </w:t>
+        <w:t xml:space="preserve">&gt;Eukaryota;Chordata;Actinopteri;Gadiformes;Gadidae;Eleginus;Eleginus </w:t>
       </w:r>
       <w:proofErr w:type="spellStart"/>
       <w:r>
@@ -2046,31 +1867,7 @@
     </w:p>
     <w:p>
       <w:r>
-        <w:t>&gt;</w:t>
-      </w:r>
-      <w:proofErr w:type="gramStart"/>
-      <w:r>
-        <w:t>Eukaryota;Chordata</w:t>
-      </w:r>
-      <w:proofErr w:type="gramEnd"/>
-      <w:r>
-        <w:t>;</w:t>
-      </w:r>
-      <w:proofErr w:type="gramStart"/>
-      <w:r>
-        <w:t>Actinopteri;Gadiformes</w:t>
-      </w:r>
-      <w:proofErr w:type="gramEnd"/>
-      <w:r>
-        <w:t>;</w:t>
-      </w:r>
-      <w:proofErr w:type="gramStart"/>
-      <w:r>
-        <w:t>Gadidae;Eleginus</w:t>
-      </w:r>
-      <w:proofErr w:type="gramEnd"/>
-      <w:r>
-        <w:t xml:space="preserve">;Eleginus </w:t>
+        <w:t xml:space="preserve">&gt;Eukaryota;Chordata;Actinopteri;Gadiformes;Gadidae;Eleginus;Eleginus </w:t>
       </w:r>
       <w:proofErr w:type="spellStart"/>
       <w:r>
@@ -2085,31 +1882,7 @@
     </w:p>
     <w:p>
       <w:r>
-        <w:t>&gt;</w:t>
-      </w:r>
-      <w:proofErr w:type="gramStart"/>
-      <w:r>
-        <w:t>Eukaryota;Chordata</w:t>
-      </w:r>
-      <w:proofErr w:type="gramEnd"/>
-      <w:r>
-        <w:t>;</w:t>
-      </w:r>
-      <w:proofErr w:type="gramStart"/>
-      <w:r>
-        <w:t>Actinopteri;Gadiformes</w:t>
-      </w:r>
-      <w:proofErr w:type="gramEnd"/>
-      <w:r>
-        <w:t>;</w:t>
-      </w:r>
-      <w:proofErr w:type="gramStart"/>
-      <w:r>
-        <w:t>Gadidae;Eleginus</w:t>
-      </w:r>
-      <w:proofErr w:type="gramEnd"/>
-      <w:r>
-        <w:t xml:space="preserve">;Eleginus </w:t>
+        <w:t xml:space="preserve">&gt;Eukaryota;Chordata;Actinopteri;Gadiformes;Gadidae;Eleginus;Eleginus </w:t>
       </w:r>
       <w:proofErr w:type="spellStart"/>
       <w:r>
@@ -2124,31 +1897,7 @@
     </w:p>
     <w:p>
       <w:r>
-        <w:t>&gt;</w:t>
-      </w:r>
-      <w:proofErr w:type="gramStart"/>
-      <w:r>
-        <w:t>Eukaryota;Chordata</w:t>
-      </w:r>
-      <w:proofErr w:type="gramEnd"/>
-      <w:r>
-        <w:t>;</w:t>
-      </w:r>
-      <w:proofErr w:type="gramStart"/>
-      <w:r>
-        <w:t>Actinopteri;Gadiformes</w:t>
-      </w:r>
-      <w:proofErr w:type="gramEnd"/>
-      <w:r>
-        <w:t>;</w:t>
-      </w:r>
-      <w:proofErr w:type="gramStart"/>
-      <w:r>
-        <w:t>Gadidae;Eleginus</w:t>
-      </w:r>
-      <w:proofErr w:type="gramEnd"/>
-      <w:r>
-        <w:t xml:space="preserve">;Eleginus </w:t>
+        <w:t xml:space="preserve">&gt;Eukaryota;Chordata;Actinopteri;Gadiformes;Gadidae;Eleginus;Eleginus </w:t>
       </w:r>
       <w:proofErr w:type="spellStart"/>
       <w:r>
@@ -2163,31 +1912,7 @@
     </w:p>
     <w:p>
       <w:r>
-        <w:t>&gt;</w:t>
-      </w:r>
-      <w:proofErr w:type="gramStart"/>
-      <w:r>
-        <w:t>Eukaryota;Chordata</w:t>
-      </w:r>
-      <w:proofErr w:type="gramEnd"/>
-      <w:r>
-        <w:t>;</w:t>
-      </w:r>
-      <w:proofErr w:type="gramStart"/>
-      <w:r>
-        <w:t>Actinopteri;Gadiformes</w:t>
-      </w:r>
-      <w:proofErr w:type="gramEnd"/>
-      <w:r>
-        <w:t>;</w:t>
-      </w:r>
-      <w:proofErr w:type="gramStart"/>
-      <w:r>
-        <w:t>Gadidae;Eleginus</w:t>
-      </w:r>
-      <w:proofErr w:type="gramEnd"/>
-      <w:r>
-        <w:t xml:space="preserve">;Eleginus </w:t>
+        <w:t xml:space="preserve">&gt;Eukaryota;Chordata;Actinopteri;Gadiformes;Gadidae;Eleginus;Eleginus </w:t>
       </w:r>
       <w:proofErr w:type="spellStart"/>
       <w:r>
@@ -2202,31 +1927,7 @@
     </w:p>
     <w:p>
       <w:r>
-        <w:t>&gt;</w:t>
-      </w:r>
-      <w:proofErr w:type="gramStart"/>
-      <w:r>
-        <w:t>Eukaryota;Chordata</w:t>
-      </w:r>
-      <w:proofErr w:type="gramEnd"/>
-      <w:r>
-        <w:t>;</w:t>
-      </w:r>
-      <w:proofErr w:type="gramStart"/>
-      <w:r>
-        <w:t>Actinopteri;Gadiformes</w:t>
-      </w:r>
-      <w:proofErr w:type="gramEnd"/>
-      <w:r>
-        <w:t>;</w:t>
-      </w:r>
-      <w:proofErr w:type="gramStart"/>
-      <w:r>
-        <w:t>Gadidae;Eleginus</w:t>
-      </w:r>
-      <w:proofErr w:type="gramEnd"/>
-      <w:r>
-        <w:t xml:space="preserve">;Eleginus </w:t>
+        <w:t xml:space="preserve">&gt;Eukaryota;Chordata;Actinopteri;Gadiformes;Gadidae;Eleginus;Eleginus </w:t>
       </w:r>
       <w:proofErr w:type="spellStart"/>
       <w:r>
@@ -2242,31 +1943,7 @@
     <w:p>
       <w:r>
         <w:lastRenderedPageBreak/>
-        <w:t>&gt;</w:t>
-      </w:r>
-      <w:proofErr w:type="gramStart"/>
-      <w:r>
-        <w:t>Eukaryota;Chordata</w:t>
-      </w:r>
-      <w:proofErr w:type="gramEnd"/>
-      <w:r>
-        <w:t>;</w:t>
-      </w:r>
-      <w:proofErr w:type="gramStart"/>
-      <w:r>
-        <w:t>Mammalia;Carnivora</w:t>
-      </w:r>
-      <w:proofErr w:type="gramEnd"/>
-      <w:r>
-        <w:t>;</w:t>
-      </w:r>
-      <w:proofErr w:type="gramStart"/>
-      <w:r>
-        <w:t>Phocidae;Erignathus</w:t>
-      </w:r>
-      <w:proofErr w:type="gramEnd"/>
-      <w:r>
-        <w:t>;Erignathus barbatus</w:t>
+        <w:t>&gt;Eukaryota;Chordata;Mammalia;Carnivora;Phocidae;Erignathus;Erignathus barbatus</w:t>
       </w:r>
     </w:p>
     <w:p>
@@ -2276,31 +1953,7 @@
     </w:p>
     <w:p>
       <w:r>
-        <w:t>&gt;</w:t>
-      </w:r>
-      <w:proofErr w:type="gramStart"/>
-      <w:r>
-        <w:t>Eukaryota;Chordata</w:t>
-      </w:r>
-      <w:proofErr w:type="gramEnd"/>
-      <w:r>
-        <w:t>;</w:t>
-      </w:r>
-      <w:proofErr w:type="gramStart"/>
-      <w:r>
-        <w:t>Mammalia;Carnivora</w:t>
-      </w:r>
-      <w:proofErr w:type="gramEnd"/>
-      <w:r>
-        <w:t>;</w:t>
-      </w:r>
-      <w:proofErr w:type="gramStart"/>
-      <w:r>
-        <w:t>Phocidae;Erignathus</w:t>
-      </w:r>
-      <w:proofErr w:type="gramEnd"/>
-      <w:r>
-        <w:t>;Erignathus barbatus</w:t>
+        <w:t>&gt;Eukaryota;Chordata;Mammalia;Carnivora;Phocidae;Erignathus;Erignathus barbatus</w:t>
       </w:r>
     </w:p>
     <w:p>
@@ -2310,31 +1963,7 @@
     </w:p>
     <w:p>
       <w:r>
-        <w:t>&gt;</w:t>
-      </w:r>
-      <w:proofErr w:type="gramStart"/>
-      <w:r>
-        <w:t>Eukaryota;Chordata</w:t>
-      </w:r>
-      <w:proofErr w:type="gramEnd"/>
-      <w:r>
-        <w:t>;</w:t>
-      </w:r>
-      <w:proofErr w:type="gramStart"/>
-      <w:r>
-        <w:t>Mammalia;Carnivora</w:t>
-      </w:r>
-      <w:proofErr w:type="gramEnd"/>
-      <w:r>
-        <w:t>;</w:t>
-      </w:r>
-      <w:proofErr w:type="gramStart"/>
-      <w:r>
-        <w:t>Phocidae;Erignathus</w:t>
-      </w:r>
-      <w:proofErr w:type="gramEnd"/>
-      <w:r>
-        <w:t>;Erignathus barbatus</w:t>
+        <w:t>&gt;Eukaryota;Chordata;Mammalia;Carnivora;Phocidae;Erignathus;Erignathus barbatus</w:t>
       </w:r>
     </w:p>
     <w:p>
@@ -2344,31 +1973,7 @@
     </w:p>
     <w:p>
       <w:r>
-        <w:t>&gt;</w:t>
-      </w:r>
-      <w:proofErr w:type="gramStart"/>
-      <w:r>
-        <w:t>Eukaryota;Chordata</w:t>
-      </w:r>
-      <w:proofErr w:type="gramEnd"/>
-      <w:r>
-        <w:t>;</w:t>
-      </w:r>
-      <w:proofErr w:type="gramStart"/>
-      <w:r>
-        <w:t>Mammalia;Artiodactyla</w:t>
-      </w:r>
-      <w:proofErr w:type="gramEnd"/>
-      <w:r>
-        <w:t>;</w:t>
-      </w:r>
-      <w:proofErr w:type="gramStart"/>
-      <w:r>
-        <w:t>Monodontidae;Delphinapterus</w:t>
-      </w:r>
-      <w:proofErr w:type="gramEnd"/>
-      <w:r>
-        <w:t>;Delphinapterus leucas</w:t>
+        <w:t>&gt;Eukaryota;Chordata;Mammalia;Artiodactyla;Monodontidae;Delphinapterus;Delphinapterus leucas</w:t>
       </w:r>
     </w:p>
     <w:p>
@@ -2378,31 +1983,7 @@
     </w:p>
     <w:p>
       <w:r>
-        <w:t>&gt;</w:t>
-      </w:r>
-      <w:proofErr w:type="gramStart"/>
-      <w:r>
-        <w:t>Eukaryota;Chordata</w:t>
-      </w:r>
-      <w:proofErr w:type="gramEnd"/>
-      <w:r>
-        <w:t>;</w:t>
-      </w:r>
-      <w:proofErr w:type="gramStart"/>
-      <w:r>
-        <w:t>Mammalia;Artiodactyla</w:t>
-      </w:r>
-      <w:proofErr w:type="gramEnd"/>
-      <w:r>
-        <w:t>;</w:t>
-      </w:r>
-      <w:proofErr w:type="gramStart"/>
-      <w:r>
-        <w:t>Monodontidae;Delphinapterus</w:t>
-      </w:r>
-      <w:proofErr w:type="gramEnd"/>
-      <w:r>
-        <w:t>;Delphinapterus leucas</w:t>
+        <w:t>&gt;Eukaryota;Chordata;Mammalia;Artiodactyla;Monodontidae;Delphinapterus;Delphinapterus leucas</w:t>
       </w:r>
     </w:p>
     <w:p>
@@ -2412,31 +1993,7 @@
     </w:p>
     <w:p>
       <w:r>
-        <w:t>&gt;</w:t>
-      </w:r>
-      <w:proofErr w:type="gramStart"/>
-      <w:r>
-        <w:t>Eukaryota;Chordata</w:t>
-      </w:r>
-      <w:proofErr w:type="gramEnd"/>
-      <w:r>
-        <w:t>;</w:t>
-      </w:r>
-      <w:proofErr w:type="gramStart"/>
-      <w:r>
-        <w:t>Mammalia;Artiodactyla</w:t>
-      </w:r>
-      <w:proofErr w:type="gramEnd"/>
-      <w:r>
-        <w:t>;</w:t>
-      </w:r>
-      <w:proofErr w:type="gramStart"/>
-      <w:r>
-        <w:t>Monodontidae;Delphinapterus</w:t>
-      </w:r>
-      <w:proofErr w:type="gramEnd"/>
-      <w:r>
-        <w:t>;Delphinapterus leucas</w:t>
+        <w:t>&gt;Eukaryota;Chordata;Mammalia;Artiodactyla;Monodontidae;Delphinapterus;Delphinapterus leucas</w:t>
       </w:r>
     </w:p>
     <w:p>
@@ -2446,31 +2003,7 @@
     </w:p>
     <w:p>
       <w:r>
-        <w:t>&gt;</w:t>
-      </w:r>
-      <w:proofErr w:type="gramStart"/>
-      <w:r>
-        <w:t>Eukaryota;Chordata</w:t>
-      </w:r>
-      <w:proofErr w:type="gramEnd"/>
-      <w:r>
-        <w:t>;</w:t>
-      </w:r>
-      <w:proofErr w:type="gramStart"/>
-      <w:r>
-        <w:t>Actinopteri;Osmeriformes</w:t>
-      </w:r>
-      <w:proofErr w:type="gramEnd"/>
-      <w:r>
-        <w:t>;</w:t>
-      </w:r>
-      <w:proofErr w:type="gramStart"/>
-      <w:r>
-        <w:t>Osmeridae;Osmerus</w:t>
-      </w:r>
-      <w:proofErr w:type="gramEnd"/>
-      <w:r>
-        <w:t>;Osmerus mordax</w:t>
+        <w:t>&gt;Eukaryota;Chordata;Actinopteri;Osmeriformes;Osmeridae;Osmerus;Osmerus mordax</w:t>
       </w:r>
     </w:p>
     <w:p>
@@ -2480,31 +2013,7 @@
     </w:p>
     <w:p>
       <w:r>
-        <w:t>&gt;</w:t>
-      </w:r>
-      <w:proofErr w:type="gramStart"/>
-      <w:r>
-        <w:t>Eukaryota;Chordata</w:t>
-      </w:r>
-      <w:proofErr w:type="gramEnd"/>
-      <w:r>
-        <w:t>;</w:t>
-      </w:r>
-      <w:proofErr w:type="gramStart"/>
-      <w:r>
-        <w:t>Actinopteri;Osmeriformes</w:t>
-      </w:r>
-      <w:proofErr w:type="gramEnd"/>
-      <w:r>
-        <w:t>;</w:t>
-      </w:r>
-      <w:proofErr w:type="gramStart"/>
-      <w:r>
-        <w:t>Osmeridae;Osmerus</w:t>
-      </w:r>
-      <w:proofErr w:type="gramEnd"/>
-      <w:r>
-        <w:t>;Osmerus mordax</w:t>
+        <w:t>&gt;Eukaryota;Chordata;Actinopteri;Osmeriformes;Osmeridae;Osmerus;Osmerus mordax</w:t>
       </w:r>
     </w:p>
     <w:p>
@@ -2514,31 +2023,7 @@
     </w:p>
     <w:p>
       <w:r>
-        <w:t>&gt;</w:t>
-      </w:r>
-      <w:proofErr w:type="gramStart"/>
-      <w:r>
-        <w:t>Eukaryota;Chordata</w:t>
-      </w:r>
-      <w:proofErr w:type="gramEnd"/>
-      <w:r>
-        <w:t>;</w:t>
-      </w:r>
-      <w:proofErr w:type="gramStart"/>
-      <w:r>
-        <w:t>Actinopteri;Osmeriformes</w:t>
-      </w:r>
-      <w:proofErr w:type="gramEnd"/>
-      <w:r>
-        <w:t>;</w:t>
-      </w:r>
-      <w:proofErr w:type="gramStart"/>
-      <w:r>
-        <w:t>Osmeridae;Hypomesus</w:t>
-      </w:r>
-      <w:proofErr w:type="gramEnd"/>
-      <w:r>
-        <w:t xml:space="preserve">;Hypomesus </w:t>
+        <w:t xml:space="preserve">&gt;Eukaryota;Chordata;Actinopteri;Osmeriformes;Osmeridae;Hypomesus;Hypomesus </w:t>
       </w:r>
       <w:proofErr w:type="spellStart"/>
       <w:r>
@@ -2550,6 +2035,329 @@
       <w:r>
         <w:lastRenderedPageBreak/>
         <w:t>TATACGAGTGGCCCAAGTTGAAAGTTACCGGCGTAAAGAGTGGTTAGGGAGACAATAAACTAAAGCCGAACCACGAAAGTAACTTTACCATAAACTGAGTACACGACAACTAAG</w:t>
+      </w:r>
+    </w:p>
+    <w:p>
+      <w:pPr>
+        <w:rPr>
+          <w:b/>
+          <w:bCs/>
+        </w:rPr>
+      </w:pPr>
+      <w:r>
+        <w:rPr>
+          <w:b/>
+          <w:bCs/>
+        </w:rPr>
+        <w:t>7/18/25; Begin at line 27228</w:t>
+      </w:r>
+    </w:p>
+    <w:p>
+      <w:r>
+        <w:t xml:space="preserve">&gt;Eukaryota;Chordata;Actinopteri;Gadiformes;Gadidae;Eleginus;Eleginus </w:t>
+      </w:r>
+      <w:proofErr w:type="spellStart"/>
+      <w:r>
+        <w:t>gracilis</w:t>
+      </w:r>
+      <w:proofErr w:type="spellEnd"/>
+    </w:p>
+    <w:p>
+      <w:r>
+        <w:t>TATACGAGAGGCCCAAATTGATGAAAAACGGCGTAAAGCGTGGTTAAGAAAATAAGAGAAAAATATGGCCGAACAGCTTCAAAGCAGTTATACGCATTCGAAGCCACGAAGAACAACCACGAAAGTTGCCCTAAAACCTCTGATTCCACGAAAGCCATA</w:t>
+      </w:r>
+    </w:p>
+    <w:p>
+      <w:r>
+        <w:t xml:space="preserve">&gt;Eukaryota;Chordata;Actinopteri;Gadiformes;Gadidae;Eleginus;Eleginus </w:t>
+      </w:r>
+      <w:proofErr w:type="spellStart"/>
+      <w:r>
+        <w:t>gracilis</w:t>
+      </w:r>
+      <w:proofErr w:type="spellEnd"/>
+    </w:p>
+    <w:p>
+      <w:r>
+        <w:t>TATACGAGAGGCCCAAATTGATGAAAAACGGCGTAAAGCGTGGTTAAGAAAATAAGAGAAAAATATGGCCGAACAGCTTCAAAGCAGTTATACGCATTCGAAGCCACGAAGAACAGCCACGAAAGTTGCCCTAAAACCTCTGATTCCACGAAAGCCATA</w:t>
+      </w:r>
+    </w:p>
+    <w:p>
+      <w:r>
+        <w:t xml:space="preserve">&gt;Eukaryota;Chordata;Actinopteri;Gadiformes;Gadidae;Eleginus;Eleginus </w:t>
+      </w:r>
+      <w:proofErr w:type="spellStart"/>
+      <w:r>
+        <w:t>gracilis</w:t>
+      </w:r>
+      <w:proofErr w:type="spellEnd"/>
+    </w:p>
+    <w:p>
+      <w:r>
+        <w:t>TATACGAGAGGCCCAAATTGATGAAAAACGGCGTAAAGCGTGGTTAAGAAAATAAGAGAAAAATATGGCCGAACAGCTTCAAAGCAGTTATACGCATTCGAAGCCACGAAGAACAACCACGAAAGTTGCCCTAAAACCTCTGATTCCACGAAAGCCACA</w:t>
+      </w:r>
+    </w:p>
+    <w:p>
+      <w:r>
+        <w:t xml:space="preserve">&gt;Eukaryota;Chordata;Actinopteri;Gadiformes;Gadidae;Eleginus;Eleginus </w:t>
+      </w:r>
+      <w:proofErr w:type="spellStart"/>
+      <w:r>
+        <w:t>gracilis</w:t>
+      </w:r>
+      <w:proofErr w:type="spellEnd"/>
+    </w:p>
+    <w:p>
+      <w:r>
+        <w:t>TATACGAGAGGCCCAAATTGATGAAAAACGGCGTAAAGCGTGGTTAAGAAAATAAGAGAAAAATATGGCCGAACAGCTTCAAAGCAGTTATACGCATTCGAAGCCACGAAAGCTACG</w:t>
+      </w:r>
+    </w:p>
+    <w:p>
+      <w:r>
+        <w:t xml:space="preserve">&gt;Eukaryota;Chordata;Actinopteri;Gadiformes;Gadidae;Eleginus;Eleginus </w:t>
+      </w:r>
+      <w:proofErr w:type="spellStart"/>
+      <w:r>
+        <w:t>gracilis</w:t>
+      </w:r>
+      <w:proofErr w:type="spellEnd"/>
+    </w:p>
+    <w:p>
+      <w:r>
+        <w:t>TATGGCTTTCGTGGAATCAGAGGTTTTAGGGCAACTTTCGTGGTTGTTCTTCGTGGCTTCGAATGCGTATAACTGCTTTGAAGCTGTTCGGCCATATTTTTCTCTTATTTTCTTAACCACGCTTTACGCCGTTTTTCATCAATTTGGGCCTCTCGTATA</w:t>
+      </w:r>
+    </w:p>
+    <w:p>
+      <w:r>
+        <w:t xml:space="preserve">&gt;Eukaryota;Chordata;Actinopteri;Gadiformes;Gadidae;Eleginus;Eleginus </w:t>
+      </w:r>
+      <w:proofErr w:type="spellStart"/>
+      <w:r>
+        <w:t>gracilis</w:t>
+      </w:r>
+      <w:proofErr w:type="spellEnd"/>
+    </w:p>
+    <w:p>
+      <w:r>
+        <w:t>TATACGAGAGGCCCAAATTGATGAAAAACGGCGTAAAGCGTGGTTAAGAAAATAAGAGAAAAATATGGCCGAACAGCTTCAAAGCAGTTATACGCATTCGAAGCCACGAGAGCTGGG</w:t>
+      </w:r>
+    </w:p>
+    <w:p>
+      <w:r>
+        <w:t xml:space="preserve">&gt;Eukaryota;Chordata;Actinopteri;Gadiformes;Gadidae;Eleginus;Eleginus </w:t>
+      </w:r>
+      <w:proofErr w:type="spellStart"/>
+      <w:r>
+        <w:t>gracilis</w:t>
+      </w:r>
+      <w:proofErr w:type="spellEnd"/>
+    </w:p>
+    <w:p>
+      <w:r>
+        <w:t>TATACGAGAGGCCCAAATTGATGAAAAACGGCGTAAAGCGTGGTTAAGAAAATAAGAGAAAAATATGGCCGAACAGCTTCAAAGCAGTTATACGCATTCGAAGCCACGAAAGCTAAG</w:t>
+      </w:r>
+    </w:p>
+    <w:p>
+      <w:r>
+        <w:t xml:space="preserve">&gt;Eukaryota;Chordata;Actinopteri;Gadiformes;Gadidae;Eleginus;Eleginus </w:t>
+      </w:r>
+      <w:proofErr w:type="spellStart"/>
+      <w:r>
+        <w:t>gracilis</w:t>
+      </w:r>
+      <w:proofErr w:type="spellEnd"/>
+    </w:p>
+    <w:p>
+      <w:r>
+        <w:lastRenderedPageBreak/>
+        <w:t>TATACGAGAGGCCCAAATTGATGAAAAACGGCGTAAAGCGTGGTTAAGAAAATAAGAGAAAAATATGGCCGAACAGCTTCAAAGCAGTTATACGCATTCGAAGCCACGAAGAACAACCACGAAAGTTGCCCTAAAACCTCTGATTCCACGAAAGCTACG</w:t>
+      </w:r>
+    </w:p>
+    <w:p>
+      <w:r>
+        <w:t xml:space="preserve">&gt;Eukaryota;Chordata;Actinopteri;Osmeriformes;Osmeridae;Hypomesus;Hypomesus </w:t>
+      </w:r>
+      <w:proofErr w:type="spellStart"/>
+      <w:r>
+        <w:t>olidus</w:t>
+      </w:r>
+      <w:proofErr w:type="spellEnd"/>
+    </w:p>
+    <w:p>
+      <w:r>
+        <w:t>TATACGAGTGGCCCAAGTTGAAAGTTACCGGCGTAAAGAGTGGTTAGGGAGACAATAAACTAAAGCCGAACACCCTCTAGGCTGTTATACGCTTCTGAGGGCACGAAGCCCCGCTACGAAAGTGGCTTTAACACACCTGAACCCACGACAACTAAG</w:t>
+      </w:r>
+    </w:p>
+    <w:p>
+      <w:r>
+        <w:t xml:space="preserve">&gt;Eukaryota;Chordata;Actinopteri;Labriformes;Ammodytidae;Ammodytes;Ammodytes </w:t>
+      </w:r>
+      <w:proofErr w:type="spellStart"/>
+      <w:r>
+        <w:t>hexapterus</w:t>
+      </w:r>
+      <w:proofErr w:type="spellEnd"/>
+    </w:p>
+    <w:p>
+      <w:r>
+        <w:t>TATACGAGAGGCCCAAGCTGATAGACCCCGGCGTAAAGAGTGGTTAAGATAAGCTTAAAACTAAAGCCGAACACCCTCACAGCTGTTATACGCACCCGAGAGTAAGAAGCCCAACTACGAAAGTGGCTTTACAACCCCTGAACCCACGAAAGCTATG</w:t>
+      </w:r>
+    </w:p>
+    <w:p>
+      <w:r>
+        <w:t xml:space="preserve">&gt;Eukaryotes;Chordata;Actinopteri;Gadiformes;Gadidae;Boreogadus;Boreogadus </w:t>
+      </w:r>
+      <w:proofErr w:type="spellStart"/>
+      <w:r>
+        <w:t>saida</w:t>
+      </w:r>
+      <w:proofErr w:type="spellEnd"/>
+    </w:p>
+    <w:p>
+      <w:r>
+        <w:t>TATACGAGAGGCCCAAATTGATGAAAAACGGCGTAAAGCGTGGTTAAGAAAAGAGAGAAAATACGGCCGAACAGCTTCAAAGCAGTTATACGCATCCGAAGTCACGAAGAACAATCACGAAAGTTGCCCTAAAACCTCTGATTCCACGAAAGCCATA</w:t>
+      </w:r>
+    </w:p>
+    <w:p>
+      <w:r>
+        <w:t xml:space="preserve">&gt;Eukaryota;Chordata;Actinopteri;Perciformes;Liparidae;Liparis;Liparis </w:t>
+      </w:r>
+      <w:proofErr w:type="spellStart"/>
+      <w:r>
+        <w:t>tunicatus</w:t>
+      </w:r>
+      <w:proofErr w:type="spellEnd"/>
+    </w:p>
+    <w:p>
+      <w:r>
+        <w:t>TATACGAGAGGCCCAAGTTGAAAGATACCGGCGTAAAGCGTGGTTAAGCTAAAATTTAAATTAAAGTTAAACATCTTCAAGACTGTTATACGTATCCGAAGACAGGAACCTCAATTACGAAAGTAACTTTATATAAGCTGAATCCACGAAAGCTATA</w:t>
+      </w:r>
+    </w:p>
+    <w:p>
+      <w:r>
+        <w:t>&gt;Eukaryota;Chordata;Actinopteri;Perciformes;Stichaeidae;Stichaeus;Stichaeus punctatus</w:t>
+      </w:r>
+    </w:p>
+    <w:p>
+      <w:r>
+        <w:t>TATACGAGAGGCCCAAGTTGACAGACATCGGCGTAAAGAGTGGTTAAGTTAAAACTTATACTAAAGCCGAACGTCCTCAAGGCTGTTATACGCACCCGAAGATAAGAAGTTCAACCACGAAGGTGGCTTTATTTAGTCTGAACCCACGAAAGCTACG</w:t>
+      </w:r>
+    </w:p>
+    <w:p>
+      <w:r>
+        <w:t xml:space="preserve">&gt;Eukaryota;Chordata:Actinopteri;Cottoidea;Hemitripteridae;Nautichthys;Nautichthys </w:t>
+      </w:r>
+      <w:proofErr w:type="spellStart"/>
+      <w:r>
+        <w:t>pribilovius</w:t>
+      </w:r>
+      <w:proofErr w:type="spellEnd"/>
+    </w:p>
+    <w:p>
+      <w:r>
+        <w:t>TATACGAGAGGCCCAAGTTGATGACCGCCGGCGTAAAGCGTGGTTAAGTAAAAATCTCACACTAAAGCCAAACGTCTTCAAGACTGTTATACGTAGCCGAAGACAGGAAGTACAACCACGAAAGTGGCTTTATATGATCTGAACCCACGAAAGCTAAG</w:t>
+      </w:r>
+    </w:p>
+    <w:p>
+      <w:r>
+        <w:t xml:space="preserve">&gt;Eukaryota;Chordata;Actinopteri;Perciformes;Stichaeidae;Acantholumpenus;Acantholumpenus </w:t>
+      </w:r>
+      <w:proofErr w:type="spellStart"/>
+      <w:r>
+        <w:t>mackayi</w:t>
+      </w:r>
+      <w:proofErr w:type="spellEnd"/>
+    </w:p>
+    <w:p>
+      <w:r>
+        <w:lastRenderedPageBreak/>
+        <w:t>TATACGAGAGGCCCAAGTTGACAGACATCGGCGTAAAGGGTGGTTAAGTTAAATTATAAACTAAAGCCGAACATCCTCAAGGCTGTTATACGCACCCGAAGATAAGAAGTTCAACCACGAAGGTGGCTTTATTTAGTCTGAACCCACGAAAGCTACG</w:t>
+      </w:r>
+    </w:p>
+    <w:p>
+      <w:r>
+        <w:t xml:space="preserve">&gt;Eukaryotes;Chordata;Actinopteri;Gadiformes;Gadidae;Boreogadus;Boreogadus </w:t>
+      </w:r>
+      <w:proofErr w:type="spellStart"/>
+      <w:r>
+        <w:t>saida</w:t>
+      </w:r>
+      <w:proofErr w:type="spellEnd"/>
+    </w:p>
+    <w:p>
+      <w:r>
+        <w:t>TATACGAGAGGCCCAAATTGATGAAAAACGGCGTAAAGCGTGGTTAAGAAAAGAGAGAAAATATGGCCGAACAGCTTCAAAGCAGTTATACGCATCCGAAGTCACGAAGAACAATCACGAAAGTTGCCCTAAAACCTCTGATTCCACGAAAGCCATA</w:t>
+      </w:r>
+    </w:p>
+    <w:p>
+      <w:r>
+        <w:t xml:space="preserve">&gt;Eukaryota;Chordata;Actinopteri;Salmoniformes;Salmonidae;Oncorhynchus;Oncorhynchus </w:t>
+      </w:r>
+      <w:proofErr w:type="spellStart"/>
+      <w:r>
+        <w:t>gorbuscha</w:t>
+      </w:r>
+      <w:proofErr w:type="spellEnd"/>
+    </w:p>
+    <w:p>
+      <w:r>
+        <w:t>TATACGAGAGGCCCTAGTTGATAACTACCGGCGTAAAGAGTGGTTATGGAAAAATATTTAATAAAGCCGAACACCCCCTCAGCCGTCATACGCATCTGGGAGCACGAAGACCTACTGCGAAAGCAGCTTTAATTATGCCTGACCCCACGACAGCTAAG</w:t>
+      </w:r>
+    </w:p>
+    <w:p>
+      <w:r>
+        <w:t>&gt;Eukaryota;Chordata;Actinopteri;Gadiformes;Gadidae;Melanogrammus;Melanogrammus aeglefinus</w:t>
+      </w:r>
+    </w:p>
+    <w:p>
+      <w:r>
+        <w:t>AAACTCGTGCCAGCTATATTGTTACAGATGTACTCACAGATCCATTTCACATGGATCATGGTCAAGTAATGAAGAAAAAGAAAAACACACACACTCATGCACACAAACTGGGATTAGATACCC</w:t>
+      </w:r>
+    </w:p>
+    <w:p>
+      <w:r>
+        <w:t>&gt;Eukaryota;Chordata;Actinopteri;Perciformes;Stichaeidae;Limpenus;Lumpenus sagitta</w:t>
+      </w:r>
+    </w:p>
+    <w:p>
+      <w:r>
+        <w:t>CGTAGCTTTCGTGGGTTCAGATTAAATAAAGCCACCTTCGTGGTTGAACTTCTTGTCTTCGGGTGCGTATAACAGCTTTGAGGATGTTCGGCTTTAGTATAAATTTTAACTTAACCACTCTTTACGCCGGAGTCTGTCAACTTGGGCCTCTCGTATA</w:t>
+      </w:r>
+    </w:p>
+    <w:p>
+      <w:r>
+        <w:t xml:space="preserve">&gt;Eukaryota;Chordata;Actinopteri;Perciformes;Psychrolutidae;Gymnocanthus;Gymnocanthus </w:t>
+      </w:r>
+      <w:proofErr w:type="spellStart"/>
+      <w:r>
+        <w:t>tricuspis</w:t>
+      </w:r>
+      <w:proofErr w:type="spellEnd"/>
+    </w:p>
+    <w:p>
+      <w:r>
+        <w:t>TATACGAGAGGCCCAAGTTGACAAACACCGGCGTAAAGAGTGGTTAAGTCAAAACTCACACTAAAGCCAAACATCTTCAAGACTGTTATACGCAACCGAAGACAGGAAGTTCAACCACGAAAGTGGCTTTATCTCATCTGAACCCACGAAAGCTAAG</w:t>
+      </w:r>
+    </w:p>
+    <w:p>
+      <w:r>
+        <w:t>&gt;Eukaryota;Chordata;Actinopteri;Osmeriformes;Osmeridae;Osmerus;Osmerus mordax dentex</w:t>
+      </w:r>
+    </w:p>
+    <w:p>
+      <w:r>
+        <w:t>TATACGAGTGGCCCAAGTTGAAGGTTACCGGCGTAAAGAGTGGTTAGGGAAATAATAAACTAAAGCCGAACACCCTCTAGGCTGTTATACGCTTCTGAGGGTACGAAGCCCCACTACGAAAGTGGCTTTAATTCGCCTGAACCCACGACAACTAAG</w:t>
+      </w:r>
+    </w:p>
+    <w:p>
+      <w:r>
+        <w:t>&gt;Eukaryota;Chordata;Actinopteri;Osmeriformes;Osmeridae;Osmerus;Osmerus mordax dentex</w:t>
+      </w:r>
+    </w:p>
+    <w:p>
+      <w:r>
+        <w:lastRenderedPageBreak/>
+        <w:t>TATACGAGTGGCCCAAGTTGAAGGTTACCGGCGTAAAGAGTGGTTAGGGAAATAATAAACTAAAGCCGAACACCCTCTAGGCTGTTATACGCTTCTGAGGGTACGAAGCCCCACTACGAAAGTGGCTTTAATTCGCCTGAACCCACGACAACTAAGACACAAACTGGGATTAGATAC</w:t>
       </w:r>
     </w:p>
     <w:p/>

</xml_diff>